<commit_message>
inserção dg de sequencia contratos e agendamentos
</commit_message>
<xml_diff>
--- a/Documentos/8. Diagramas de Sequencia.docx
+++ b/Documentos/8. Diagramas de Sequencia.docx
@@ -576,7 +576,7 @@
           <w:r>
             <w:fldChar w:fldCharType="separate"/>
           </w:r>
-          <w:hyperlink w:anchor="_Toc56107963" w:history="1">
+          <w:hyperlink w:anchor="_Toc56362301" w:history="1">
             <w:r>
               <w:rPr>
                 <w:rStyle w:val="Hyperlink"/>
@@ -619,7 +619,7 @@
                 <w:noProof/>
                 <w:webHidden/>
               </w:rPr>
-              <w:instrText xml:space="preserve"> PAGEREF _Toc56107963 \h </w:instrText>
+              <w:instrText xml:space="preserve"> PAGEREF _Toc56362301 \h </w:instrText>
             </w:r>
             <w:r>
               <w:rPr>
@@ -664,7 +664,7 @@
               <w:szCs w:val="22"/>
             </w:rPr>
           </w:pPr>
-          <w:hyperlink w:anchor="_Toc56107964" w:history="1">
+          <w:hyperlink w:anchor="_Toc56362302" w:history="1">
             <w:r>
               <w:rPr>
                 <w:rStyle w:val="Hyperlink"/>
@@ -707,7 +707,7 @@
                 <w:noProof/>
                 <w:webHidden/>
               </w:rPr>
-              <w:instrText xml:space="preserve"> PAGEREF _Toc56107964 \h </w:instrText>
+              <w:instrText xml:space="preserve"> PAGEREF _Toc56362302 \h </w:instrText>
             </w:r>
             <w:r>
               <w:rPr>
@@ -752,7 +752,7 @@
               <w:szCs w:val="22"/>
             </w:rPr>
           </w:pPr>
-          <w:hyperlink w:anchor="_Toc56107965" w:history="1">
+          <w:hyperlink w:anchor="_Toc56362303" w:history="1">
             <w:r>
               <w:rPr>
                 <w:rStyle w:val="Hyperlink"/>
@@ -795,7 +795,7 @@
                 <w:noProof/>
                 <w:webHidden/>
               </w:rPr>
-              <w:instrText xml:space="preserve"> PAGEREF _Toc56107965 \h </w:instrText>
+              <w:instrText xml:space="preserve"> PAGEREF _Toc56362303 \h </w:instrText>
             </w:r>
             <w:r>
               <w:rPr>
@@ -840,7 +840,7 @@
               <w:szCs w:val="22"/>
             </w:rPr>
           </w:pPr>
-          <w:hyperlink w:anchor="_Toc56107966" w:history="1">
+          <w:hyperlink w:anchor="_Toc56362304" w:history="1">
             <w:r>
               <w:rPr>
                 <w:rStyle w:val="Hyperlink"/>
@@ -883,7 +883,7 @@
                 <w:noProof/>
                 <w:webHidden/>
               </w:rPr>
-              <w:instrText xml:space="preserve"> PAGEREF _Toc56107966 \h </w:instrText>
+              <w:instrText xml:space="preserve"> PAGEREF _Toc56362304 \h </w:instrText>
             </w:r>
             <w:r>
               <w:rPr>
@@ -928,7 +928,7 @@
               <w:szCs w:val="22"/>
             </w:rPr>
           </w:pPr>
-          <w:hyperlink w:anchor="_Toc56107967" w:history="1">
+          <w:hyperlink w:anchor="_Toc56362305" w:history="1">
             <w:r>
               <w:rPr>
                 <w:rStyle w:val="Hyperlink"/>
@@ -971,7 +971,7 @@
                 <w:noProof/>
                 <w:webHidden/>
               </w:rPr>
-              <w:instrText xml:space="preserve"> PAGEREF _Toc56107967 \h </w:instrText>
+              <w:instrText xml:space="preserve"> PAGEREF _Toc56362305 \h </w:instrText>
             </w:r>
             <w:r>
               <w:rPr>
@@ -1016,7 +1016,7 @@
               <w:szCs w:val="22"/>
             </w:rPr>
           </w:pPr>
-          <w:hyperlink w:anchor="_Toc56107968" w:history="1">
+          <w:hyperlink w:anchor="_Toc56362306" w:history="1">
             <w:r>
               <w:rPr>
                 <w:rStyle w:val="Hyperlink"/>
@@ -1059,7 +1059,7 @@
                 <w:noProof/>
                 <w:webHidden/>
               </w:rPr>
-              <w:instrText xml:space="preserve"> PAGEREF _Toc56107968 \h </w:instrText>
+              <w:instrText xml:space="preserve"> PAGEREF _Toc56362306 \h </w:instrText>
             </w:r>
             <w:r>
               <w:rPr>
@@ -1104,7 +1104,7 @@
               <w:szCs w:val="22"/>
             </w:rPr>
           </w:pPr>
-          <w:hyperlink w:anchor="_Toc56107969" w:history="1">
+          <w:hyperlink w:anchor="_Toc56362307" w:history="1">
             <w:r>
               <w:rPr>
                 <w:rStyle w:val="Hyperlink"/>
@@ -1147,7 +1147,7 @@
                 <w:noProof/>
                 <w:webHidden/>
               </w:rPr>
-              <w:instrText xml:space="preserve"> PAGEREF _Toc56107969 \h </w:instrText>
+              <w:instrText xml:space="preserve"> PAGEREF _Toc56362307 \h </w:instrText>
             </w:r>
             <w:r>
               <w:rPr>
@@ -1192,7 +1192,7 @@
               <w:szCs w:val="22"/>
             </w:rPr>
           </w:pPr>
-          <w:hyperlink w:anchor="_Toc56107970" w:history="1">
+          <w:hyperlink w:anchor="_Toc56362308" w:history="1">
             <w:r>
               <w:rPr>
                 <w:rStyle w:val="Hyperlink"/>
@@ -1214,7 +1214,7 @@
                 <w:rStyle w:val="Hyperlink"/>
                 <w:noProof/>
               </w:rPr>
-              <w:t>Deletar Usuário</w:t>
+              <w:t>Cadastrar Funcionários</w:t>
             </w:r>
             <w:r>
               <w:rPr>
@@ -1235,7 +1235,95 @@
                 <w:noProof/>
                 <w:webHidden/>
               </w:rPr>
-              <w:instrText xml:space="preserve"> PAGEREF _Toc56107970 \h </w:instrText>
+              <w:instrText xml:space="preserve"> PAGEREF _Toc56362308 \h </w:instrText>
+            </w:r>
+            <w:r>
+              <w:rPr>
+                <w:noProof/>
+                <w:webHidden/>
+              </w:rPr>
+            </w:r>
+            <w:r>
+              <w:rPr>
+                <w:noProof/>
+                <w:webHidden/>
+              </w:rPr>
+              <w:fldChar w:fldCharType="separate"/>
+            </w:r>
+            <w:r>
+              <w:rPr>
+                <w:noProof/>
+                <w:webHidden/>
+              </w:rPr>
+              <w:t>9</w:t>
+            </w:r>
+            <w:r>
+              <w:rPr>
+                <w:noProof/>
+                <w:webHidden/>
+              </w:rPr>
+              <w:fldChar w:fldCharType="end"/>
+            </w:r>
+          </w:hyperlink>
+        </w:p>
+        <w:p>
+          <w:pPr>
+            <w:pStyle w:val="Sumrio2"/>
+            <w:tabs>
+              <w:tab w:val="left" w:pos="1100"/>
+              <w:tab w:val="right" w:pos="9890"/>
+            </w:tabs>
+            <w:rPr>
+              <w:rFonts w:asciiTheme="minorHAnsi" w:eastAsiaTheme="minorEastAsia" w:hAnsiTheme="minorHAnsi" w:cstheme="minorBidi"/>
+              <w:noProof/>
+              <w:sz w:val="22"/>
+              <w:szCs w:val="22"/>
+            </w:rPr>
+          </w:pPr>
+          <w:hyperlink w:anchor="_Toc56362309" w:history="1">
+            <w:r>
+              <w:rPr>
+                <w:rStyle w:val="Hyperlink"/>
+                <w:noProof/>
+              </w:rPr>
+              <w:t>2.1.6.</w:t>
+            </w:r>
+            <w:r>
+              <w:rPr>
+                <w:rFonts w:asciiTheme="minorHAnsi" w:eastAsiaTheme="minorEastAsia" w:hAnsiTheme="minorHAnsi" w:cstheme="minorBidi"/>
+                <w:noProof/>
+                <w:sz w:val="22"/>
+                <w:szCs w:val="22"/>
+              </w:rPr>
+              <w:tab/>
+            </w:r>
+            <w:r>
+              <w:rPr>
+                <w:rStyle w:val="Hyperlink"/>
+                <w:noProof/>
+              </w:rPr>
+              <w:t>Deletar Usuários</w:t>
+            </w:r>
+            <w:r>
+              <w:rPr>
+                <w:noProof/>
+                <w:webHidden/>
+              </w:rPr>
+              <w:tab/>
+            </w:r>
+            <w:r>
+              <w:rPr>
+                <w:noProof/>
+                <w:webHidden/>
+              </w:rPr>
+              <w:fldChar w:fldCharType="begin"/>
+            </w:r>
+            <w:r>
+              <w:rPr>
+                <w:noProof/>
+                <w:webHidden/>
+              </w:rPr>
+              <w:instrText xml:space="preserve"> PAGEREF _Toc56362309 \h </w:instrText>
             </w:r>
             <w:r>
               <w:rPr>
@@ -1280,7 +1368,7 @@
               <w:szCs w:val="22"/>
             </w:rPr>
           </w:pPr>
-          <w:hyperlink w:anchor="_Toc56107971" w:history="1">
+          <w:hyperlink w:anchor="_Toc56362310" w:history="1">
             <w:r>
               <w:rPr>
                 <w:rStyle w:val="Hyperlink"/>
@@ -1302,7 +1390,7 @@
                 <w:rStyle w:val="Hyperlink"/>
                 <w:noProof/>
               </w:rPr>
-              <w:t>Diagrama de Sequência #003 – Manter Administrador</w:t>
+              <w:t>Diagrama de Sequência #003 – Manter Imóvel</w:t>
             </w:r>
             <w:r>
               <w:rPr>
@@ -1323,7 +1411,7 @@
                 <w:noProof/>
                 <w:webHidden/>
               </w:rPr>
-              <w:instrText xml:space="preserve"> PAGEREF _Toc56107971 \h </w:instrText>
+              <w:instrText xml:space="preserve"> PAGEREF _Toc56362310 \h </w:instrText>
             </w:r>
             <w:r>
               <w:rPr>
@@ -1368,7 +1456,7 @@
               <w:szCs w:val="22"/>
             </w:rPr>
           </w:pPr>
-          <w:hyperlink w:anchor="_Toc56107972" w:history="1">
+          <w:hyperlink w:anchor="_Toc56362311" w:history="1">
             <w:r>
               <w:rPr>
                 <w:rStyle w:val="Hyperlink"/>
@@ -1390,7 +1478,7 @@
                 <w:rStyle w:val="Hyperlink"/>
                 <w:noProof/>
               </w:rPr>
-              <w:t>Cadastrar Funcionários</w:t>
+              <w:t>Cadastrar Imóvel</w:t>
             </w:r>
             <w:r>
               <w:rPr>
@@ -1411,7 +1499,7 @@
                 <w:noProof/>
                 <w:webHidden/>
               </w:rPr>
-              <w:instrText xml:space="preserve"> PAGEREF _Toc56107972 \h </w:instrText>
+              <w:instrText xml:space="preserve"> PAGEREF _Toc56362311 \h </w:instrText>
             </w:r>
             <w:r>
               <w:rPr>
@@ -1456,7 +1544,7 @@
               <w:szCs w:val="22"/>
             </w:rPr>
           </w:pPr>
-          <w:hyperlink w:anchor="_Toc56107973" w:history="1">
+          <w:hyperlink w:anchor="_Toc56362312" w:history="1">
             <w:r>
               <w:rPr>
                 <w:rStyle w:val="Hyperlink"/>
@@ -1478,7 +1566,7 @@
                 <w:rStyle w:val="Hyperlink"/>
                 <w:noProof/>
               </w:rPr>
-              <w:t>Consultar Administrador</w:t>
+              <w:t>Alterar Imóvel</w:t>
             </w:r>
             <w:r>
               <w:rPr>
@@ -1499,7 +1587,7 @@
                 <w:noProof/>
                 <w:webHidden/>
               </w:rPr>
-              <w:instrText xml:space="preserve"> PAGEREF _Toc56107973 \h </w:instrText>
+              <w:instrText xml:space="preserve"> PAGEREF _Toc56362312 \h </w:instrText>
             </w:r>
             <w:r>
               <w:rPr>
@@ -1519,7 +1607,7 @@
                 <w:noProof/>
                 <w:webHidden/>
               </w:rPr>
-              <w:t>11</w:t>
+              <w:t>10</w:t>
             </w:r>
             <w:r>
               <w:rPr>
@@ -1544,7 +1632,7 @@
               <w:szCs w:val="22"/>
             </w:rPr>
           </w:pPr>
-          <w:hyperlink w:anchor="_Toc56107974" w:history="1">
+          <w:hyperlink w:anchor="_Toc56362313" w:history="1">
             <w:r>
               <w:rPr>
                 <w:rStyle w:val="Hyperlink"/>
@@ -1566,7 +1654,7 @@
                 <w:rStyle w:val="Hyperlink"/>
                 <w:noProof/>
               </w:rPr>
-              <w:t>Alterar Administrador</w:t>
+              <w:t>Consultar Imóveis Aprovados</w:t>
             </w:r>
             <w:r>
               <w:rPr>
@@ -1587,7 +1675,7 @@
                 <w:noProof/>
                 <w:webHidden/>
               </w:rPr>
-              <w:instrText xml:space="preserve"> PAGEREF _Toc56107974 \h </w:instrText>
+              <w:instrText xml:space="preserve"> PAGEREF _Toc56362313 \h </w:instrText>
             </w:r>
             <w:r>
               <w:rPr>
@@ -1632,7 +1720,7 @@
               <w:szCs w:val="22"/>
             </w:rPr>
           </w:pPr>
-          <w:hyperlink w:anchor="_Toc56107975" w:history="1">
+          <w:hyperlink w:anchor="_Toc56362314" w:history="1">
             <w:r>
               <w:rPr>
                 <w:rStyle w:val="Hyperlink"/>
@@ -1654,7 +1742,7 @@
                 <w:rStyle w:val="Hyperlink"/>
                 <w:noProof/>
               </w:rPr>
-              <w:t>Consultar Usuários</w:t>
+              <w:t>Consultar Imóvel por ID Ativos</w:t>
             </w:r>
             <w:r>
               <w:rPr>
@@ -1675,7 +1763,7 @@
                 <w:noProof/>
                 <w:webHidden/>
               </w:rPr>
-              <w:instrText xml:space="preserve"> PAGEREF _Toc56107975 \h </w:instrText>
+              <w:instrText xml:space="preserve"> PAGEREF _Toc56362314 \h </w:instrText>
             </w:r>
             <w:r>
               <w:rPr>
@@ -1695,7 +1783,7 @@
                 <w:noProof/>
                 <w:webHidden/>
               </w:rPr>
-              <w:t>12</w:t>
+              <w:t>11</w:t>
             </w:r>
             <w:r>
               <w:rPr>
@@ -1720,7 +1808,7 @@
               <w:szCs w:val="22"/>
             </w:rPr>
           </w:pPr>
-          <w:hyperlink w:anchor="_Toc56107976" w:history="1">
+          <w:hyperlink w:anchor="_Toc56362315" w:history="1">
             <w:r>
               <w:rPr>
                 <w:rStyle w:val="Hyperlink"/>
@@ -1742,7 +1830,7 @@
                 <w:rStyle w:val="Hyperlink"/>
                 <w:noProof/>
               </w:rPr>
-              <w:t>Alterar Usuários</w:t>
+              <w:t>Consultar Imóvel por ID</w:t>
             </w:r>
             <w:r>
               <w:rPr>
@@ -1763,7 +1851,7 @@
                 <w:noProof/>
                 <w:webHidden/>
               </w:rPr>
-              <w:instrText xml:space="preserve"> PAGEREF _Toc56107976 \h </w:instrText>
+              <w:instrText xml:space="preserve"> PAGEREF _Toc56362315 \h </w:instrText>
             </w:r>
             <w:r>
               <w:rPr>
@@ -1808,7 +1896,7 @@
               <w:szCs w:val="22"/>
             </w:rPr>
           </w:pPr>
-          <w:hyperlink w:anchor="_Toc56107977" w:history="1">
+          <w:hyperlink w:anchor="_Toc56362316" w:history="1">
             <w:r>
               <w:rPr>
                 <w:rStyle w:val="Hyperlink"/>
@@ -1830,7 +1918,7 @@
                 <w:rStyle w:val="Hyperlink"/>
                 <w:noProof/>
               </w:rPr>
-              <w:t>Deletar Usuários</w:t>
+              <w:t>Consultar Imóvel em Análise</w:t>
             </w:r>
             <w:r>
               <w:rPr>
@@ -1851,7 +1939,7 @@
                 <w:noProof/>
                 <w:webHidden/>
               </w:rPr>
-              <w:instrText xml:space="preserve"> PAGEREF _Toc56107977 \h </w:instrText>
+              <w:instrText xml:space="preserve"> PAGEREF _Toc56362316 \h </w:instrText>
             </w:r>
             <w:r>
               <w:rPr>
@@ -1871,7 +1959,271 @@
                 <w:noProof/>
                 <w:webHidden/>
               </w:rPr>
+              <w:t>12</w:t>
+            </w:r>
+            <w:r>
+              <w:rPr>
+                <w:noProof/>
+                <w:webHidden/>
+              </w:rPr>
+              <w:fldChar w:fldCharType="end"/>
+            </w:r>
+          </w:hyperlink>
+        </w:p>
+        <w:p>
+          <w:pPr>
+            <w:pStyle w:val="Sumrio2"/>
+            <w:tabs>
+              <w:tab w:val="left" w:pos="1100"/>
+              <w:tab w:val="right" w:pos="9890"/>
+            </w:tabs>
+            <w:rPr>
+              <w:rFonts w:asciiTheme="minorHAnsi" w:eastAsiaTheme="minorEastAsia" w:hAnsiTheme="minorHAnsi" w:cstheme="minorBidi"/>
+              <w:noProof/>
+              <w:sz w:val="22"/>
+              <w:szCs w:val="22"/>
+            </w:rPr>
+          </w:pPr>
+          <w:hyperlink w:anchor="_Toc56362317" w:history="1">
+            <w:r>
+              <w:rPr>
+                <w:rStyle w:val="Hyperlink"/>
+                <w:noProof/>
+              </w:rPr>
+              <w:t>2.2.7.</w:t>
+            </w:r>
+            <w:r>
+              <w:rPr>
+                <w:rFonts w:asciiTheme="minorHAnsi" w:eastAsiaTheme="minorEastAsia" w:hAnsiTheme="minorHAnsi" w:cstheme="minorBidi"/>
+                <w:noProof/>
+                <w:sz w:val="22"/>
+                <w:szCs w:val="22"/>
+              </w:rPr>
+              <w:tab/>
+            </w:r>
+            <w:r>
+              <w:rPr>
+                <w:rStyle w:val="Hyperlink"/>
+                <w:noProof/>
+              </w:rPr>
+              <w:t>Reprovar Imóveis</w:t>
+            </w:r>
+            <w:r>
+              <w:rPr>
+                <w:noProof/>
+                <w:webHidden/>
+              </w:rPr>
+              <w:tab/>
+            </w:r>
+            <w:r>
+              <w:rPr>
+                <w:noProof/>
+                <w:webHidden/>
+              </w:rPr>
+              <w:fldChar w:fldCharType="begin"/>
+            </w:r>
+            <w:r>
+              <w:rPr>
+                <w:noProof/>
+                <w:webHidden/>
+              </w:rPr>
+              <w:instrText xml:space="preserve"> PAGEREF _Toc56362317 \h </w:instrText>
+            </w:r>
+            <w:r>
+              <w:rPr>
+                <w:noProof/>
+                <w:webHidden/>
+              </w:rPr>
+            </w:r>
+            <w:r>
+              <w:rPr>
+                <w:noProof/>
+                <w:webHidden/>
+              </w:rPr>
+              <w:fldChar w:fldCharType="separate"/>
+            </w:r>
+            <w:r>
+              <w:rPr>
+                <w:noProof/>
+                <w:webHidden/>
+              </w:rPr>
               <w:t>13</w:t>
+            </w:r>
+            <w:r>
+              <w:rPr>
+                <w:noProof/>
+                <w:webHidden/>
+              </w:rPr>
+              <w:fldChar w:fldCharType="end"/>
+            </w:r>
+          </w:hyperlink>
+        </w:p>
+        <w:p>
+          <w:pPr>
+            <w:pStyle w:val="Sumrio2"/>
+            <w:tabs>
+              <w:tab w:val="left" w:pos="1100"/>
+              <w:tab w:val="right" w:pos="9890"/>
+            </w:tabs>
+            <w:rPr>
+              <w:rFonts w:asciiTheme="minorHAnsi" w:eastAsiaTheme="minorEastAsia" w:hAnsiTheme="minorHAnsi" w:cstheme="minorBidi"/>
+              <w:noProof/>
+              <w:sz w:val="22"/>
+              <w:szCs w:val="22"/>
+            </w:rPr>
+          </w:pPr>
+          <w:hyperlink w:anchor="_Toc56362318" w:history="1">
+            <w:r>
+              <w:rPr>
+                <w:rStyle w:val="Hyperlink"/>
+                <w:noProof/>
+              </w:rPr>
+              <w:t>2.2.8.</w:t>
+            </w:r>
+            <w:r>
+              <w:rPr>
+                <w:rFonts w:asciiTheme="minorHAnsi" w:eastAsiaTheme="minorEastAsia" w:hAnsiTheme="minorHAnsi" w:cstheme="minorBidi"/>
+                <w:noProof/>
+                <w:sz w:val="22"/>
+                <w:szCs w:val="22"/>
+              </w:rPr>
+              <w:tab/>
+            </w:r>
+            <w:r>
+              <w:rPr>
+                <w:rStyle w:val="Hyperlink"/>
+                <w:noProof/>
+              </w:rPr>
+              <w:t>Aprovar Imóveis</w:t>
+            </w:r>
+            <w:r>
+              <w:rPr>
+                <w:noProof/>
+                <w:webHidden/>
+              </w:rPr>
+              <w:tab/>
+            </w:r>
+            <w:r>
+              <w:rPr>
+                <w:noProof/>
+                <w:webHidden/>
+              </w:rPr>
+              <w:fldChar w:fldCharType="begin"/>
+            </w:r>
+            <w:r>
+              <w:rPr>
+                <w:noProof/>
+                <w:webHidden/>
+              </w:rPr>
+              <w:instrText xml:space="preserve"> PAGEREF _Toc56362318 \h </w:instrText>
+            </w:r>
+            <w:r>
+              <w:rPr>
+                <w:noProof/>
+                <w:webHidden/>
+              </w:rPr>
+            </w:r>
+            <w:r>
+              <w:rPr>
+                <w:noProof/>
+                <w:webHidden/>
+              </w:rPr>
+              <w:fldChar w:fldCharType="separate"/>
+            </w:r>
+            <w:r>
+              <w:rPr>
+                <w:noProof/>
+                <w:webHidden/>
+              </w:rPr>
+              <w:t>13</w:t>
+            </w:r>
+            <w:r>
+              <w:rPr>
+                <w:noProof/>
+                <w:webHidden/>
+              </w:rPr>
+              <w:fldChar w:fldCharType="end"/>
+            </w:r>
+          </w:hyperlink>
+        </w:p>
+        <w:p>
+          <w:pPr>
+            <w:pStyle w:val="Sumrio2"/>
+            <w:tabs>
+              <w:tab w:val="left" w:pos="1100"/>
+              <w:tab w:val="right" w:pos="9890"/>
+            </w:tabs>
+            <w:rPr>
+              <w:rFonts w:asciiTheme="minorHAnsi" w:eastAsiaTheme="minorEastAsia" w:hAnsiTheme="minorHAnsi" w:cstheme="minorBidi"/>
+              <w:noProof/>
+              <w:sz w:val="22"/>
+              <w:szCs w:val="22"/>
+            </w:rPr>
+          </w:pPr>
+          <w:hyperlink w:anchor="_Toc56362319" w:history="1">
+            <w:r>
+              <w:rPr>
+                <w:rStyle w:val="Hyperlink"/>
+                <w:noProof/>
+              </w:rPr>
+              <w:t>2.2.9.</w:t>
+            </w:r>
+            <w:r>
+              <w:rPr>
+                <w:rFonts w:asciiTheme="minorHAnsi" w:eastAsiaTheme="minorEastAsia" w:hAnsiTheme="minorHAnsi" w:cstheme="minorBidi"/>
+                <w:noProof/>
+                <w:sz w:val="22"/>
+                <w:szCs w:val="22"/>
+              </w:rPr>
+              <w:tab/>
+            </w:r>
+            <w:r>
+              <w:rPr>
+                <w:rStyle w:val="Hyperlink"/>
+                <w:noProof/>
+              </w:rPr>
+              <w:t>Deletar Imóvel</w:t>
+            </w:r>
+            <w:r>
+              <w:rPr>
+                <w:noProof/>
+                <w:webHidden/>
+              </w:rPr>
+              <w:tab/>
+            </w:r>
+            <w:r>
+              <w:rPr>
+                <w:noProof/>
+                <w:webHidden/>
+              </w:rPr>
+              <w:fldChar w:fldCharType="begin"/>
+            </w:r>
+            <w:r>
+              <w:rPr>
+                <w:noProof/>
+                <w:webHidden/>
+              </w:rPr>
+              <w:instrText xml:space="preserve"> PAGEREF _Toc56362319 \h </w:instrText>
+            </w:r>
+            <w:r>
+              <w:rPr>
+                <w:noProof/>
+                <w:webHidden/>
+              </w:rPr>
+            </w:r>
+            <w:r>
+              <w:rPr>
+                <w:noProof/>
+                <w:webHidden/>
+              </w:rPr>
+              <w:fldChar w:fldCharType="separate"/>
+            </w:r>
+            <w:r>
+              <w:rPr>
+                <w:noProof/>
+                <w:webHidden/>
+              </w:rPr>
+              <w:t>14</w:t>
             </w:r>
             <w:r>
               <w:rPr>
@@ -1896,7 +2248,7 @@
               <w:szCs w:val="22"/>
             </w:rPr>
           </w:pPr>
-          <w:hyperlink w:anchor="_Toc56107978" w:history="1">
+          <w:hyperlink w:anchor="_Toc56362320" w:history="1">
             <w:r>
               <w:rPr>
                 <w:rStyle w:val="Hyperlink"/>
@@ -1918,7 +2270,7 @@
                 <w:rStyle w:val="Hyperlink"/>
                 <w:noProof/>
               </w:rPr>
-              <w:t>Diagrama de Sequência #004 – Manter Funcionário</w:t>
+              <w:t>Diagrama de Sequência #004 – Relatórios</w:t>
             </w:r>
             <w:r>
               <w:rPr>
@@ -1939,7 +2291,7 @@
                 <w:noProof/>
                 <w:webHidden/>
               </w:rPr>
-              <w:instrText xml:space="preserve"> PAGEREF _Toc56107978 \h </w:instrText>
+              <w:instrText xml:space="preserve"> PAGEREF _Toc56362320 \h </w:instrText>
             </w:r>
             <w:r>
               <w:rPr>
@@ -1959,7 +2311,7 @@
                 <w:noProof/>
                 <w:webHidden/>
               </w:rPr>
-              <w:t>13</w:t>
+              <w:t>14</w:t>
             </w:r>
             <w:r>
               <w:rPr>
@@ -1984,7 +2336,7 @@
               <w:szCs w:val="22"/>
             </w:rPr>
           </w:pPr>
-          <w:hyperlink w:anchor="_Toc56107979" w:history="1">
+          <w:hyperlink w:anchor="_Toc56362321" w:history="1">
             <w:r>
               <w:rPr>
                 <w:rStyle w:val="Hyperlink"/>
@@ -2006,7 +2358,7 @@
                 <w:rStyle w:val="Hyperlink"/>
                 <w:noProof/>
               </w:rPr>
-              <w:t>Alterar Funcionário</w:t>
+              <w:t>Imóveis Cadastrados por período</w:t>
             </w:r>
             <w:r>
               <w:rPr>
@@ -2027,7 +2379,7 @@
                 <w:noProof/>
                 <w:webHidden/>
               </w:rPr>
-              <w:instrText xml:space="preserve"> PAGEREF _Toc56107979 \h </w:instrText>
+              <w:instrText xml:space="preserve"> PAGEREF _Toc56362321 \h </w:instrText>
             </w:r>
             <w:r>
               <w:rPr>
@@ -2047,7 +2399,7 @@
                 <w:noProof/>
                 <w:webHidden/>
               </w:rPr>
-              <w:t>13</w:t>
+              <w:t>14</w:t>
             </w:r>
             <w:r>
               <w:rPr>
@@ -2072,7 +2424,7 @@
               <w:szCs w:val="22"/>
             </w:rPr>
           </w:pPr>
-          <w:hyperlink w:anchor="_Toc56107980" w:history="1">
+          <w:hyperlink w:anchor="_Toc56362322" w:history="1">
             <w:r>
               <w:rPr>
                 <w:rStyle w:val="Hyperlink"/>
@@ -2094,7 +2446,7 @@
                 <w:rStyle w:val="Hyperlink"/>
                 <w:noProof/>
               </w:rPr>
-              <w:t>Consultar Funcionário</w:t>
+              <w:t>Usuários Cadastrados por período</w:t>
             </w:r>
             <w:r>
               <w:rPr>
@@ -2115,7 +2467,7 @@
                 <w:noProof/>
                 <w:webHidden/>
               </w:rPr>
-              <w:instrText xml:space="preserve"> PAGEREF _Toc56107980 \h </w:instrText>
+              <w:instrText xml:space="preserve"> PAGEREF _Toc56362322 \h </w:instrText>
             </w:r>
             <w:r>
               <w:rPr>
@@ -2135,7 +2487,7 @@
                 <w:noProof/>
                 <w:webHidden/>
               </w:rPr>
-              <w:t>14</w:t>
+              <w:t>15</w:t>
             </w:r>
             <w:r>
               <w:rPr>
@@ -2160,7 +2512,7 @@
               <w:szCs w:val="22"/>
             </w:rPr>
           </w:pPr>
-          <w:hyperlink w:anchor="_Toc56107981" w:history="1">
+          <w:hyperlink w:anchor="_Toc56362323" w:history="1">
             <w:r>
               <w:rPr>
                 <w:rStyle w:val="Hyperlink"/>
@@ -2182,7 +2534,7 @@
                 <w:rStyle w:val="Hyperlink"/>
                 <w:noProof/>
               </w:rPr>
-              <w:t>Deletar Funcionário</w:t>
+              <w:t>Agendamentos por período</w:t>
             </w:r>
             <w:r>
               <w:rPr>
@@ -2203,7 +2555,7 @@
                 <w:noProof/>
                 <w:webHidden/>
               </w:rPr>
-              <w:instrText xml:space="preserve"> PAGEREF _Toc56107981 \h </w:instrText>
+              <w:instrText xml:space="preserve"> PAGEREF _Toc56362323 \h </w:instrText>
             </w:r>
             <w:r>
               <w:rPr>
@@ -2223,7 +2575,7 @@
                 <w:noProof/>
                 <w:webHidden/>
               </w:rPr>
-              <w:t>14</w:t>
+              <w:t>15</w:t>
             </w:r>
             <w:r>
               <w:rPr>
@@ -2248,7 +2600,7 @@
               <w:szCs w:val="22"/>
             </w:rPr>
           </w:pPr>
-          <w:hyperlink w:anchor="_Toc56107982" w:history="1">
+          <w:hyperlink w:anchor="_Toc56362324" w:history="1">
             <w:r>
               <w:rPr>
                 <w:rStyle w:val="Hyperlink"/>
@@ -2270,7 +2622,7 @@
                 <w:rStyle w:val="Hyperlink"/>
                 <w:noProof/>
               </w:rPr>
-              <w:t>Cadastrar Funcionário</w:t>
+              <w:t>Contrato Aluguel</w:t>
             </w:r>
             <w:r>
               <w:rPr>
@@ -2291,7 +2643,7 @@
                 <w:noProof/>
                 <w:webHidden/>
               </w:rPr>
-              <w:instrText xml:space="preserve"> PAGEREF _Toc56107982 \h </w:instrText>
+              <w:instrText xml:space="preserve"> PAGEREF _Toc56362324 \h </w:instrText>
             </w:r>
             <w:r>
               <w:rPr>
@@ -2311,7 +2663,95 @@
                 <w:noProof/>
                 <w:webHidden/>
               </w:rPr>
-              <w:t>15</w:t>
+              <w:t>16</w:t>
+            </w:r>
+            <w:r>
+              <w:rPr>
+                <w:noProof/>
+                <w:webHidden/>
+              </w:rPr>
+              <w:fldChar w:fldCharType="end"/>
+            </w:r>
+          </w:hyperlink>
+        </w:p>
+        <w:p>
+          <w:pPr>
+            <w:pStyle w:val="Sumrio2"/>
+            <w:tabs>
+              <w:tab w:val="left" w:pos="1100"/>
+              <w:tab w:val="right" w:pos="9890"/>
+            </w:tabs>
+            <w:rPr>
+              <w:rFonts w:asciiTheme="minorHAnsi" w:eastAsiaTheme="minorEastAsia" w:hAnsiTheme="minorHAnsi" w:cstheme="minorBidi"/>
+              <w:noProof/>
+              <w:sz w:val="22"/>
+              <w:szCs w:val="22"/>
+            </w:rPr>
+          </w:pPr>
+          <w:hyperlink w:anchor="_Toc56362325" w:history="1">
+            <w:r>
+              <w:rPr>
+                <w:rStyle w:val="Hyperlink"/>
+                <w:noProof/>
+              </w:rPr>
+              <w:t>2.3.5.</w:t>
+            </w:r>
+            <w:r>
+              <w:rPr>
+                <w:rFonts w:asciiTheme="minorHAnsi" w:eastAsiaTheme="minorEastAsia" w:hAnsiTheme="minorHAnsi" w:cstheme="minorBidi"/>
+                <w:noProof/>
+                <w:sz w:val="22"/>
+                <w:szCs w:val="22"/>
+              </w:rPr>
+              <w:tab/>
+            </w:r>
+            <w:r>
+              <w:rPr>
+                <w:rStyle w:val="Hyperlink"/>
+                <w:noProof/>
+              </w:rPr>
+              <w:t>Contrato Venda</w:t>
+            </w:r>
+            <w:r>
+              <w:rPr>
+                <w:noProof/>
+                <w:webHidden/>
+              </w:rPr>
+              <w:tab/>
+            </w:r>
+            <w:r>
+              <w:rPr>
+                <w:noProof/>
+                <w:webHidden/>
+              </w:rPr>
+              <w:fldChar w:fldCharType="begin"/>
+            </w:r>
+            <w:r>
+              <w:rPr>
+                <w:noProof/>
+                <w:webHidden/>
+              </w:rPr>
+              <w:instrText xml:space="preserve"> PAGEREF _Toc56362325 \h </w:instrText>
+            </w:r>
+            <w:r>
+              <w:rPr>
+                <w:noProof/>
+                <w:webHidden/>
+              </w:rPr>
+            </w:r>
+            <w:r>
+              <w:rPr>
+                <w:noProof/>
+                <w:webHidden/>
+              </w:rPr>
+              <w:fldChar w:fldCharType="separate"/>
+            </w:r>
+            <w:r>
+              <w:rPr>
+                <w:noProof/>
+                <w:webHidden/>
+              </w:rPr>
+              <w:t>16</w:t>
             </w:r>
             <w:r>
               <w:rPr>
@@ -2336,7 +2776,7 @@
               <w:szCs w:val="22"/>
             </w:rPr>
           </w:pPr>
-          <w:hyperlink w:anchor="_Toc56107983" w:history="1">
+          <w:hyperlink w:anchor="_Toc56362326" w:history="1">
             <w:r>
               <w:rPr>
                 <w:rStyle w:val="Hyperlink"/>
@@ -2358,7 +2798,7 @@
                 <w:rStyle w:val="Hyperlink"/>
                 <w:noProof/>
               </w:rPr>
-              <w:t>Diagrama de Sequência #005 – Manter Imóvel</w:t>
+              <w:t>Diagrama de Sequência #005 – Agendamento</w:t>
             </w:r>
             <w:r>
               <w:rPr>
@@ -2379,7 +2819,7 @@
                 <w:noProof/>
                 <w:webHidden/>
               </w:rPr>
-              <w:instrText xml:space="preserve"> PAGEREF _Toc56107983 \h </w:instrText>
+              <w:instrText xml:space="preserve"> PAGEREF _Toc56362326 \h </w:instrText>
             </w:r>
             <w:r>
               <w:rPr>
@@ -2399,7 +2839,7 @@
                 <w:noProof/>
                 <w:webHidden/>
               </w:rPr>
-              <w:t>16</w:t>
+              <w:t>17</w:t>
             </w:r>
             <w:r>
               <w:rPr>
@@ -2424,7 +2864,7 @@
               <w:szCs w:val="22"/>
             </w:rPr>
           </w:pPr>
-          <w:hyperlink w:anchor="_Toc56107984" w:history="1">
+          <w:hyperlink w:anchor="_Toc56362327" w:history="1">
             <w:r>
               <w:rPr>
                 <w:rStyle w:val="Hyperlink"/>
@@ -2446,7 +2886,7 @@
                 <w:rStyle w:val="Hyperlink"/>
                 <w:noProof/>
               </w:rPr>
-              <w:t>Cadastrar Imóvel</w:t>
+              <w:t>Solicitar Visita</w:t>
             </w:r>
             <w:r>
               <w:rPr>
@@ -2467,7 +2907,7 @@
                 <w:noProof/>
                 <w:webHidden/>
               </w:rPr>
-              <w:instrText xml:space="preserve"> PAGEREF _Toc56107984 \h </w:instrText>
+              <w:instrText xml:space="preserve"> PAGEREF _Toc56362327 \h </w:instrText>
             </w:r>
             <w:r>
               <w:rPr>
@@ -2487,7 +2927,7 @@
                 <w:noProof/>
                 <w:webHidden/>
               </w:rPr>
-              <w:t>16</w:t>
+              <w:t>17</w:t>
             </w:r>
             <w:r>
               <w:rPr>
@@ -2512,7 +2952,7 @@
               <w:szCs w:val="22"/>
             </w:rPr>
           </w:pPr>
-          <w:hyperlink w:anchor="_Toc56107985" w:history="1">
+          <w:hyperlink w:anchor="_Toc56362328" w:history="1">
             <w:r>
               <w:rPr>
                 <w:rStyle w:val="Hyperlink"/>
@@ -2534,7 +2974,7 @@
                 <w:rStyle w:val="Hyperlink"/>
                 <w:noProof/>
               </w:rPr>
-              <w:t>Alterar Imóvel</w:t>
+              <w:t>Listar Agendamentos</w:t>
             </w:r>
             <w:r>
               <w:rPr>
@@ -2555,7 +2995,7 @@
                 <w:noProof/>
                 <w:webHidden/>
               </w:rPr>
-              <w:instrText xml:space="preserve"> PAGEREF _Toc56107985 \h </w:instrText>
+              <w:instrText xml:space="preserve"> PAGEREF _Toc56362328 \h </w:instrText>
             </w:r>
             <w:r>
               <w:rPr>
@@ -2600,7 +3040,7 @@
               <w:szCs w:val="22"/>
             </w:rPr>
           </w:pPr>
-          <w:hyperlink w:anchor="_Toc56107986" w:history="1">
+          <w:hyperlink w:anchor="_Toc56362329" w:history="1">
             <w:r>
               <w:rPr>
                 <w:rStyle w:val="Hyperlink"/>
@@ -2622,7 +3062,7 @@
                 <w:rStyle w:val="Hyperlink"/>
                 <w:noProof/>
               </w:rPr>
-              <w:t>Consultar Imóveis Aprovados</w:t>
+              <w:t>Listar Corretores</w:t>
             </w:r>
             <w:r>
               <w:rPr>
@@ -2643,7 +3083,7 @@
                 <w:noProof/>
                 <w:webHidden/>
               </w:rPr>
-              <w:instrText xml:space="preserve"> PAGEREF _Toc56107986 \h </w:instrText>
+              <w:instrText xml:space="preserve"> PAGEREF _Toc56362329 \h </w:instrText>
             </w:r>
             <w:r>
               <w:rPr>
@@ -2663,7 +3103,7 @@
                 <w:noProof/>
                 <w:webHidden/>
               </w:rPr>
-              <w:t>17</w:t>
+              <w:t>18</w:t>
             </w:r>
             <w:r>
               <w:rPr>
@@ -2688,7 +3128,7 @@
               <w:szCs w:val="22"/>
             </w:rPr>
           </w:pPr>
-          <w:hyperlink w:anchor="_Toc56107987" w:history="1">
+          <w:hyperlink w:anchor="_Toc56362330" w:history="1">
             <w:r>
               <w:rPr>
                 <w:rStyle w:val="Hyperlink"/>
@@ -2710,7 +3150,7 @@
                 <w:rStyle w:val="Hyperlink"/>
                 <w:noProof/>
               </w:rPr>
-              <w:t>Consultar Imóvel por ID Ativos</w:t>
+              <w:t>Listar Imóvel por ID</w:t>
             </w:r>
             <w:r>
               <w:rPr>
@@ -2731,7 +3171,7 @@
                 <w:noProof/>
                 <w:webHidden/>
               </w:rPr>
-              <w:instrText xml:space="preserve"> PAGEREF _Toc56107987 \h </w:instrText>
+              <w:instrText xml:space="preserve"> PAGEREF _Toc56362330 \h </w:instrText>
             </w:r>
             <w:r>
               <w:rPr>
@@ -2776,7 +3216,7 @@
               <w:szCs w:val="22"/>
             </w:rPr>
           </w:pPr>
-          <w:hyperlink w:anchor="_Toc56107988" w:history="1">
+          <w:hyperlink w:anchor="_Toc56362331" w:history="1">
             <w:r>
               <w:rPr>
                 <w:rStyle w:val="Hyperlink"/>
@@ -2798,7 +3238,7 @@
                 <w:rStyle w:val="Hyperlink"/>
                 <w:noProof/>
               </w:rPr>
-              <w:t>Consultar Imóvel por ID</w:t>
+              <w:t>Agendamento Concluir</w:t>
             </w:r>
             <w:r>
               <w:rPr>
@@ -2819,7 +3259,7 @@
                 <w:noProof/>
                 <w:webHidden/>
               </w:rPr>
-              <w:instrText xml:space="preserve"> PAGEREF _Toc56107988 \h </w:instrText>
+              <w:instrText xml:space="preserve"> PAGEREF _Toc56362331 \h </w:instrText>
             </w:r>
             <w:r>
               <w:rPr>
@@ -2839,7 +3279,7 @@
                 <w:noProof/>
                 <w:webHidden/>
               </w:rPr>
-              <w:t>18</w:t>
+              <w:t>19</w:t>
             </w:r>
             <w:r>
               <w:rPr>
@@ -2864,7 +3304,7 @@
               <w:szCs w:val="22"/>
             </w:rPr>
           </w:pPr>
-          <w:hyperlink w:anchor="_Toc56107989" w:history="1">
+          <w:hyperlink w:anchor="_Toc56362332" w:history="1">
             <w:r>
               <w:rPr>
                 <w:rStyle w:val="Hyperlink"/>
@@ -2886,7 +3326,7 @@
                 <w:rStyle w:val="Hyperlink"/>
                 <w:noProof/>
               </w:rPr>
-              <w:t>Consultar Imóvel em Análise</w:t>
+              <w:t>Agendamento Cancelar</w:t>
             </w:r>
             <w:r>
               <w:rPr>
@@ -2907,7 +3347,7 @@
                 <w:noProof/>
                 <w:webHidden/>
               </w:rPr>
-              <w:instrText xml:space="preserve"> PAGEREF _Toc56107989 \h </w:instrText>
+              <w:instrText xml:space="preserve"> PAGEREF _Toc56362332 \h </w:instrText>
             </w:r>
             <w:r>
               <w:rPr>
@@ -2928,1150 +3368,6 @@
                 <w:webHidden/>
               </w:rPr>
               <w:t>19</w:t>
-            </w:r>
-            <w:r>
-              <w:rPr>
-                <w:noProof/>
-                <w:webHidden/>
-              </w:rPr>
-              <w:fldChar w:fldCharType="end"/>
-            </w:r>
-          </w:hyperlink>
-        </w:p>
-        <w:p>
-          <w:pPr>
-            <w:pStyle w:val="Sumrio2"/>
-            <w:tabs>
-              <w:tab w:val="left" w:pos="1100"/>
-              <w:tab w:val="right" w:pos="9890"/>
-            </w:tabs>
-            <w:rPr>
-              <w:rFonts w:asciiTheme="minorHAnsi" w:eastAsiaTheme="minorEastAsia" w:hAnsiTheme="minorHAnsi" w:cstheme="minorBidi"/>
-              <w:noProof/>
-              <w:sz w:val="22"/>
-              <w:szCs w:val="22"/>
-            </w:rPr>
-          </w:pPr>
-          <w:hyperlink w:anchor="_Toc56107990" w:history="1">
-            <w:r>
-              <w:rPr>
-                <w:rStyle w:val="Hyperlink"/>
-                <w:noProof/>
-              </w:rPr>
-              <w:t>2.4.7.</w:t>
-            </w:r>
-            <w:r>
-              <w:rPr>
-                <w:rFonts w:asciiTheme="minorHAnsi" w:eastAsiaTheme="minorEastAsia" w:hAnsiTheme="minorHAnsi" w:cstheme="minorBidi"/>
-                <w:noProof/>
-                <w:sz w:val="22"/>
-                <w:szCs w:val="22"/>
-              </w:rPr>
-              <w:tab/>
-            </w:r>
-            <w:r>
-              <w:rPr>
-                <w:rStyle w:val="Hyperlink"/>
-                <w:noProof/>
-              </w:rPr>
-              <w:t>Reprovar Imóveis</w:t>
-            </w:r>
-            <w:r>
-              <w:rPr>
-                <w:noProof/>
-                <w:webHidden/>
-              </w:rPr>
-              <w:tab/>
-            </w:r>
-            <w:r>
-              <w:rPr>
-                <w:noProof/>
-                <w:webHidden/>
-              </w:rPr>
-              <w:fldChar w:fldCharType="begin"/>
-            </w:r>
-            <w:r>
-              <w:rPr>
-                <w:noProof/>
-                <w:webHidden/>
-              </w:rPr>
-              <w:instrText xml:space="preserve"> PAGEREF _Toc56107990 \h </w:instrText>
-            </w:r>
-            <w:r>
-              <w:rPr>
-                <w:noProof/>
-                <w:webHidden/>
-              </w:rPr>
-            </w:r>
-            <w:r>
-              <w:rPr>
-                <w:noProof/>
-                <w:webHidden/>
-              </w:rPr>
-              <w:fldChar w:fldCharType="separate"/>
-            </w:r>
-            <w:r>
-              <w:rPr>
-                <w:noProof/>
-                <w:webHidden/>
-              </w:rPr>
-              <w:t>19</w:t>
-            </w:r>
-            <w:r>
-              <w:rPr>
-                <w:noProof/>
-                <w:webHidden/>
-              </w:rPr>
-              <w:fldChar w:fldCharType="end"/>
-            </w:r>
-          </w:hyperlink>
-        </w:p>
-        <w:p>
-          <w:pPr>
-            <w:pStyle w:val="Sumrio2"/>
-            <w:tabs>
-              <w:tab w:val="left" w:pos="1100"/>
-              <w:tab w:val="right" w:pos="9890"/>
-            </w:tabs>
-            <w:rPr>
-              <w:rFonts w:asciiTheme="minorHAnsi" w:eastAsiaTheme="minorEastAsia" w:hAnsiTheme="minorHAnsi" w:cstheme="minorBidi"/>
-              <w:noProof/>
-              <w:sz w:val="22"/>
-              <w:szCs w:val="22"/>
-            </w:rPr>
-          </w:pPr>
-          <w:hyperlink w:anchor="_Toc56107991" w:history="1">
-            <w:r>
-              <w:rPr>
-                <w:rStyle w:val="Hyperlink"/>
-                <w:noProof/>
-              </w:rPr>
-              <w:t>2.4.8.</w:t>
-            </w:r>
-            <w:r>
-              <w:rPr>
-                <w:rFonts w:asciiTheme="minorHAnsi" w:eastAsiaTheme="minorEastAsia" w:hAnsiTheme="minorHAnsi" w:cstheme="minorBidi"/>
-                <w:noProof/>
-                <w:sz w:val="22"/>
-                <w:szCs w:val="22"/>
-              </w:rPr>
-              <w:tab/>
-            </w:r>
-            <w:r>
-              <w:rPr>
-                <w:rStyle w:val="Hyperlink"/>
-                <w:noProof/>
-              </w:rPr>
-              <w:t>Aprovar Imóveis</w:t>
-            </w:r>
-            <w:r>
-              <w:rPr>
-                <w:noProof/>
-                <w:webHidden/>
-              </w:rPr>
-              <w:tab/>
-            </w:r>
-            <w:r>
-              <w:rPr>
-                <w:noProof/>
-                <w:webHidden/>
-              </w:rPr>
-              <w:fldChar w:fldCharType="begin"/>
-            </w:r>
-            <w:r>
-              <w:rPr>
-                <w:noProof/>
-                <w:webHidden/>
-              </w:rPr>
-              <w:instrText xml:space="preserve"> PAGEREF _Toc56107991 \h </w:instrText>
-            </w:r>
-            <w:r>
-              <w:rPr>
-                <w:noProof/>
-                <w:webHidden/>
-              </w:rPr>
-            </w:r>
-            <w:r>
-              <w:rPr>
-                <w:noProof/>
-                <w:webHidden/>
-              </w:rPr>
-              <w:fldChar w:fldCharType="separate"/>
-            </w:r>
-            <w:r>
-              <w:rPr>
-                <w:noProof/>
-                <w:webHidden/>
-              </w:rPr>
-              <w:t>20</w:t>
-            </w:r>
-            <w:r>
-              <w:rPr>
-                <w:noProof/>
-                <w:webHidden/>
-              </w:rPr>
-              <w:fldChar w:fldCharType="end"/>
-            </w:r>
-          </w:hyperlink>
-        </w:p>
-        <w:p>
-          <w:pPr>
-            <w:pStyle w:val="Sumrio2"/>
-            <w:tabs>
-              <w:tab w:val="left" w:pos="1100"/>
-              <w:tab w:val="right" w:pos="9890"/>
-            </w:tabs>
-            <w:rPr>
-              <w:rFonts w:asciiTheme="minorHAnsi" w:eastAsiaTheme="minorEastAsia" w:hAnsiTheme="minorHAnsi" w:cstheme="minorBidi"/>
-              <w:noProof/>
-              <w:sz w:val="22"/>
-              <w:szCs w:val="22"/>
-            </w:rPr>
-          </w:pPr>
-          <w:hyperlink w:anchor="_Toc56107992" w:history="1">
-            <w:r>
-              <w:rPr>
-                <w:rStyle w:val="Hyperlink"/>
-                <w:noProof/>
-              </w:rPr>
-              <w:t>2.4.9.</w:t>
-            </w:r>
-            <w:r>
-              <w:rPr>
-                <w:rFonts w:asciiTheme="minorHAnsi" w:eastAsiaTheme="minorEastAsia" w:hAnsiTheme="minorHAnsi" w:cstheme="minorBidi"/>
-                <w:noProof/>
-                <w:sz w:val="22"/>
-                <w:szCs w:val="22"/>
-              </w:rPr>
-              <w:tab/>
-            </w:r>
-            <w:r>
-              <w:rPr>
-                <w:rStyle w:val="Hyperlink"/>
-                <w:noProof/>
-              </w:rPr>
-              <w:t>Deletar Imóvel</w:t>
-            </w:r>
-            <w:r>
-              <w:rPr>
-                <w:noProof/>
-                <w:webHidden/>
-              </w:rPr>
-              <w:tab/>
-            </w:r>
-            <w:r>
-              <w:rPr>
-                <w:noProof/>
-                <w:webHidden/>
-              </w:rPr>
-              <w:fldChar w:fldCharType="begin"/>
-            </w:r>
-            <w:r>
-              <w:rPr>
-                <w:noProof/>
-                <w:webHidden/>
-              </w:rPr>
-              <w:instrText xml:space="preserve"> PAGEREF _Toc56107992 \h </w:instrText>
-            </w:r>
-            <w:r>
-              <w:rPr>
-                <w:noProof/>
-                <w:webHidden/>
-              </w:rPr>
-            </w:r>
-            <w:r>
-              <w:rPr>
-                <w:noProof/>
-                <w:webHidden/>
-              </w:rPr>
-              <w:fldChar w:fldCharType="separate"/>
-            </w:r>
-            <w:r>
-              <w:rPr>
-                <w:noProof/>
-                <w:webHidden/>
-              </w:rPr>
-              <w:t>20</w:t>
-            </w:r>
-            <w:r>
-              <w:rPr>
-                <w:noProof/>
-                <w:webHidden/>
-              </w:rPr>
-              <w:fldChar w:fldCharType="end"/>
-            </w:r>
-          </w:hyperlink>
-        </w:p>
-        <w:p>
-          <w:pPr>
-            <w:pStyle w:val="Sumrio1"/>
-            <w:tabs>
-              <w:tab w:val="left" w:pos="660"/>
-              <w:tab w:val="right" w:pos="9890"/>
-            </w:tabs>
-            <w:rPr>
-              <w:rFonts w:asciiTheme="minorHAnsi" w:eastAsiaTheme="minorEastAsia" w:hAnsiTheme="minorHAnsi" w:cstheme="minorBidi"/>
-              <w:noProof/>
-              <w:sz w:val="22"/>
-              <w:szCs w:val="22"/>
-            </w:rPr>
-          </w:pPr>
-          <w:hyperlink w:anchor="_Toc56107993" w:history="1">
-            <w:r>
-              <w:rPr>
-                <w:rStyle w:val="Hyperlink"/>
-                <w:noProof/>
-              </w:rPr>
-              <w:t>2.5.</w:t>
-            </w:r>
-            <w:r>
-              <w:rPr>
-                <w:rFonts w:asciiTheme="minorHAnsi" w:eastAsiaTheme="minorEastAsia" w:hAnsiTheme="minorHAnsi" w:cstheme="minorBidi"/>
-                <w:noProof/>
-                <w:sz w:val="22"/>
-                <w:szCs w:val="22"/>
-              </w:rPr>
-              <w:tab/>
-            </w:r>
-            <w:r>
-              <w:rPr>
-                <w:rStyle w:val="Hyperlink"/>
-                <w:noProof/>
-              </w:rPr>
-              <w:t>Diagrama de Sequência #006 – Relatórios</w:t>
-            </w:r>
-            <w:r>
-              <w:rPr>
-                <w:noProof/>
-                <w:webHidden/>
-              </w:rPr>
-              <w:tab/>
-            </w:r>
-            <w:r>
-              <w:rPr>
-                <w:noProof/>
-                <w:webHidden/>
-              </w:rPr>
-              <w:fldChar w:fldCharType="begin"/>
-            </w:r>
-            <w:r>
-              <w:rPr>
-                <w:noProof/>
-                <w:webHidden/>
-              </w:rPr>
-              <w:instrText xml:space="preserve"> PAGEREF _Toc56107993 \h </w:instrText>
-            </w:r>
-            <w:r>
-              <w:rPr>
-                <w:noProof/>
-                <w:webHidden/>
-              </w:rPr>
-            </w:r>
-            <w:r>
-              <w:rPr>
-                <w:noProof/>
-                <w:webHidden/>
-              </w:rPr>
-              <w:fldChar w:fldCharType="separate"/>
-            </w:r>
-            <w:r>
-              <w:rPr>
-                <w:noProof/>
-                <w:webHidden/>
-              </w:rPr>
-              <w:t>21</w:t>
-            </w:r>
-            <w:r>
-              <w:rPr>
-                <w:noProof/>
-                <w:webHidden/>
-              </w:rPr>
-              <w:fldChar w:fldCharType="end"/>
-            </w:r>
-          </w:hyperlink>
-        </w:p>
-        <w:p>
-          <w:pPr>
-            <w:pStyle w:val="Sumrio2"/>
-            <w:tabs>
-              <w:tab w:val="left" w:pos="1100"/>
-              <w:tab w:val="right" w:pos="9890"/>
-            </w:tabs>
-            <w:rPr>
-              <w:rFonts w:asciiTheme="minorHAnsi" w:eastAsiaTheme="minorEastAsia" w:hAnsiTheme="minorHAnsi" w:cstheme="minorBidi"/>
-              <w:noProof/>
-              <w:sz w:val="22"/>
-              <w:szCs w:val="22"/>
-            </w:rPr>
-          </w:pPr>
-          <w:hyperlink w:anchor="_Toc56107994" w:history="1">
-            <w:r>
-              <w:rPr>
-                <w:rStyle w:val="Hyperlink"/>
-                <w:noProof/>
-              </w:rPr>
-              <w:t>2.5.1.</w:t>
-            </w:r>
-            <w:r>
-              <w:rPr>
-                <w:rFonts w:asciiTheme="minorHAnsi" w:eastAsiaTheme="minorEastAsia" w:hAnsiTheme="minorHAnsi" w:cstheme="minorBidi"/>
-                <w:noProof/>
-                <w:sz w:val="22"/>
-                <w:szCs w:val="22"/>
-              </w:rPr>
-              <w:tab/>
-            </w:r>
-            <w:r>
-              <w:rPr>
-                <w:rStyle w:val="Hyperlink"/>
-                <w:noProof/>
-              </w:rPr>
-              <w:t>Imóveis Cadastrados por período</w:t>
-            </w:r>
-            <w:r>
-              <w:rPr>
-                <w:noProof/>
-                <w:webHidden/>
-              </w:rPr>
-              <w:tab/>
-            </w:r>
-            <w:r>
-              <w:rPr>
-                <w:noProof/>
-                <w:webHidden/>
-              </w:rPr>
-              <w:fldChar w:fldCharType="begin"/>
-            </w:r>
-            <w:r>
-              <w:rPr>
-                <w:noProof/>
-                <w:webHidden/>
-              </w:rPr>
-              <w:instrText xml:space="preserve"> PAGEREF _Toc56107994 \h </w:instrText>
-            </w:r>
-            <w:r>
-              <w:rPr>
-                <w:noProof/>
-                <w:webHidden/>
-              </w:rPr>
-            </w:r>
-            <w:r>
-              <w:rPr>
-                <w:noProof/>
-                <w:webHidden/>
-              </w:rPr>
-              <w:fldChar w:fldCharType="separate"/>
-            </w:r>
-            <w:r>
-              <w:rPr>
-                <w:noProof/>
-                <w:webHidden/>
-              </w:rPr>
-              <w:t>21</w:t>
-            </w:r>
-            <w:r>
-              <w:rPr>
-                <w:noProof/>
-                <w:webHidden/>
-              </w:rPr>
-              <w:fldChar w:fldCharType="end"/>
-            </w:r>
-          </w:hyperlink>
-        </w:p>
-        <w:p>
-          <w:pPr>
-            <w:pStyle w:val="Sumrio2"/>
-            <w:tabs>
-              <w:tab w:val="left" w:pos="1100"/>
-              <w:tab w:val="right" w:pos="9890"/>
-            </w:tabs>
-            <w:rPr>
-              <w:rFonts w:asciiTheme="minorHAnsi" w:eastAsiaTheme="minorEastAsia" w:hAnsiTheme="minorHAnsi" w:cstheme="minorBidi"/>
-              <w:noProof/>
-              <w:sz w:val="22"/>
-              <w:szCs w:val="22"/>
-            </w:rPr>
-          </w:pPr>
-          <w:hyperlink w:anchor="_Toc56107995" w:history="1">
-            <w:r>
-              <w:rPr>
-                <w:rStyle w:val="Hyperlink"/>
-                <w:noProof/>
-              </w:rPr>
-              <w:t>2.5.2.</w:t>
-            </w:r>
-            <w:r>
-              <w:rPr>
-                <w:rFonts w:asciiTheme="minorHAnsi" w:eastAsiaTheme="minorEastAsia" w:hAnsiTheme="minorHAnsi" w:cstheme="minorBidi"/>
-                <w:noProof/>
-                <w:sz w:val="22"/>
-                <w:szCs w:val="22"/>
-              </w:rPr>
-              <w:tab/>
-            </w:r>
-            <w:r>
-              <w:rPr>
-                <w:rStyle w:val="Hyperlink"/>
-                <w:noProof/>
-              </w:rPr>
-              <w:t>Usuários Cadastrados por período</w:t>
-            </w:r>
-            <w:r>
-              <w:rPr>
-                <w:noProof/>
-                <w:webHidden/>
-              </w:rPr>
-              <w:tab/>
-            </w:r>
-            <w:r>
-              <w:rPr>
-                <w:noProof/>
-                <w:webHidden/>
-              </w:rPr>
-              <w:fldChar w:fldCharType="begin"/>
-            </w:r>
-            <w:r>
-              <w:rPr>
-                <w:noProof/>
-                <w:webHidden/>
-              </w:rPr>
-              <w:instrText xml:space="preserve"> PAGEREF _Toc56107995 \h </w:instrText>
-            </w:r>
-            <w:r>
-              <w:rPr>
-                <w:noProof/>
-                <w:webHidden/>
-              </w:rPr>
-            </w:r>
-            <w:r>
-              <w:rPr>
-                <w:noProof/>
-                <w:webHidden/>
-              </w:rPr>
-              <w:fldChar w:fldCharType="separate"/>
-            </w:r>
-            <w:r>
-              <w:rPr>
-                <w:noProof/>
-                <w:webHidden/>
-              </w:rPr>
-              <w:t>21</w:t>
-            </w:r>
-            <w:r>
-              <w:rPr>
-                <w:noProof/>
-                <w:webHidden/>
-              </w:rPr>
-              <w:fldChar w:fldCharType="end"/>
-            </w:r>
-          </w:hyperlink>
-        </w:p>
-        <w:p>
-          <w:pPr>
-            <w:pStyle w:val="Sumrio1"/>
-            <w:tabs>
-              <w:tab w:val="left" w:pos="660"/>
-              <w:tab w:val="right" w:pos="9890"/>
-            </w:tabs>
-            <w:rPr>
-              <w:rFonts w:asciiTheme="minorHAnsi" w:eastAsiaTheme="minorEastAsia" w:hAnsiTheme="minorHAnsi" w:cstheme="minorBidi"/>
-              <w:noProof/>
-              <w:sz w:val="22"/>
-              <w:szCs w:val="22"/>
-            </w:rPr>
-          </w:pPr>
-          <w:hyperlink w:anchor="_Toc56107996" w:history="1">
-            <w:r>
-              <w:rPr>
-                <w:rStyle w:val="Hyperlink"/>
-                <w:noProof/>
-              </w:rPr>
-              <w:t>2.6.</w:t>
-            </w:r>
-            <w:r>
-              <w:rPr>
-                <w:rFonts w:asciiTheme="minorHAnsi" w:eastAsiaTheme="minorEastAsia" w:hAnsiTheme="minorHAnsi" w:cstheme="minorBidi"/>
-                <w:noProof/>
-                <w:sz w:val="22"/>
-                <w:szCs w:val="22"/>
-              </w:rPr>
-              <w:tab/>
-            </w:r>
-            <w:r>
-              <w:rPr>
-                <w:rStyle w:val="Hyperlink"/>
-                <w:noProof/>
-              </w:rPr>
-              <w:t>Diagrama de Sequência #007 – Manter Agendamento</w:t>
-            </w:r>
-            <w:r>
-              <w:rPr>
-                <w:noProof/>
-                <w:webHidden/>
-              </w:rPr>
-              <w:tab/>
-            </w:r>
-            <w:r>
-              <w:rPr>
-                <w:noProof/>
-                <w:webHidden/>
-              </w:rPr>
-              <w:fldChar w:fldCharType="begin"/>
-            </w:r>
-            <w:r>
-              <w:rPr>
-                <w:noProof/>
-                <w:webHidden/>
-              </w:rPr>
-              <w:instrText xml:space="preserve"> PAGEREF _Toc56107996 \h </w:instrText>
-            </w:r>
-            <w:r>
-              <w:rPr>
-                <w:noProof/>
-                <w:webHidden/>
-              </w:rPr>
-            </w:r>
-            <w:r>
-              <w:rPr>
-                <w:noProof/>
-                <w:webHidden/>
-              </w:rPr>
-              <w:fldChar w:fldCharType="separate"/>
-            </w:r>
-            <w:r>
-              <w:rPr>
-                <w:noProof/>
-                <w:webHidden/>
-              </w:rPr>
-              <w:t>22</w:t>
-            </w:r>
-            <w:r>
-              <w:rPr>
-                <w:noProof/>
-                <w:webHidden/>
-              </w:rPr>
-              <w:fldChar w:fldCharType="end"/>
-            </w:r>
-          </w:hyperlink>
-        </w:p>
-        <w:p>
-          <w:pPr>
-            <w:pStyle w:val="Sumrio2"/>
-            <w:tabs>
-              <w:tab w:val="left" w:pos="1100"/>
-              <w:tab w:val="right" w:pos="9890"/>
-            </w:tabs>
-            <w:rPr>
-              <w:rFonts w:asciiTheme="minorHAnsi" w:eastAsiaTheme="minorEastAsia" w:hAnsiTheme="minorHAnsi" w:cstheme="minorBidi"/>
-              <w:noProof/>
-              <w:sz w:val="22"/>
-              <w:szCs w:val="22"/>
-            </w:rPr>
-          </w:pPr>
-          <w:hyperlink w:anchor="_Toc56107997" w:history="1">
-            <w:r>
-              <w:rPr>
-                <w:rStyle w:val="Hyperlink"/>
-                <w:noProof/>
-              </w:rPr>
-              <w:t>2.6.1.</w:t>
-            </w:r>
-            <w:r>
-              <w:rPr>
-                <w:rFonts w:asciiTheme="minorHAnsi" w:eastAsiaTheme="minorEastAsia" w:hAnsiTheme="minorHAnsi" w:cstheme="minorBidi"/>
-                <w:noProof/>
-                <w:sz w:val="22"/>
-                <w:szCs w:val="22"/>
-              </w:rPr>
-              <w:tab/>
-            </w:r>
-            <w:r>
-              <w:rPr>
-                <w:rStyle w:val="Hyperlink"/>
-                <w:noProof/>
-              </w:rPr>
-              <w:t>Solicitar Agendamentos</w:t>
-            </w:r>
-            <w:r>
-              <w:rPr>
-                <w:noProof/>
-                <w:webHidden/>
-              </w:rPr>
-              <w:tab/>
-            </w:r>
-            <w:r>
-              <w:rPr>
-                <w:noProof/>
-                <w:webHidden/>
-              </w:rPr>
-              <w:fldChar w:fldCharType="begin"/>
-            </w:r>
-            <w:r>
-              <w:rPr>
-                <w:noProof/>
-                <w:webHidden/>
-              </w:rPr>
-              <w:instrText xml:space="preserve"> PAGEREF _Toc56107997 \h </w:instrText>
-            </w:r>
-            <w:r>
-              <w:rPr>
-                <w:noProof/>
-                <w:webHidden/>
-              </w:rPr>
-            </w:r>
-            <w:r>
-              <w:rPr>
-                <w:noProof/>
-                <w:webHidden/>
-              </w:rPr>
-              <w:fldChar w:fldCharType="separate"/>
-            </w:r>
-            <w:r>
-              <w:rPr>
-                <w:noProof/>
-                <w:webHidden/>
-              </w:rPr>
-              <w:t>22</w:t>
-            </w:r>
-            <w:r>
-              <w:rPr>
-                <w:noProof/>
-                <w:webHidden/>
-              </w:rPr>
-              <w:fldChar w:fldCharType="end"/>
-            </w:r>
-          </w:hyperlink>
-        </w:p>
-        <w:p>
-          <w:pPr>
-            <w:pStyle w:val="Sumrio2"/>
-            <w:tabs>
-              <w:tab w:val="left" w:pos="1100"/>
-              <w:tab w:val="right" w:pos="9890"/>
-            </w:tabs>
-            <w:rPr>
-              <w:rFonts w:asciiTheme="minorHAnsi" w:eastAsiaTheme="minorEastAsia" w:hAnsiTheme="minorHAnsi" w:cstheme="minorBidi"/>
-              <w:noProof/>
-              <w:sz w:val="22"/>
-              <w:szCs w:val="22"/>
-            </w:rPr>
-          </w:pPr>
-          <w:hyperlink w:anchor="_Toc56107998" w:history="1">
-            <w:r>
-              <w:rPr>
-                <w:rStyle w:val="Hyperlink"/>
-                <w:noProof/>
-              </w:rPr>
-              <w:t>2.6.2.</w:t>
-            </w:r>
-            <w:r>
-              <w:rPr>
-                <w:rFonts w:asciiTheme="minorHAnsi" w:eastAsiaTheme="minorEastAsia" w:hAnsiTheme="minorHAnsi" w:cstheme="minorBidi"/>
-                <w:noProof/>
-                <w:sz w:val="22"/>
-                <w:szCs w:val="22"/>
-              </w:rPr>
-              <w:tab/>
-            </w:r>
-            <w:r>
-              <w:rPr>
-                <w:rStyle w:val="Hyperlink"/>
-                <w:noProof/>
-              </w:rPr>
-              <w:t>Listar Agendamentos</w:t>
-            </w:r>
-            <w:r>
-              <w:rPr>
-                <w:noProof/>
-                <w:webHidden/>
-              </w:rPr>
-              <w:tab/>
-            </w:r>
-            <w:r>
-              <w:rPr>
-                <w:noProof/>
-                <w:webHidden/>
-              </w:rPr>
-              <w:fldChar w:fldCharType="begin"/>
-            </w:r>
-            <w:r>
-              <w:rPr>
-                <w:noProof/>
-                <w:webHidden/>
-              </w:rPr>
-              <w:instrText xml:space="preserve"> PAGEREF _Toc56107998 \h </w:instrText>
-            </w:r>
-            <w:r>
-              <w:rPr>
-                <w:noProof/>
-                <w:webHidden/>
-              </w:rPr>
-            </w:r>
-            <w:r>
-              <w:rPr>
-                <w:noProof/>
-                <w:webHidden/>
-              </w:rPr>
-              <w:fldChar w:fldCharType="separate"/>
-            </w:r>
-            <w:r>
-              <w:rPr>
-                <w:noProof/>
-                <w:webHidden/>
-              </w:rPr>
-              <w:t>23</w:t>
-            </w:r>
-            <w:r>
-              <w:rPr>
-                <w:noProof/>
-                <w:webHidden/>
-              </w:rPr>
-              <w:fldChar w:fldCharType="end"/>
-            </w:r>
-          </w:hyperlink>
-        </w:p>
-        <w:p>
-          <w:pPr>
-            <w:pStyle w:val="Sumrio2"/>
-            <w:tabs>
-              <w:tab w:val="left" w:pos="1100"/>
-              <w:tab w:val="right" w:pos="9890"/>
-            </w:tabs>
-            <w:rPr>
-              <w:rFonts w:asciiTheme="minorHAnsi" w:eastAsiaTheme="minorEastAsia" w:hAnsiTheme="minorHAnsi" w:cstheme="minorBidi"/>
-              <w:noProof/>
-              <w:sz w:val="22"/>
-              <w:szCs w:val="22"/>
-            </w:rPr>
-          </w:pPr>
-          <w:hyperlink w:anchor="_Toc56107999" w:history="1">
-            <w:r>
-              <w:rPr>
-                <w:rStyle w:val="Hyperlink"/>
-                <w:noProof/>
-              </w:rPr>
-              <w:t>2.6.3.</w:t>
-            </w:r>
-            <w:r>
-              <w:rPr>
-                <w:rFonts w:asciiTheme="minorHAnsi" w:eastAsiaTheme="minorEastAsia" w:hAnsiTheme="minorHAnsi" w:cstheme="minorBidi"/>
-                <w:noProof/>
-                <w:sz w:val="22"/>
-                <w:szCs w:val="22"/>
-              </w:rPr>
-              <w:tab/>
-            </w:r>
-            <w:r>
-              <w:rPr>
-                <w:rStyle w:val="Hyperlink"/>
-                <w:noProof/>
-              </w:rPr>
-              <w:t>Listar Corretores</w:t>
-            </w:r>
-            <w:r>
-              <w:rPr>
-                <w:noProof/>
-                <w:webHidden/>
-              </w:rPr>
-              <w:tab/>
-            </w:r>
-            <w:r>
-              <w:rPr>
-                <w:noProof/>
-                <w:webHidden/>
-              </w:rPr>
-              <w:fldChar w:fldCharType="begin"/>
-            </w:r>
-            <w:r>
-              <w:rPr>
-                <w:noProof/>
-                <w:webHidden/>
-              </w:rPr>
-              <w:instrText xml:space="preserve"> PAGEREF _Toc56107999 \h </w:instrText>
-            </w:r>
-            <w:r>
-              <w:rPr>
-                <w:noProof/>
-                <w:webHidden/>
-              </w:rPr>
-            </w:r>
-            <w:r>
-              <w:rPr>
-                <w:noProof/>
-                <w:webHidden/>
-              </w:rPr>
-              <w:fldChar w:fldCharType="separate"/>
-            </w:r>
-            <w:r>
-              <w:rPr>
-                <w:noProof/>
-                <w:webHidden/>
-              </w:rPr>
-              <w:t>23</w:t>
-            </w:r>
-            <w:r>
-              <w:rPr>
-                <w:noProof/>
-                <w:webHidden/>
-              </w:rPr>
-              <w:fldChar w:fldCharType="end"/>
-            </w:r>
-          </w:hyperlink>
-        </w:p>
-        <w:p>
-          <w:pPr>
-            <w:pStyle w:val="Sumrio2"/>
-            <w:tabs>
-              <w:tab w:val="left" w:pos="1100"/>
-              <w:tab w:val="right" w:pos="9890"/>
-            </w:tabs>
-            <w:rPr>
-              <w:rFonts w:asciiTheme="minorHAnsi" w:eastAsiaTheme="minorEastAsia" w:hAnsiTheme="minorHAnsi" w:cstheme="minorBidi"/>
-              <w:noProof/>
-              <w:sz w:val="22"/>
-              <w:szCs w:val="22"/>
-            </w:rPr>
-          </w:pPr>
-          <w:hyperlink w:anchor="_Toc56108000" w:history="1">
-            <w:r>
-              <w:rPr>
-                <w:rStyle w:val="Hyperlink"/>
-                <w:noProof/>
-              </w:rPr>
-              <w:t>2.6.4.</w:t>
-            </w:r>
-            <w:r>
-              <w:rPr>
-                <w:rFonts w:asciiTheme="minorHAnsi" w:eastAsiaTheme="minorEastAsia" w:hAnsiTheme="minorHAnsi" w:cstheme="minorBidi"/>
-                <w:noProof/>
-                <w:sz w:val="22"/>
-                <w:szCs w:val="22"/>
-              </w:rPr>
-              <w:tab/>
-            </w:r>
-            <w:r>
-              <w:rPr>
-                <w:rStyle w:val="Hyperlink"/>
-                <w:noProof/>
-              </w:rPr>
-              <w:t>Carregar Modal Imóvel</w:t>
-            </w:r>
-            <w:r>
-              <w:rPr>
-                <w:noProof/>
-                <w:webHidden/>
-              </w:rPr>
-              <w:tab/>
-            </w:r>
-            <w:r>
-              <w:rPr>
-                <w:noProof/>
-                <w:webHidden/>
-              </w:rPr>
-              <w:fldChar w:fldCharType="begin"/>
-            </w:r>
-            <w:r>
-              <w:rPr>
-                <w:noProof/>
-                <w:webHidden/>
-              </w:rPr>
-              <w:instrText xml:space="preserve"> PAGEREF _Toc56108000 \h </w:instrText>
-            </w:r>
-            <w:r>
-              <w:rPr>
-                <w:noProof/>
-                <w:webHidden/>
-              </w:rPr>
-            </w:r>
-            <w:r>
-              <w:rPr>
-                <w:noProof/>
-                <w:webHidden/>
-              </w:rPr>
-              <w:fldChar w:fldCharType="separate"/>
-            </w:r>
-            <w:r>
-              <w:rPr>
-                <w:noProof/>
-                <w:webHidden/>
-              </w:rPr>
-              <w:t>24</w:t>
-            </w:r>
-            <w:r>
-              <w:rPr>
-                <w:noProof/>
-                <w:webHidden/>
-              </w:rPr>
-              <w:fldChar w:fldCharType="end"/>
-            </w:r>
-          </w:hyperlink>
-        </w:p>
-        <w:p>
-          <w:pPr>
-            <w:pStyle w:val="Sumrio2"/>
-            <w:tabs>
-              <w:tab w:val="left" w:pos="1100"/>
-              <w:tab w:val="right" w:pos="9890"/>
-            </w:tabs>
-            <w:rPr>
-              <w:rFonts w:asciiTheme="minorHAnsi" w:eastAsiaTheme="minorEastAsia" w:hAnsiTheme="minorHAnsi" w:cstheme="minorBidi"/>
-              <w:noProof/>
-              <w:sz w:val="22"/>
-              <w:szCs w:val="22"/>
-            </w:rPr>
-          </w:pPr>
-          <w:hyperlink w:anchor="_Toc56108001" w:history="1">
-            <w:r>
-              <w:rPr>
-                <w:rStyle w:val="Hyperlink"/>
-                <w:noProof/>
-              </w:rPr>
-              <w:t>2.6.5.</w:t>
-            </w:r>
-            <w:r>
-              <w:rPr>
-                <w:rFonts w:asciiTheme="minorHAnsi" w:eastAsiaTheme="minorEastAsia" w:hAnsiTheme="minorHAnsi" w:cstheme="minorBidi"/>
-                <w:noProof/>
-                <w:sz w:val="22"/>
-                <w:szCs w:val="22"/>
-              </w:rPr>
-              <w:tab/>
-            </w:r>
-            <w:r>
-              <w:rPr>
-                <w:rStyle w:val="Hyperlink"/>
-                <w:noProof/>
-              </w:rPr>
-              <w:t>Agendamento Concluir</w:t>
-            </w:r>
-            <w:r>
-              <w:rPr>
-                <w:noProof/>
-                <w:webHidden/>
-              </w:rPr>
-              <w:tab/>
-            </w:r>
-            <w:r>
-              <w:rPr>
-                <w:noProof/>
-                <w:webHidden/>
-              </w:rPr>
-              <w:fldChar w:fldCharType="begin"/>
-            </w:r>
-            <w:r>
-              <w:rPr>
-                <w:noProof/>
-                <w:webHidden/>
-              </w:rPr>
-              <w:instrText xml:space="preserve"> PAGEREF _Toc56108001 \h </w:instrText>
-            </w:r>
-            <w:r>
-              <w:rPr>
-                <w:noProof/>
-                <w:webHidden/>
-              </w:rPr>
-            </w:r>
-            <w:r>
-              <w:rPr>
-                <w:noProof/>
-                <w:webHidden/>
-              </w:rPr>
-              <w:fldChar w:fldCharType="separate"/>
-            </w:r>
-            <w:r>
-              <w:rPr>
-                <w:noProof/>
-                <w:webHidden/>
-              </w:rPr>
-              <w:t>24</w:t>
-            </w:r>
-            <w:r>
-              <w:rPr>
-                <w:noProof/>
-                <w:webHidden/>
-              </w:rPr>
-              <w:fldChar w:fldCharType="end"/>
-            </w:r>
-          </w:hyperlink>
-        </w:p>
-        <w:p>
-          <w:pPr>
-            <w:pStyle w:val="Sumrio2"/>
-            <w:tabs>
-              <w:tab w:val="left" w:pos="1100"/>
-              <w:tab w:val="right" w:pos="9890"/>
-            </w:tabs>
-            <w:rPr>
-              <w:rFonts w:asciiTheme="minorHAnsi" w:eastAsiaTheme="minorEastAsia" w:hAnsiTheme="minorHAnsi" w:cstheme="minorBidi"/>
-              <w:noProof/>
-              <w:sz w:val="22"/>
-              <w:szCs w:val="22"/>
-            </w:rPr>
-          </w:pPr>
-          <w:hyperlink w:anchor="_Toc56108002" w:history="1">
-            <w:r>
-              <w:rPr>
-                <w:rStyle w:val="Hyperlink"/>
-                <w:noProof/>
-              </w:rPr>
-              <w:t>2.6.6.</w:t>
-            </w:r>
-            <w:r>
-              <w:rPr>
-                <w:rFonts w:asciiTheme="minorHAnsi" w:eastAsiaTheme="minorEastAsia" w:hAnsiTheme="minorHAnsi" w:cstheme="minorBidi"/>
-                <w:noProof/>
-                <w:sz w:val="22"/>
-                <w:szCs w:val="22"/>
-              </w:rPr>
-              <w:tab/>
-            </w:r>
-            <w:r>
-              <w:rPr>
-                <w:rStyle w:val="Hyperlink"/>
-                <w:noProof/>
-              </w:rPr>
-              <w:t>Agendamento Cancelar</w:t>
-            </w:r>
-            <w:r>
-              <w:rPr>
-                <w:noProof/>
-                <w:webHidden/>
-              </w:rPr>
-              <w:tab/>
-            </w:r>
-            <w:r>
-              <w:rPr>
-                <w:noProof/>
-                <w:webHidden/>
-              </w:rPr>
-              <w:fldChar w:fldCharType="begin"/>
-            </w:r>
-            <w:r>
-              <w:rPr>
-                <w:noProof/>
-                <w:webHidden/>
-              </w:rPr>
-              <w:instrText xml:space="preserve"> PAGEREF _Toc56108002 \h </w:instrText>
-            </w:r>
-            <w:r>
-              <w:rPr>
-                <w:noProof/>
-                <w:webHidden/>
-              </w:rPr>
-            </w:r>
-            <w:r>
-              <w:rPr>
-                <w:noProof/>
-                <w:webHidden/>
-              </w:rPr>
-              <w:fldChar w:fldCharType="separate"/>
-            </w:r>
-            <w:r>
-              <w:rPr>
-                <w:noProof/>
-                <w:webHidden/>
-              </w:rPr>
-              <w:t>25</w:t>
             </w:r>
             <w:r>
               <w:rPr>
@@ -4096,7 +3392,7 @@
               <w:szCs w:val="22"/>
             </w:rPr>
           </w:pPr>
-          <w:hyperlink w:anchor="_Toc56108003" w:history="1">
+          <w:hyperlink w:anchor="_Toc56362333" w:history="1">
             <w:r>
               <w:rPr>
                 <w:rStyle w:val="Hyperlink"/>
@@ -4139,7 +3435,7 @@
                 <w:noProof/>
                 <w:webHidden/>
               </w:rPr>
-              <w:instrText xml:space="preserve"> PAGEREF _Toc56108003 \h </w:instrText>
+              <w:instrText xml:space="preserve"> PAGEREF _Toc56362333 \h </w:instrText>
             </w:r>
             <w:r>
               <w:rPr>
@@ -4159,7 +3455,7 @@
                 <w:noProof/>
                 <w:webHidden/>
               </w:rPr>
-              <w:t>26</w:t>
+              <w:t>20</w:t>
             </w:r>
             <w:r>
               <w:rPr>
@@ -4184,7 +3480,7 @@
               <w:szCs w:val="22"/>
             </w:rPr>
           </w:pPr>
-          <w:hyperlink w:anchor="_Toc56108004" w:history="1">
+          <w:hyperlink w:anchor="_Toc56362334" w:history="1">
             <w:r>
               <w:rPr>
                 <w:rStyle w:val="Hyperlink"/>
@@ -4227,7 +3523,7 @@
                 <w:noProof/>
                 <w:webHidden/>
               </w:rPr>
-              <w:instrText xml:space="preserve"> PAGEREF _Toc56108004 \h </w:instrText>
+              <w:instrText xml:space="preserve"> PAGEREF _Toc56362334 \h </w:instrText>
             </w:r>
             <w:r>
               <w:rPr>
@@ -4247,7 +3543,7 @@
                 <w:noProof/>
                 <w:webHidden/>
               </w:rPr>
-              <w:t>26</w:t>
+              <w:t>20</w:t>
             </w:r>
             <w:r>
               <w:rPr>
@@ -4288,6 +3584,8 @@
     <w:p/>
     <w:p/>
     <w:p>
+      <w:bookmarkStart w:id="0" w:name="_GoBack"/>
+      <w:bookmarkEnd w:id="0"/>
       <w:r>
         <w:br w:type="page"/>
       </w:r>
@@ -4304,7 +3602,7 @@
           <w:szCs w:val="52"/>
         </w:rPr>
       </w:pPr>
-      <w:bookmarkStart w:id="0" w:name="_Toc56107963"/>
+      <w:bookmarkStart w:id="1" w:name="_Toc56362301"/>
       <w:r>
         <w:rPr>
           <w:sz w:val="40"/>
@@ -4313,11 +3611,11 @@
         <w:lastRenderedPageBreak/>
         <w:t>Diagramas de Sequência</w:t>
       </w:r>
-      <w:bookmarkEnd w:id="0"/>
+      <w:bookmarkEnd w:id="1"/>
     </w:p>
     <w:p>
-      <w:bookmarkStart w:id="1" w:name="_30j0zll" w:colFirst="0" w:colLast="0"/>
-      <w:bookmarkEnd w:id="1"/>
+      <w:bookmarkStart w:id="2" w:name="_30j0zll" w:colFirst="0" w:colLast="0"/>
+      <w:bookmarkEnd w:id="2"/>
     </w:p>
     <w:p>
       <w:pPr>
@@ -4331,7 +3629,7 @@
           <w:szCs w:val="32"/>
         </w:rPr>
       </w:pPr>
-      <w:bookmarkStart w:id="2" w:name="_Toc56107964"/>
+      <w:bookmarkStart w:id="3" w:name="_Toc56362302"/>
       <w:r>
         <w:rPr>
           <w:sz w:val="32"/>
@@ -4353,7 +3651,7 @@
         </w:rPr>
         <w:t>Login</w:t>
       </w:r>
-      <w:bookmarkEnd w:id="2"/>
+      <w:bookmarkEnd w:id="3"/>
     </w:p>
     <w:p>
       <w:r>
@@ -4428,7 +3726,7 @@
           <w:szCs w:val="36"/>
         </w:rPr>
       </w:pPr>
-      <w:bookmarkStart w:id="3" w:name="_Toc56107965"/>
+      <w:bookmarkStart w:id="4" w:name="_Toc56362303"/>
       <w:r>
         <w:rPr>
           <w:sz w:val="36"/>
@@ -4471,7 +3769,7 @@
         </w:rPr>
         <w:t>rio</w:t>
       </w:r>
-      <w:bookmarkEnd w:id="3"/>
+      <w:bookmarkEnd w:id="4"/>
     </w:p>
     <w:p>
       <w:pPr>
@@ -4485,7 +3783,7 @@
           <w:szCs w:val="32"/>
         </w:rPr>
       </w:pPr>
-      <w:bookmarkStart w:id="4" w:name="_Toc56107966"/>
+      <w:bookmarkStart w:id="5" w:name="_Toc56362304"/>
       <w:r>
         <w:rPr>
           <w:sz w:val="32"/>
@@ -4500,7 +3798,7 @@
         </w:rPr>
         <w:t>Usuário</w:t>
       </w:r>
-      <w:bookmarkEnd w:id="4"/>
+      <w:bookmarkEnd w:id="5"/>
     </w:p>
     <w:p>
       <w:pPr>
@@ -4614,7 +3912,7 @@
           <w:szCs w:val="32"/>
         </w:rPr>
       </w:pPr>
-      <w:bookmarkStart w:id="5" w:name="_Toc56107967"/>
+      <w:bookmarkStart w:id="6" w:name="_Toc56362305"/>
       <w:r>
         <w:rPr>
           <w:sz w:val="32"/>
@@ -4629,7 +3927,7 @@
         </w:rPr>
         <w:t>Usuário</w:t>
       </w:r>
-      <w:bookmarkEnd w:id="5"/>
+      <w:bookmarkEnd w:id="6"/>
     </w:p>
     <w:p>
       <w:pPr>
@@ -4714,7 +4012,7 @@
           <w:szCs w:val="32"/>
         </w:rPr>
       </w:pPr>
-      <w:bookmarkStart w:id="6" w:name="_Toc56107968"/>
+      <w:bookmarkStart w:id="7" w:name="_Toc56362306"/>
       <w:r>
         <w:rPr>
           <w:sz w:val="32"/>
@@ -4736,7 +4034,7 @@
         </w:rPr>
         <w:t xml:space="preserve"> por ID</w:t>
       </w:r>
-      <w:bookmarkEnd w:id="6"/>
+      <w:bookmarkEnd w:id="7"/>
     </w:p>
     <w:p>
       <w:pPr>
@@ -4818,7 +4116,7 @@
           <w:szCs w:val="32"/>
         </w:rPr>
       </w:pPr>
-      <w:bookmarkStart w:id="7" w:name="_Toc56107969"/>
+      <w:bookmarkStart w:id="8" w:name="_Toc56362307"/>
       <w:r>
         <w:rPr>
           <w:sz w:val="32"/>
@@ -4833,7 +4131,7 @@
         </w:rPr>
         <w:t>Usuário por ID Ativos</w:t>
       </w:r>
-      <w:bookmarkEnd w:id="7"/>
+      <w:bookmarkEnd w:id="8"/>
     </w:p>
     <w:p>
       <w:r>
@@ -4921,7 +4219,7 @@
           <w:szCs w:val="32"/>
         </w:rPr>
       </w:pPr>
-      <w:bookmarkStart w:id="8" w:name="_Toc56107972"/>
+      <w:bookmarkStart w:id="9" w:name="_Toc56362308"/>
       <w:r>
         <w:rPr>
           <w:sz w:val="32"/>
@@ -4944,7 +4242,7 @@
         </w:rPr>
         <w:t>s</w:t>
       </w:r>
-      <w:bookmarkEnd w:id="8"/>
+      <w:bookmarkEnd w:id="9"/>
     </w:p>
     <w:p>
       <w:r>
@@ -5013,7 +4311,7 @@
           <w:szCs w:val="32"/>
         </w:rPr>
       </w:pPr>
-      <w:bookmarkStart w:id="9" w:name="_Toc56107977"/>
+      <w:bookmarkStart w:id="10" w:name="_Toc56362309"/>
       <w:r>
         <w:rPr>
           <w:sz w:val="32"/>
@@ -5035,7 +4333,7 @@
         </w:rPr>
         <w:t>Usuários</w:t>
       </w:r>
-      <w:bookmarkEnd w:id="9"/>
+      <w:bookmarkEnd w:id="10"/>
     </w:p>
     <w:p>
       <w:r>
@@ -5107,7 +4405,7 @@
           <w:szCs w:val="36"/>
         </w:rPr>
       </w:pPr>
-      <w:bookmarkStart w:id="10" w:name="_Toc56107983"/>
+      <w:bookmarkStart w:id="11" w:name="_Toc56362310"/>
       <w:r>
         <w:rPr>
           <w:sz w:val="36"/>
@@ -5144,7 +4442,7 @@
         </w:rPr>
         <w:t>Imóvel</w:t>
       </w:r>
-      <w:bookmarkEnd w:id="10"/>
+      <w:bookmarkEnd w:id="11"/>
     </w:p>
     <w:p>
       <w:pPr>
@@ -5158,7 +4456,7 @@
           <w:szCs w:val="32"/>
         </w:rPr>
       </w:pPr>
-      <w:bookmarkStart w:id="11" w:name="_Toc56107984"/>
+      <w:bookmarkStart w:id="12" w:name="_Toc56362311"/>
       <w:r>
         <w:rPr>
           <w:sz w:val="32"/>
@@ -5180,7 +4478,7 @@
         </w:rPr>
         <w:t>Imóvel</w:t>
       </w:r>
-      <w:bookmarkEnd w:id="11"/>
+      <w:bookmarkEnd w:id="12"/>
     </w:p>
     <w:p/>
     <w:p>
@@ -5250,7 +4548,7 @@
           <w:szCs w:val="32"/>
         </w:rPr>
       </w:pPr>
-      <w:bookmarkStart w:id="12" w:name="_Toc56107985"/>
+      <w:bookmarkStart w:id="13" w:name="_Toc56362312"/>
       <w:r>
         <w:rPr>
           <w:sz w:val="32"/>
@@ -5272,7 +4570,7 @@
         </w:rPr>
         <w:t>Imóvel</w:t>
       </w:r>
-      <w:bookmarkEnd w:id="12"/>
+      <w:bookmarkEnd w:id="13"/>
     </w:p>
     <w:p>
       <w:r>
@@ -5342,7 +4640,7 @@
           <w:szCs w:val="32"/>
         </w:rPr>
       </w:pPr>
-      <w:bookmarkStart w:id="13" w:name="_Toc56107986"/>
+      <w:bookmarkStart w:id="14" w:name="_Toc56362313"/>
       <w:r>
         <w:rPr>
           <w:sz w:val="32"/>
@@ -5371,7 +4669,7 @@
         </w:rPr>
         <w:t>is Aprovados</w:t>
       </w:r>
-      <w:bookmarkEnd w:id="13"/>
+      <w:bookmarkEnd w:id="14"/>
     </w:p>
     <w:p>
       <w:r>
@@ -5441,7 +4739,7 @@
           <w:szCs w:val="32"/>
         </w:rPr>
       </w:pPr>
-      <w:bookmarkStart w:id="14" w:name="_Toc56107987"/>
+      <w:bookmarkStart w:id="15" w:name="_Toc56362314"/>
       <w:r>
         <w:rPr>
           <w:sz w:val="32"/>
@@ -5449,7 +4747,7 @@
         </w:rPr>
         <w:t>Consultar Imóvel por ID Ativos</w:t>
       </w:r>
-      <w:bookmarkEnd w:id="14"/>
+      <w:bookmarkEnd w:id="15"/>
     </w:p>
     <w:p>
       <w:r>
@@ -5518,7 +4816,7 @@
           <w:szCs w:val="32"/>
         </w:rPr>
       </w:pPr>
-      <w:bookmarkStart w:id="15" w:name="_Toc56107988"/>
+      <w:bookmarkStart w:id="16" w:name="_Toc56362315"/>
       <w:r>
         <w:rPr>
           <w:sz w:val="32"/>
@@ -5527,7 +4825,7 @@
         <w:lastRenderedPageBreak/>
         <w:t>Consultar Imóvel por ID</w:t>
       </w:r>
-      <w:bookmarkEnd w:id="15"/>
+      <w:bookmarkEnd w:id="16"/>
     </w:p>
     <w:p>
       <w:r>
@@ -5596,7 +4894,7 @@
           <w:szCs w:val="32"/>
         </w:rPr>
       </w:pPr>
-      <w:bookmarkStart w:id="16" w:name="_Toc56107989"/>
+      <w:bookmarkStart w:id="17" w:name="_Toc56362316"/>
       <w:r>
         <w:rPr>
           <w:sz w:val="32"/>
@@ -5604,7 +4902,7 @@
         </w:rPr>
         <w:t>Consultar Imóvel em Análise</w:t>
       </w:r>
-      <w:bookmarkEnd w:id="16"/>
+      <w:bookmarkEnd w:id="17"/>
     </w:p>
     <w:p>
       <w:r>
@@ -5673,7 +4971,7 @@
           <w:szCs w:val="32"/>
         </w:rPr>
       </w:pPr>
-      <w:bookmarkStart w:id="17" w:name="_Toc56107990"/>
+      <w:bookmarkStart w:id="18" w:name="_Toc56362317"/>
       <w:r>
         <w:rPr>
           <w:sz w:val="32"/>
@@ -5682,7 +4980,7 @@
         <w:lastRenderedPageBreak/>
         <w:t>Reprovar Imóveis</w:t>
       </w:r>
-      <w:bookmarkEnd w:id="17"/>
+      <w:bookmarkEnd w:id="18"/>
     </w:p>
     <w:p>
       <w:r>
@@ -5751,7 +5049,7 @@
           <w:szCs w:val="32"/>
         </w:rPr>
       </w:pPr>
-      <w:bookmarkStart w:id="18" w:name="_Toc56107991"/>
+      <w:bookmarkStart w:id="19" w:name="_Toc56362318"/>
       <w:r>
         <w:rPr>
           <w:sz w:val="32"/>
@@ -5759,7 +5057,7 @@
         </w:rPr>
         <w:t>Aprovar Imóveis</w:t>
       </w:r>
-      <w:bookmarkEnd w:id="18"/>
+      <w:bookmarkEnd w:id="19"/>
     </w:p>
     <w:p>
       <w:r>
@@ -5828,7 +5126,7 @@
           <w:szCs w:val="32"/>
         </w:rPr>
       </w:pPr>
-      <w:bookmarkStart w:id="19" w:name="_Toc56107992"/>
+      <w:bookmarkStart w:id="20" w:name="_Toc56362319"/>
       <w:r>
         <w:rPr>
           <w:sz w:val="32"/>
@@ -5851,7 +5149,7 @@
         </w:rPr>
         <w:t>Imóvel</w:t>
       </w:r>
-      <w:bookmarkEnd w:id="19"/>
+      <w:bookmarkEnd w:id="20"/>
     </w:p>
     <w:p>
       <w:r>
@@ -5921,7 +5219,7 @@
           <w:szCs w:val="36"/>
         </w:rPr>
       </w:pPr>
-      <w:bookmarkStart w:id="20" w:name="_Toc56107993"/>
+      <w:bookmarkStart w:id="21" w:name="_Toc56362320"/>
       <w:r>
         <w:rPr>
           <w:sz w:val="36"/>
@@ -5957,7 +5255,7 @@
         </w:rPr>
         <w:t>Relatórios</w:t>
       </w:r>
-      <w:bookmarkEnd w:id="20"/>
+      <w:bookmarkEnd w:id="21"/>
     </w:p>
     <w:p>
       <w:pPr>
@@ -5971,7 +5269,7 @@
           <w:szCs w:val="32"/>
         </w:rPr>
       </w:pPr>
-      <w:bookmarkStart w:id="21" w:name="_Toc56107994"/>
+      <w:bookmarkStart w:id="22" w:name="_Toc56362321"/>
       <w:r>
         <w:rPr>
           <w:sz w:val="32"/>
@@ -5993,7 +5291,7 @@
         </w:rPr>
         <w:t xml:space="preserve"> por período</w:t>
       </w:r>
-      <w:bookmarkEnd w:id="21"/>
+      <w:bookmarkEnd w:id="22"/>
     </w:p>
     <w:p>
       <w:r>
@@ -6063,7 +5361,7 @@
           <w:szCs w:val="32"/>
         </w:rPr>
       </w:pPr>
-      <w:bookmarkStart w:id="22" w:name="_Toc56107995"/>
+      <w:bookmarkStart w:id="23" w:name="_Toc56362322"/>
       <w:r>
         <w:rPr>
           <w:sz w:val="32"/>
@@ -6072,7 +5370,7 @@
         <w:lastRenderedPageBreak/>
         <w:t>Usuários Cadastrados por período</w:t>
       </w:r>
-      <w:bookmarkEnd w:id="22"/>
+      <w:bookmarkEnd w:id="23"/>
     </w:p>
     <w:p>
       <w:r>
@@ -6134,6 +5432,206 @@
         <w:pStyle w:val="Ttulo2"/>
         <w:numPr>
           <w:ilvl w:val="2"/>
+          <w:numId w:val="18"/>
+        </w:numPr>
+        <w:rPr>
+          <w:sz w:val="32"/>
+          <w:szCs w:val="32"/>
+        </w:rPr>
+      </w:pPr>
+      <w:bookmarkStart w:id="24" w:name="_Toc56362323"/>
+      <w:r>
+        <w:rPr>
+          <w:sz w:val="32"/>
+          <w:szCs w:val="32"/>
+        </w:rPr>
+        <w:t>Agendamentos</w:t>
+      </w:r>
+      <w:r>
+        <w:rPr>
+          <w:sz w:val="32"/>
+          <w:szCs w:val="32"/>
+        </w:rPr>
+        <w:t xml:space="preserve"> por período</w:t>
+      </w:r>
+      <w:bookmarkEnd w:id="24"/>
+    </w:p>
+    <w:p>
+      <w:r>
+        <w:rPr>
+          <w:noProof/>
+        </w:rPr>
+        <w:drawing>
+          <wp:inline distT="0" distB="0" distL="0" distR="0" wp14:anchorId="0A8D5E4D" wp14:editId="197CE63F">
+            <wp:extent cx="6286500" cy="2602865"/>
+            <wp:effectExtent l="0" t="0" r="0" b="6985"/>
+            <wp:docPr id="3" name="Imagem 3"/>
+            <wp:cNvGraphicFramePr>
+              <a:graphicFrameLocks xmlns:a="http://schemas.openxmlformats.org/drawingml/2006/main" noChangeAspect="1"/>
+            </wp:cNvGraphicFramePr>
+            <a:graphic xmlns:a="http://schemas.openxmlformats.org/drawingml/2006/main">
+              <a:graphicData uri="http://schemas.openxmlformats.org/drawingml/2006/picture">
+                <pic:pic xmlns:pic="http://schemas.openxmlformats.org/drawingml/2006/picture">
+                  <pic:nvPicPr>
+                    <pic:cNvPr id="1" name=""/>
+                    <pic:cNvPicPr/>
+                  </pic:nvPicPr>
+                  <pic:blipFill>
+                    <a:blip r:embed="rId25"/>
+                    <a:stretch>
+                      <a:fillRect/>
+                    </a:stretch>
+                  </pic:blipFill>
+                  <pic:spPr>
+                    <a:xfrm>
+                      <a:off x="0" y="0"/>
+                      <a:ext cx="6286500" cy="2602865"/>
+                    </a:xfrm>
+                    <a:prstGeom prst="rect">
+                      <a:avLst/>
+                    </a:prstGeom>
+                  </pic:spPr>
+                </pic:pic>
+              </a:graphicData>
+            </a:graphic>
+          </wp:inline>
+        </w:drawing>
+      </w:r>
+    </w:p>
+    <w:p>
+      <w:pPr>
+        <w:pStyle w:val="Ttulo2"/>
+        <w:numPr>
+          <w:ilvl w:val="2"/>
+          <w:numId w:val="18"/>
+        </w:numPr>
+        <w:rPr>
+          <w:sz w:val="32"/>
+          <w:szCs w:val="32"/>
+        </w:rPr>
+      </w:pPr>
+      <w:bookmarkStart w:id="25" w:name="_Toc56362324"/>
+      <w:r>
+        <w:rPr>
+          <w:sz w:val="32"/>
+          <w:szCs w:val="32"/>
+        </w:rPr>
+        <w:lastRenderedPageBreak/>
+        <w:t>Contrato Aluguel</w:t>
+      </w:r>
+      <w:bookmarkEnd w:id="25"/>
+    </w:p>
+    <w:p>
+      <w:r>
+        <w:rPr>
+          <w:noProof/>
+        </w:rPr>
+        <w:drawing>
+          <wp:inline distT="0" distB="0" distL="0" distR="0" wp14:anchorId="7207C747" wp14:editId="6B1BA40F">
+            <wp:extent cx="6286500" cy="2597785"/>
+            <wp:effectExtent l="0" t="0" r="0" b="0"/>
+            <wp:docPr id="5" name="Imagem 5"/>
+            <wp:cNvGraphicFramePr>
+              <a:graphicFrameLocks xmlns:a="http://schemas.openxmlformats.org/drawingml/2006/main" noChangeAspect="1"/>
+            </wp:cNvGraphicFramePr>
+            <a:graphic xmlns:a="http://schemas.openxmlformats.org/drawingml/2006/main">
+              <a:graphicData uri="http://schemas.openxmlformats.org/drawingml/2006/picture">
+                <pic:pic xmlns:pic="http://schemas.openxmlformats.org/drawingml/2006/picture">
+                  <pic:nvPicPr>
+                    <pic:cNvPr id="1" name=""/>
+                    <pic:cNvPicPr/>
+                  </pic:nvPicPr>
+                  <pic:blipFill>
+                    <a:blip r:embed="rId26"/>
+                    <a:stretch>
+                      <a:fillRect/>
+                    </a:stretch>
+                  </pic:blipFill>
+                  <pic:spPr>
+                    <a:xfrm>
+                      <a:off x="0" y="0"/>
+                      <a:ext cx="6286500" cy="2597785"/>
+                    </a:xfrm>
+                    <a:prstGeom prst="rect">
+                      <a:avLst/>
+                    </a:prstGeom>
+                  </pic:spPr>
+                </pic:pic>
+              </a:graphicData>
+            </a:graphic>
+          </wp:inline>
+        </w:drawing>
+      </w:r>
+    </w:p>
+    <w:p>
+      <w:pPr>
+        <w:pStyle w:val="Ttulo2"/>
+        <w:numPr>
+          <w:ilvl w:val="2"/>
+          <w:numId w:val="18"/>
+        </w:numPr>
+        <w:rPr>
+          <w:sz w:val="32"/>
+          <w:szCs w:val="32"/>
+        </w:rPr>
+      </w:pPr>
+      <w:bookmarkStart w:id="26" w:name="_Toc56362325"/>
+      <w:r>
+        <w:rPr>
+          <w:sz w:val="32"/>
+          <w:szCs w:val="32"/>
+        </w:rPr>
+        <w:t>Contrato Venda</w:t>
+      </w:r>
+      <w:bookmarkEnd w:id="26"/>
+    </w:p>
+    <w:p>
+      <w:r>
+        <w:rPr>
+          <w:noProof/>
+        </w:rPr>
+        <w:drawing>
+          <wp:inline distT="0" distB="0" distL="0" distR="0" wp14:anchorId="26116E83" wp14:editId="503C0924">
+            <wp:extent cx="6286500" cy="2627630"/>
+            <wp:effectExtent l="0" t="0" r="0" b="1270"/>
+            <wp:docPr id="4" name="Imagem 4"/>
+            <wp:cNvGraphicFramePr>
+              <a:graphicFrameLocks xmlns:a="http://schemas.openxmlformats.org/drawingml/2006/main" noChangeAspect="1"/>
+            </wp:cNvGraphicFramePr>
+            <a:graphic xmlns:a="http://schemas.openxmlformats.org/drawingml/2006/main">
+              <a:graphicData uri="http://schemas.openxmlformats.org/drawingml/2006/picture">
+                <pic:pic xmlns:pic="http://schemas.openxmlformats.org/drawingml/2006/picture">
+                  <pic:nvPicPr>
+                    <pic:cNvPr id="1" name=""/>
+                    <pic:cNvPicPr/>
+                  </pic:nvPicPr>
+                  <pic:blipFill>
+                    <a:blip r:embed="rId27"/>
+                    <a:stretch>
+                      <a:fillRect/>
+                    </a:stretch>
+                  </pic:blipFill>
+                  <pic:spPr>
+                    <a:xfrm>
+                      <a:off x="0" y="0"/>
+                      <a:ext cx="6286500" cy="2627630"/>
+                    </a:xfrm>
+                    <a:prstGeom prst="rect">
+                      <a:avLst/>
+                    </a:prstGeom>
+                  </pic:spPr>
+                </pic:pic>
+              </a:graphicData>
+            </a:graphic>
+          </wp:inline>
+        </w:drawing>
+      </w:r>
+    </w:p>
+    <w:p>
+      <w:pPr>
+        <w:pStyle w:val="Ttulo2"/>
+        <w:numPr>
+          <w:ilvl w:val="2"/>
           <w:numId w:val="25"/>
         </w:numPr>
         <w:rPr>
@@ -6158,7 +5656,7 @@
           <w:szCs w:val="36"/>
         </w:rPr>
       </w:pPr>
-      <w:bookmarkStart w:id="23" w:name="_Toc56107996"/>
+      <w:bookmarkStart w:id="27" w:name="_Toc56362326"/>
       <w:r>
         <w:rPr>
           <w:sz w:val="36"/>
@@ -6201,7 +5699,7 @@
         </w:rPr>
         <w:t>Agendamento</w:t>
       </w:r>
-      <w:bookmarkEnd w:id="23"/>
+      <w:bookmarkEnd w:id="27"/>
     </w:p>
     <w:p>
       <w:pPr>
@@ -6215,7 +5713,7 @@
           <w:szCs w:val="32"/>
         </w:rPr>
       </w:pPr>
-      <w:bookmarkStart w:id="24" w:name="_Toc56107997"/>
+      <w:bookmarkStart w:id="28" w:name="_Toc56362327"/>
       <w:r>
         <w:rPr>
           <w:sz w:val="32"/>
@@ -6223,7 +5721,6 @@
         </w:rPr>
         <w:t xml:space="preserve">Solicitar </w:t>
       </w:r>
-      <w:bookmarkEnd w:id="24"/>
       <w:r>
         <w:rPr>
           <w:sz w:val="32"/>
@@ -6231,6 +5728,7 @@
         </w:rPr>
         <w:t>Visita</w:t>
       </w:r>
+      <w:bookmarkEnd w:id="28"/>
     </w:p>
     <w:p>
       <w:r>
@@ -6255,7 +5753,7 @@
                     </pic:cNvPicPr>
                   </pic:nvPicPr>
                   <pic:blipFill>
-                    <a:blip r:embed="rId25" cstate="print">
+                    <a:blip r:embed="rId28" cstate="print">
                       <a:extLst>
                         <a:ext uri="{28A0092B-C50C-407E-A947-70E740481C1C}">
                           <a14:useLocalDpi xmlns:a14="http://schemas.microsoft.com/office/drawing/2010/main" val="0"/>
@@ -6299,7 +5797,7 @@
           <w:szCs w:val="32"/>
         </w:rPr>
       </w:pPr>
-      <w:bookmarkStart w:id="25" w:name="_Toc56107998"/>
+      <w:bookmarkStart w:id="29" w:name="_Toc56362328"/>
       <w:r>
         <w:rPr>
           <w:sz w:val="32"/>
@@ -6307,7 +5805,7 @@
         </w:rPr>
         <w:t>Listar Agendamentos</w:t>
       </w:r>
-      <w:bookmarkEnd w:id="25"/>
+      <w:bookmarkEnd w:id="29"/>
     </w:p>
     <w:p>
       <w:r>
@@ -6332,7 +5830,7 @@
                     </pic:cNvPicPr>
                   </pic:nvPicPr>
                   <pic:blipFill>
-                    <a:blip r:embed="rId26" cstate="print">
+                    <a:blip r:embed="rId29" cstate="print">
                       <a:extLst>
                         <a:ext uri="{28A0092B-C50C-407E-A947-70E740481C1C}">
                           <a14:useLocalDpi xmlns:a14="http://schemas.microsoft.com/office/drawing/2010/main" val="0"/>
@@ -6376,7 +5874,7 @@
           <w:szCs w:val="32"/>
         </w:rPr>
       </w:pPr>
-      <w:bookmarkStart w:id="26" w:name="_Toc56107999"/>
+      <w:bookmarkStart w:id="30" w:name="_Toc56362329"/>
       <w:r>
         <w:rPr>
           <w:sz w:val="32"/>
@@ -6385,7 +5883,7 @@
         <w:lastRenderedPageBreak/>
         <w:t>Listar Corretores</w:t>
       </w:r>
-      <w:bookmarkEnd w:id="26"/>
+      <w:bookmarkEnd w:id="30"/>
     </w:p>
     <w:p>
       <w:r>
@@ -6410,7 +5908,7 @@
                     </pic:cNvPicPr>
                   </pic:nvPicPr>
                   <pic:blipFill>
-                    <a:blip r:embed="rId27" cstate="print">
+                    <a:blip r:embed="rId30" cstate="print">
                       <a:extLst>
                         <a:ext uri="{28A0092B-C50C-407E-A947-70E740481C1C}">
                           <a14:useLocalDpi xmlns:a14="http://schemas.microsoft.com/office/drawing/2010/main" val="0"/>
@@ -6454,6 +5952,7 @@
           <w:szCs w:val="32"/>
         </w:rPr>
       </w:pPr>
+      <w:bookmarkStart w:id="31" w:name="_Toc56362330"/>
       <w:r>
         <w:rPr>
           <w:sz w:val="32"/>
@@ -6461,6 +5960,7 @@
         </w:rPr>
         <w:t>Listar Imóvel por ID</w:t>
       </w:r>
+      <w:bookmarkEnd w:id="31"/>
     </w:p>
     <w:p>
       <w:r>
@@ -6485,7 +5985,7 @@
                     </pic:cNvPicPr>
                   </pic:nvPicPr>
                   <pic:blipFill>
-                    <a:blip r:embed="rId28" cstate="print">
+                    <a:blip r:embed="rId31" cstate="print">
                       <a:extLst>
                         <a:ext uri="{28A0092B-C50C-407E-A947-70E740481C1C}">
                           <a14:useLocalDpi xmlns:a14="http://schemas.microsoft.com/office/drawing/2010/main" val="0"/>
@@ -6529,7 +6029,7 @@
           <w:szCs w:val="32"/>
         </w:rPr>
       </w:pPr>
-      <w:bookmarkStart w:id="27" w:name="_Toc56108001"/>
+      <w:bookmarkStart w:id="32" w:name="_Toc56362331"/>
       <w:r>
         <w:rPr>
           <w:sz w:val="32"/>
@@ -6538,7 +6038,7 @@
         <w:lastRenderedPageBreak/>
         <w:t>Agendamento Concluir</w:t>
       </w:r>
-      <w:bookmarkEnd w:id="27"/>
+      <w:bookmarkEnd w:id="32"/>
     </w:p>
     <w:p>
       <w:r>
@@ -6563,7 +6063,7 @@
                     </pic:cNvPicPr>
                   </pic:nvPicPr>
                   <pic:blipFill>
-                    <a:blip r:embed="rId29" cstate="print">
+                    <a:blip r:embed="rId32" cstate="print">
                       <a:extLst>
                         <a:ext uri="{28A0092B-C50C-407E-A947-70E740481C1C}">
                           <a14:useLocalDpi xmlns:a14="http://schemas.microsoft.com/office/drawing/2010/main" val="0"/>
@@ -6607,7 +6107,7 @@
           <w:szCs w:val="32"/>
         </w:rPr>
       </w:pPr>
-      <w:bookmarkStart w:id="28" w:name="_Toc56108002"/>
+      <w:bookmarkStart w:id="33" w:name="_Toc56362332"/>
       <w:r>
         <w:rPr>
           <w:sz w:val="32"/>
@@ -6615,7 +6115,7 @@
         </w:rPr>
         <w:t>Agendamento Cancelar</w:t>
       </w:r>
-      <w:bookmarkEnd w:id="28"/>
+      <w:bookmarkEnd w:id="33"/>
     </w:p>
     <w:p>
       <w:r>
@@ -6640,7 +6140,7 @@
                     </pic:cNvPicPr>
                   </pic:nvPicPr>
                   <pic:blipFill>
-                    <a:blip r:embed="rId30" cstate="print">
+                    <a:blip r:embed="rId33" cstate="print">
                       <a:extLst>
                         <a:ext uri="{28A0092B-C50C-407E-A947-70E740481C1C}">
                           <a14:useLocalDpi xmlns:a14="http://schemas.microsoft.com/office/drawing/2010/main" val="0"/>
@@ -6691,7 +6191,7 @@
           <w:szCs w:val="40"/>
         </w:rPr>
       </w:pPr>
-      <w:bookmarkStart w:id="29" w:name="_Toc56108003"/>
+      <w:bookmarkStart w:id="34" w:name="_Toc56362333"/>
       <w:r>
         <w:rPr>
           <w:sz w:val="40"/>
@@ -6707,7 +6207,7 @@
         </w:rPr>
         <w:t>Estado</w:t>
       </w:r>
-      <w:bookmarkEnd w:id="29"/>
+      <w:bookmarkEnd w:id="34"/>
     </w:p>
     <w:p>
       <w:pPr>
@@ -6721,7 +6221,7 @@
           <w:szCs w:val="32"/>
         </w:rPr>
       </w:pPr>
-      <w:bookmarkStart w:id="30" w:name="_Toc56108004"/>
+      <w:bookmarkStart w:id="35" w:name="_Toc56362334"/>
       <w:r>
         <w:rPr>
           <w:sz w:val="32"/>
@@ -6729,7 +6229,7 @@
         </w:rPr>
         <w:t>Estado do Imóvel</w:t>
       </w:r>
-      <w:bookmarkEnd w:id="30"/>
+      <w:bookmarkEnd w:id="35"/>
     </w:p>
     <w:p>
       <w:r>
@@ -6754,7 +6254,7 @@
                     </pic:cNvPicPr>
                   </pic:nvPicPr>
                   <pic:blipFill>
-                    <a:blip r:embed="rId31" cstate="print">
+                    <a:blip r:embed="rId34" cstate="print">
                       <a:extLst>
                         <a:ext uri="{28A0092B-C50C-407E-A947-70E740481C1C}">
                           <a14:useLocalDpi xmlns:a14="http://schemas.microsoft.com/office/drawing/2010/main" val="0"/>
@@ -6785,16 +6285,14 @@
           </wp:inline>
         </w:drawing>
       </w:r>
-      <w:bookmarkStart w:id="31" w:name="_GoBack"/>
-      <w:bookmarkEnd w:id="31"/>
     </w:p>
     <w:p/>
     <w:p/>
     <w:p/>
     <w:sectPr>
-      <w:headerReference w:type="default" r:id="rId32"/>
-      <w:footerReference w:type="even" r:id="rId33"/>
-      <w:footerReference w:type="default" r:id="rId34"/>
+      <w:headerReference w:type="default" r:id="rId35"/>
+      <w:footerReference w:type="even" r:id="rId36"/>
+      <w:footerReference w:type="default" r:id="rId37"/>
       <w:pgSz w:w="12240" w:h="15840"/>
       <w:pgMar w:top="1797" w:right="1260" w:bottom="1977" w:left="1080" w:header="708" w:footer="708" w:gutter="0"/>
       <w:pgNumType w:start="1"/>

</xml_diff>

<commit_message>
autualização dg seq rel e filtro corretor
</commit_message>
<xml_diff>
--- a/Documentos/8. Diagramas de Sequencia.docx
+++ b/Documentos/8. Diagramas de Sequencia.docx
@@ -551,7 +551,6 @@
           <w:docPartUnique/>
         </w:docPartObj>
       </w:sdtPr>
-      <w:sdtEndPr/>
       <w:sdtContent>
         <w:p>
           <w:pPr>
@@ -576,7 +575,7 @@
           <w:r>
             <w:fldChar w:fldCharType="separate"/>
           </w:r>
-          <w:hyperlink w:anchor="_Toc56362301" w:history="1">
+          <w:hyperlink w:anchor="_Toc56366403" w:history="1">
             <w:r>
               <w:rPr>
                 <w:rStyle w:val="Hyperlink"/>
@@ -619,7 +618,7 @@
                 <w:noProof/>
                 <w:webHidden/>
               </w:rPr>
-              <w:instrText xml:space="preserve"> PAGEREF _Toc56362301 \h </w:instrText>
+              <w:instrText xml:space="preserve"> PAGEREF _Toc56366403 \h </w:instrText>
             </w:r>
             <w:r>
               <w:rPr>
@@ -664,7 +663,7 @@
               <w:szCs w:val="22"/>
             </w:rPr>
           </w:pPr>
-          <w:hyperlink w:anchor="_Toc56362302" w:history="1">
+          <w:hyperlink w:anchor="_Toc56366404" w:history="1">
             <w:r>
               <w:rPr>
                 <w:rStyle w:val="Hyperlink"/>
@@ -707,7 +706,7 @@
                 <w:noProof/>
                 <w:webHidden/>
               </w:rPr>
-              <w:instrText xml:space="preserve"> PAGEREF _Toc56362302 \h </w:instrText>
+              <w:instrText xml:space="preserve"> PAGEREF _Toc56366404 \h </w:instrText>
             </w:r>
             <w:r>
               <w:rPr>
@@ -752,7 +751,7 @@
               <w:szCs w:val="22"/>
             </w:rPr>
           </w:pPr>
-          <w:hyperlink w:anchor="_Toc56362303" w:history="1">
+          <w:hyperlink w:anchor="_Toc56366405" w:history="1">
             <w:r>
               <w:rPr>
                 <w:rStyle w:val="Hyperlink"/>
@@ -795,7 +794,7 @@
                 <w:noProof/>
                 <w:webHidden/>
               </w:rPr>
-              <w:instrText xml:space="preserve"> PAGEREF _Toc56362303 \h </w:instrText>
+              <w:instrText xml:space="preserve"> PAGEREF _Toc56366405 \h </w:instrText>
             </w:r>
             <w:r>
               <w:rPr>
@@ -840,7 +839,7 @@
               <w:szCs w:val="22"/>
             </w:rPr>
           </w:pPr>
-          <w:hyperlink w:anchor="_Toc56362304" w:history="1">
+          <w:hyperlink w:anchor="_Toc56366406" w:history="1">
             <w:r>
               <w:rPr>
                 <w:rStyle w:val="Hyperlink"/>
@@ -883,7 +882,7 @@
                 <w:noProof/>
                 <w:webHidden/>
               </w:rPr>
-              <w:instrText xml:space="preserve"> PAGEREF _Toc56362304 \h </w:instrText>
+              <w:instrText xml:space="preserve"> PAGEREF _Toc56366406 \h </w:instrText>
             </w:r>
             <w:r>
               <w:rPr>
@@ -928,7 +927,7 @@
               <w:szCs w:val="22"/>
             </w:rPr>
           </w:pPr>
-          <w:hyperlink w:anchor="_Toc56362305" w:history="1">
+          <w:hyperlink w:anchor="_Toc56366407" w:history="1">
             <w:r>
               <w:rPr>
                 <w:rStyle w:val="Hyperlink"/>
@@ -971,7 +970,7 @@
                 <w:noProof/>
                 <w:webHidden/>
               </w:rPr>
-              <w:instrText xml:space="preserve"> PAGEREF _Toc56362305 \h </w:instrText>
+              <w:instrText xml:space="preserve"> PAGEREF _Toc56366407 \h </w:instrText>
             </w:r>
             <w:r>
               <w:rPr>
@@ -1016,7 +1015,7 @@
               <w:szCs w:val="22"/>
             </w:rPr>
           </w:pPr>
-          <w:hyperlink w:anchor="_Toc56362306" w:history="1">
+          <w:hyperlink w:anchor="_Toc56366408" w:history="1">
             <w:r>
               <w:rPr>
                 <w:rStyle w:val="Hyperlink"/>
@@ -1059,7 +1058,7 @@
                 <w:noProof/>
                 <w:webHidden/>
               </w:rPr>
-              <w:instrText xml:space="preserve"> PAGEREF _Toc56362306 \h </w:instrText>
+              <w:instrText xml:space="preserve"> PAGEREF _Toc56366408 \h </w:instrText>
             </w:r>
             <w:r>
               <w:rPr>
@@ -1104,7 +1103,7 @@
               <w:szCs w:val="22"/>
             </w:rPr>
           </w:pPr>
-          <w:hyperlink w:anchor="_Toc56362307" w:history="1">
+          <w:hyperlink w:anchor="_Toc56366409" w:history="1">
             <w:r>
               <w:rPr>
                 <w:rStyle w:val="Hyperlink"/>
@@ -1147,7 +1146,7 @@
                 <w:noProof/>
                 <w:webHidden/>
               </w:rPr>
-              <w:instrText xml:space="preserve"> PAGEREF _Toc56362307 \h </w:instrText>
+              <w:instrText xml:space="preserve"> PAGEREF _Toc56366409 \h </w:instrText>
             </w:r>
             <w:r>
               <w:rPr>
@@ -1192,7 +1191,7 @@
               <w:szCs w:val="22"/>
             </w:rPr>
           </w:pPr>
-          <w:hyperlink w:anchor="_Toc56362308" w:history="1">
+          <w:hyperlink w:anchor="_Toc56366410" w:history="1">
             <w:r>
               <w:rPr>
                 <w:rStyle w:val="Hyperlink"/>
@@ -1235,7 +1234,7 @@
                 <w:noProof/>
                 <w:webHidden/>
               </w:rPr>
-              <w:instrText xml:space="preserve"> PAGEREF _Toc56362308 \h </w:instrText>
+              <w:instrText xml:space="preserve"> PAGEREF _Toc56366410 \h </w:instrText>
             </w:r>
             <w:r>
               <w:rPr>
@@ -1280,7 +1279,7 @@
               <w:szCs w:val="22"/>
             </w:rPr>
           </w:pPr>
-          <w:hyperlink w:anchor="_Toc56362309" w:history="1">
+          <w:hyperlink w:anchor="_Toc56366411" w:history="1">
             <w:r>
               <w:rPr>
                 <w:rStyle w:val="Hyperlink"/>
@@ -1323,7 +1322,7 @@
                 <w:noProof/>
                 <w:webHidden/>
               </w:rPr>
-              <w:instrText xml:space="preserve"> PAGEREF _Toc56362309 \h </w:instrText>
+              <w:instrText xml:space="preserve"> PAGEREF _Toc56366411 \h </w:instrText>
             </w:r>
             <w:r>
               <w:rPr>
@@ -1368,7 +1367,7 @@
               <w:szCs w:val="22"/>
             </w:rPr>
           </w:pPr>
-          <w:hyperlink w:anchor="_Toc56362310" w:history="1">
+          <w:hyperlink w:anchor="_Toc56366412" w:history="1">
             <w:r>
               <w:rPr>
                 <w:rStyle w:val="Hyperlink"/>
@@ -1411,7 +1410,7 @@
                 <w:noProof/>
                 <w:webHidden/>
               </w:rPr>
-              <w:instrText xml:space="preserve"> PAGEREF _Toc56362310 \h </w:instrText>
+              <w:instrText xml:space="preserve"> PAGEREF _Toc56366412 \h </w:instrText>
             </w:r>
             <w:r>
               <w:rPr>
@@ -1456,7 +1455,7 @@
               <w:szCs w:val="22"/>
             </w:rPr>
           </w:pPr>
-          <w:hyperlink w:anchor="_Toc56362311" w:history="1">
+          <w:hyperlink w:anchor="_Toc56366413" w:history="1">
             <w:r>
               <w:rPr>
                 <w:rStyle w:val="Hyperlink"/>
@@ -1499,7 +1498,7 @@
                 <w:noProof/>
                 <w:webHidden/>
               </w:rPr>
-              <w:instrText xml:space="preserve"> PAGEREF _Toc56362311 \h </w:instrText>
+              <w:instrText xml:space="preserve"> PAGEREF _Toc56366413 \h </w:instrText>
             </w:r>
             <w:r>
               <w:rPr>
@@ -1544,7 +1543,7 @@
               <w:szCs w:val="22"/>
             </w:rPr>
           </w:pPr>
-          <w:hyperlink w:anchor="_Toc56362312" w:history="1">
+          <w:hyperlink w:anchor="_Toc56366414" w:history="1">
             <w:r>
               <w:rPr>
                 <w:rStyle w:val="Hyperlink"/>
@@ -1587,7 +1586,7 @@
                 <w:noProof/>
                 <w:webHidden/>
               </w:rPr>
-              <w:instrText xml:space="preserve"> PAGEREF _Toc56362312 \h </w:instrText>
+              <w:instrText xml:space="preserve"> PAGEREF _Toc56366414 \h </w:instrText>
             </w:r>
             <w:r>
               <w:rPr>
@@ -1632,7 +1631,7 @@
               <w:szCs w:val="22"/>
             </w:rPr>
           </w:pPr>
-          <w:hyperlink w:anchor="_Toc56362313" w:history="1">
+          <w:hyperlink w:anchor="_Toc56366415" w:history="1">
             <w:r>
               <w:rPr>
                 <w:rStyle w:val="Hyperlink"/>
@@ -1675,7 +1674,7 @@
                 <w:noProof/>
                 <w:webHidden/>
               </w:rPr>
-              <w:instrText xml:space="preserve"> PAGEREF _Toc56362313 \h </w:instrText>
+              <w:instrText xml:space="preserve"> PAGEREF _Toc56366415 \h </w:instrText>
             </w:r>
             <w:r>
               <w:rPr>
@@ -1720,7 +1719,7 @@
               <w:szCs w:val="22"/>
             </w:rPr>
           </w:pPr>
-          <w:hyperlink w:anchor="_Toc56362314" w:history="1">
+          <w:hyperlink w:anchor="_Toc56366416" w:history="1">
             <w:r>
               <w:rPr>
                 <w:rStyle w:val="Hyperlink"/>
@@ -1763,7 +1762,7 @@
                 <w:noProof/>
                 <w:webHidden/>
               </w:rPr>
-              <w:instrText xml:space="preserve"> PAGEREF _Toc56362314 \h </w:instrText>
+              <w:instrText xml:space="preserve"> PAGEREF _Toc56366416 \h </w:instrText>
             </w:r>
             <w:r>
               <w:rPr>
@@ -1808,7 +1807,7 @@
               <w:szCs w:val="22"/>
             </w:rPr>
           </w:pPr>
-          <w:hyperlink w:anchor="_Toc56362315" w:history="1">
+          <w:hyperlink w:anchor="_Toc56366417" w:history="1">
             <w:r>
               <w:rPr>
                 <w:rStyle w:val="Hyperlink"/>
@@ -1851,7 +1850,7 @@
                 <w:noProof/>
                 <w:webHidden/>
               </w:rPr>
-              <w:instrText xml:space="preserve"> PAGEREF _Toc56362315 \h </w:instrText>
+              <w:instrText xml:space="preserve"> PAGEREF _Toc56366417 \h </w:instrText>
             </w:r>
             <w:r>
               <w:rPr>
@@ -1896,7 +1895,7 @@
               <w:szCs w:val="22"/>
             </w:rPr>
           </w:pPr>
-          <w:hyperlink w:anchor="_Toc56362316" w:history="1">
+          <w:hyperlink w:anchor="_Toc56366418" w:history="1">
             <w:r>
               <w:rPr>
                 <w:rStyle w:val="Hyperlink"/>
@@ -1939,7 +1938,7 @@
                 <w:noProof/>
                 <w:webHidden/>
               </w:rPr>
-              <w:instrText xml:space="preserve"> PAGEREF _Toc56362316 \h </w:instrText>
+              <w:instrText xml:space="preserve"> PAGEREF _Toc56366418 \h </w:instrText>
             </w:r>
             <w:r>
               <w:rPr>
@@ -1984,7 +1983,7 @@
               <w:szCs w:val="22"/>
             </w:rPr>
           </w:pPr>
-          <w:hyperlink w:anchor="_Toc56362317" w:history="1">
+          <w:hyperlink w:anchor="_Toc56366419" w:history="1">
             <w:r>
               <w:rPr>
                 <w:rStyle w:val="Hyperlink"/>
@@ -2027,7 +2026,7 @@
                 <w:noProof/>
                 <w:webHidden/>
               </w:rPr>
-              <w:instrText xml:space="preserve"> PAGEREF _Toc56362317 \h </w:instrText>
+              <w:instrText xml:space="preserve"> PAGEREF _Toc56366419 \h </w:instrText>
             </w:r>
             <w:r>
               <w:rPr>
@@ -2072,7 +2071,7 @@
               <w:szCs w:val="22"/>
             </w:rPr>
           </w:pPr>
-          <w:hyperlink w:anchor="_Toc56362318" w:history="1">
+          <w:hyperlink w:anchor="_Toc56366420" w:history="1">
             <w:r>
               <w:rPr>
                 <w:rStyle w:val="Hyperlink"/>
@@ -2115,7 +2114,7 @@
                 <w:noProof/>
                 <w:webHidden/>
               </w:rPr>
-              <w:instrText xml:space="preserve"> PAGEREF _Toc56362318 \h </w:instrText>
+              <w:instrText xml:space="preserve"> PAGEREF _Toc56366420 \h </w:instrText>
             </w:r>
             <w:r>
               <w:rPr>
@@ -2160,7 +2159,7 @@
               <w:szCs w:val="22"/>
             </w:rPr>
           </w:pPr>
-          <w:hyperlink w:anchor="_Toc56362319" w:history="1">
+          <w:hyperlink w:anchor="_Toc56366421" w:history="1">
             <w:r>
               <w:rPr>
                 <w:rStyle w:val="Hyperlink"/>
@@ -2203,7 +2202,7 @@
                 <w:noProof/>
                 <w:webHidden/>
               </w:rPr>
-              <w:instrText xml:space="preserve"> PAGEREF _Toc56362319 \h </w:instrText>
+              <w:instrText xml:space="preserve"> PAGEREF _Toc56366421 \h </w:instrText>
             </w:r>
             <w:r>
               <w:rPr>
@@ -2248,7 +2247,7 @@
               <w:szCs w:val="22"/>
             </w:rPr>
           </w:pPr>
-          <w:hyperlink w:anchor="_Toc56362320" w:history="1">
+          <w:hyperlink w:anchor="_Toc56366422" w:history="1">
             <w:r>
               <w:rPr>
                 <w:rStyle w:val="Hyperlink"/>
@@ -2291,7 +2290,7 @@
                 <w:noProof/>
                 <w:webHidden/>
               </w:rPr>
-              <w:instrText xml:space="preserve"> PAGEREF _Toc56362320 \h </w:instrText>
+              <w:instrText xml:space="preserve"> PAGEREF _Toc56366422 \h </w:instrText>
             </w:r>
             <w:r>
               <w:rPr>
@@ -2336,7 +2335,7 @@
               <w:szCs w:val="22"/>
             </w:rPr>
           </w:pPr>
-          <w:hyperlink w:anchor="_Toc56362321" w:history="1">
+          <w:hyperlink w:anchor="_Toc56366423" w:history="1">
             <w:r>
               <w:rPr>
                 <w:rStyle w:val="Hyperlink"/>
@@ -2379,7 +2378,7 @@
                 <w:noProof/>
                 <w:webHidden/>
               </w:rPr>
-              <w:instrText xml:space="preserve"> PAGEREF _Toc56362321 \h </w:instrText>
+              <w:instrText xml:space="preserve"> PAGEREF _Toc56366423 \h </w:instrText>
             </w:r>
             <w:r>
               <w:rPr>
@@ -2424,7 +2423,7 @@
               <w:szCs w:val="22"/>
             </w:rPr>
           </w:pPr>
-          <w:hyperlink w:anchor="_Toc56362322" w:history="1">
+          <w:hyperlink w:anchor="_Toc56366424" w:history="1">
             <w:r>
               <w:rPr>
                 <w:rStyle w:val="Hyperlink"/>
@@ -2467,7 +2466,7 @@
                 <w:noProof/>
                 <w:webHidden/>
               </w:rPr>
-              <w:instrText xml:space="preserve"> PAGEREF _Toc56362322 \h </w:instrText>
+              <w:instrText xml:space="preserve"> PAGEREF _Toc56366424 \h </w:instrText>
             </w:r>
             <w:r>
               <w:rPr>
@@ -2512,7 +2511,7 @@
               <w:szCs w:val="22"/>
             </w:rPr>
           </w:pPr>
-          <w:hyperlink w:anchor="_Toc56362323" w:history="1">
+          <w:hyperlink w:anchor="_Toc56366425" w:history="1">
             <w:r>
               <w:rPr>
                 <w:rStyle w:val="Hyperlink"/>
@@ -2534,7 +2533,7 @@
                 <w:rStyle w:val="Hyperlink"/>
                 <w:noProof/>
               </w:rPr>
-              <w:t>Agendamentos por período</w:t>
+              <w:t>Agendamentos Solicitados por período</w:t>
             </w:r>
             <w:r>
               <w:rPr>
@@ -2555,7 +2554,7 @@
                 <w:noProof/>
                 <w:webHidden/>
               </w:rPr>
-              <w:instrText xml:space="preserve"> PAGEREF _Toc56362323 \h </w:instrText>
+              <w:instrText xml:space="preserve"> PAGEREF _Toc56366425 \h </w:instrText>
             </w:r>
             <w:r>
               <w:rPr>
@@ -2600,7 +2599,7 @@
               <w:szCs w:val="22"/>
             </w:rPr>
           </w:pPr>
-          <w:hyperlink w:anchor="_Toc56362324" w:history="1">
+          <w:hyperlink w:anchor="_Toc56366426" w:history="1">
             <w:r>
               <w:rPr>
                 <w:rStyle w:val="Hyperlink"/>
@@ -2643,7 +2642,7 @@
                 <w:noProof/>
                 <w:webHidden/>
               </w:rPr>
-              <w:instrText xml:space="preserve"> PAGEREF _Toc56362324 \h </w:instrText>
+              <w:instrText xml:space="preserve"> PAGEREF _Toc56366426 \h </w:instrText>
             </w:r>
             <w:r>
               <w:rPr>
@@ -2688,7 +2687,7 @@
               <w:szCs w:val="22"/>
             </w:rPr>
           </w:pPr>
-          <w:hyperlink w:anchor="_Toc56362325" w:history="1">
+          <w:hyperlink w:anchor="_Toc56366427" w:history="1">
             <w:r>
               <w:rPr>
                 <w:rStyle w:val="Hyperlink"/>
@@ -2731,7 +2730,7 @@
                 <w:noProof/>
                 <w:webHidden/>
               </w:rPr>
-              <w:instrText xml:space="preserve"> PAGEREF _Toc56362325 \h </w:instrText>
+              <w:instrText xml:space="preserve"> PAGEREF _Toc56366427 \h </w:instrText>
             </w:r>
             <w:r>
               <w:rPr>
@@ -2776,7 +2775,7 @@
               <w:szCs w:val="22"/>
             </w:rPr>
           </w:pPr>
-          <w:hyperlink w:anchor="_Toc56362326" w:history="1">
+          <w:hyperlink w:anchor="_Toc56366428" w:history="1">
             <w:r>
               <w:rPr>
                 <w:rStyle w:val="Hyperlink"/>
@@ -2819,7 +2818,7 @@
                 <w:noProof/>
                 <w:webHidden/>
               </w:rPr>
-              <w:instrText xml:space="preserve"> PAGEREF _Toc56362326 \h </w:instrText>
+              <w:instrText xml:space="preserve"> PAGEREF _Toc56366428 \h </w:instrText>
             </w:r>
             <w:r>
               <w:rPr>
@@ -2864,7 +2863,7 @@
               <w:szCs w:val="22"/>
             </w:rPr>
           </w:pPr>
-          <w:hyperlink w:anchor="_Toc56362327" w:history="1">
+          <w:hyperlink w:anchor="_Toc56366429" w:history="1">
             <w:r>
               <w:rPr>
                 <w:rStyle w:val="Hyperlink"/>
@@ -2907,7 +2906,7 @@
                 <w:noProof/>
                 <w:webHidden/>
               </w:rPr>
-              <w:instrText xml:space="preserve"> PAGEREF _Toc56362327 \h </w:instrText>
+              <w:instrText xml:space="preserve"> PAGEREF _Toc56366429 \h </w:instrText>
             </w:r>
             <w:r>
               <w:rPr>
@@ -2952,7 +2951,7 @@
               <w:szCs w:val="22"/>
             </w:rPr>
           </w:pPr>
-          <w:hyperlink w:anchor="_Toc56362328" w:history="1">
+          <w:hyperlink w:anchor="_Toc56366430" w:history="1">
             <w:r>
               <w:rPr>
                 <w:rStyle w:val="Hyperlink"/>
@@ -2995,7 +2994,7 @@
                 <w:noProof/>
                 <w:webHidden/>
               </w:rPr>
-              <w:instrText xml:space="preserve"> PAGEREF _Toc56362328 \h </w:instrText>
+              <w:instrText xml:space="preserve"> PAGEREF _Toc56366430 \h </w:instrText>
             </w:r>
             <w:r>
               <w:rPr>
@@ -3040,7 +3039,7 @@
               <w:szCs w:val="22"/>
             </w:rPr>
           </w:pPr>
-          <w:hyperlink w:anchor="_Toc56362329" w:history="1">
+          <w:hyperlink w:anchor="_Toc56366431" w:history="1">
             <w:r>
               <w:rPr>
                 <w:rStyle w:val="Hyperlink"/>
@@ -3083,7 +3082,7 @@
                 <w:noProof/>
                 <w:webHidden/>
               </w:rPr>
-              <w:instrText xml:space="preserve"> PAGEREF _Toc56362329 \h </w:instrText>
+              <w:instrText xml:space="preserve"> PAGEREF _Toc56366431 \h </w:instrText>
             </w:r>
             <w:r>
               <w:rPr>
@@ -3128,7 +3127,7 @@
               <w:szCs w:val="22"/>
             </w:rPr>
           </w:pPr>
-          <w:hyperlink w:anchor="_Toc56362330" w:history="1">
+          <w:hyperlink w:anchor="_Toc56366432" w:history="1">
             <w:r>
               <w:rPr>
                 <w:rStyle w:val="Hyperlink"/>
@@ -3171,7 +3170,7 @@
                 <w:noProof/>
                 <w:webHidden/>
               </w:rPr>
-              <w:instrText xml:space="preserve"> PAGEREF _Toc56362330 \h </w:instrText>
+              <w:instrText xml:space="preserve"> PAGEREF _Toc56366432 \h </w:instrText>
             </w:r>
             <w:r>
               <w:rPr>
@@ -3216,7 +3215,7 @@
               <w:szCs w:val="22"/>
             </w:rPr>
           </w:pPr>
-          <w:hyperlink w:anchor="_Toc56362331" w:history="1">
+          <w:hyperlink w:anchor="_Toc56366433" w:history="1">
             <w:r>
               <w:rPr>
                 <w:rStyle w:val="Hyperlink"/>
@@ -3259,7 +3258,7 @@
                 <w:noProof/>
                 <w:webHidden/>
               </w:rPr>
-              <w:instrText xml:space="preserve"> PAGEREF _Toc56362331 \h </w:instrText>
+              <w:instrText xml:space="preserve"> PAGEREF _Toc56366433 \h </w:instrText>
             </w:r>
             <w:r>
               <w:rPr>
@@ -3304,7 +3303,7 @@
               <w:szCs w:val="22"/>
             </w:rPr>
           </w:pPr>
-          <w:hyperlink w:anchor="_Toc56362332" w:history="1">
+          <w:hyperlink w:anchor="_Toc56366434" w:history="1">
             <w:r>
               <w:rPr>
                 <w:rStyle w:val="Hyperlink"/>
@@ -3347,7 +3346,7 @@
                 <w:noProof/>
                 <w:webHidden/>
               </w:rPr>
-              <w:instrText xml:space="preserve"> PAGEREF _Toc56362332 \h </w:instrText>
+              <w:instrText xml:space="preserve"> PAGEREF _Toc56366434 \h </w:instrText>
             </w:r>
             <w:r>
               <w:rPr>
@@ -3392,7 +3391,7 @@
               <w:szCs w:val="22"/>
             </w:rPr>
           </w:pPr>
-          <w:hyperlink w:anchor="_Toc56362333" w:history="1">
+          <w:hyperlink w:anchor="_Toc56366435" w:history="1">
             <w:r>
               <w:rPr>
                 <w:rStyle w:val="Hyperlink"/>
@@ -3435,7 +3434,7 @@
                 <w:noProof/>
                 <w:webHidden/>
               </w:rPr>
-              <w:instrText xml:space="preserve"> PAGEREF _Toc56362333 \h </w:instrText>
+              <w:instrText xml:space="preserve"> PAGEREF _Toc56366435 \h </w:instrText>
             </w:r>
             <w:r>
               <w:rPr>
@@ -3480,7 +3479,7 @@
               <w:szCs w:val="22"/>
             </w:rPr>
           </w:pPr>
-          <w:hyperlink w:anchor="_Toc56362334" w:history="1">
+          <w:hyperlink w:anchor="_Toc56366436" w:history="1">
             <w:r>
               <w:rPr>
                 <w:rStyle w:val="Hyperlink"/>
@@ -3523,7 +3522,7 @@
                 <w:noProof/>
                 <w:webHidden/>
               </w:rPr>
-              <w:instrText xml:space="preserve"> PAGEREF _Toc56362334 \h </w:instrText>
+              <w:instrText xml:space="preserve"> PAGEREF _Toc56366436 \h </w:instrText>
             </w:r>
             <w:r>
               <w:rPr>
@@ -3584,11 +3583,11 @@
     <w:p/>
     <w:p/>
     <w:p>
+      <w:r>
+        <w:br w:type="page"/>
+      </w:r>
       <w:bookmarkStart w:id="0" w:name="_GoBack"/>
       <w:bookmarkEnd w:id="0"/>
-      <w:r>
-        <w:br w:type="page"/>
-      </w:r>
     </w:p>
     <w:p>
       <w:pPr>
@@ -3602,7 +3601,7 @@
           <w:szCs w:val="52"/>
         </w:rPr>
       </w:pPr>
-      <w:bookmarkStart w:id="1" w:name="_Toc56362301"/>
+      <w:bookmarkStart w:id="1" w:name="_Toc56366403"/>
       <w:r>
         <w:rPr>
           <w:sz w:val="40"/>
@@ -3629,7 +3628,7 @@
           <w:szCs w:val="32"/>
         </w:rPr>
       </w:pPr>
-      <w:bookmarkStart w:id="3" w:name="_Toc56362302"/>
+      <w:bookmarkStart w:id="3" w:name="_Toc56366404"/>
       <w:r>
         <w:rPr>
           <w:sz w:val="32"/>
@@ -3726,7 +3725,7 @@
           <w:szCs w:val="36"/>
         </w:rPr>
       </w:pPr>
-      <w:bookmarkStart w:id="4" w:name="_Toc56362303"/>
+      <w:bookmarkStart w:id="4" w:name="_Toc56366405"/>
       <w:r>
         <w:rPr>
           <w:sz w:val="36"/>
@@ -3783,7 +3782,7 @@
           <w:szCs w:val="32"/>
         </w:rPr>
       </w:pPr>
-      <w:bookmarkStart w:id="5" w:name="_Toc56362304"/>
+      <w:bookmarkStart w:id="5" w:name="_Toc56366406"/>
       <w:r>
         <w:rPr>
           <w:sz w:val="32"/>
@@ -3912,7 +3911,7 @@
           <w:szCs w:val="32"/>
         </w:rPr>
       </w:pPr>
-      <w:bookmarkStart w:id="6" w:name="_Toc56362305"/>
+      <w:bookmarkStart w:id="6" w:name="_Toc56366407"/>
       <w:r>
         <w:rPr>
           <w:sz w:val="32"/>
@@ -4012,7 +4011,7 @@
           <w:szCs w:val="32"/>
         </w:rPr>
       </w:pPr>
-      <w:bookmarkStart w:id="7" w:name="_Toc56362306"/>
+      <w:bookmarkStart w:id="7" w:name="_Toc56366408"/>
       <w:r>
         <w:rPr>
           <w:sz w:val="32"/>
@@ -4116,7 +4115,7 @@
           <w:szCs w:val="32"/>
         </w:rPr>
       </w:pPr>
-      <w:bookmarkStart w:id="8" w:name="_Toc56362307"/>
+      <w:bookmarkStart w:id="8" w:name="_Toc56366409"/>
       <w:r>
         <w:rPr>
           <w:sz w:val="32"/>
@@ -4219,7 +4218,7 @@
           <w:szCs w:val="32"/>
         </w:rPr>
       </w:pPr>
-      <w:bookmarkStart w:id="9" w:name="_Toc56362308"/>
+      <w:bookmarkStart w:id="9" w:name="_Toc56366410"/>
       <w:r>
         <w:rPr>
           <w:sz w:val="32"/>
@@ -4311,7 +4310,7 @@
           <w:szCs w:val="32"/>
         </w:rPr>
       </w:pPr>
-      <w:bookmarkStart w:id="10" w:name="_Toc56362309"/>
+      <w:bookmarkStart w:id="10" w:name="_Toc56366411"/>
       <w:r>
         <w:rPr>
           <w:sz w:val="32"/>
@@ -4405,7 +4404,7 @@
           <w:szCs w:val="36"/>
         </w:rPr>
       </w:pPr>
-      <w:bookmarkStart w:id="11" w:name="_Toc56362310"/>
+      <w:bookmarkStart w:id="11" w:name="_Toc56366412"/>
       <w:r>
         <w:rPr>
           <w:sz w:val="36"/>
@@ -4456,7 +4455,7 @@
           <w:szCs w:val="32"/>
         </w:rPr>
       </w:pPr>
-      <w:bookmarkStart w:id="12" w:name="_Toc56362311"/>
+      <w:bookmarkStart w:id="12" w:name="_Toc56366413"/>
       <w:r>
         <w:rPr>
           <w:sz w:val="32"/>
@@ -4548,7 +4547,7 @@
           <w:szCs w:val="32"/>
         </w:rPr>
       </w:pPr>
-      <w:bookmarkStart w:id="13" w:name="_Toc56362312"/>
+      <w:bookmarkStart w:id="13" w:name="_Toc56366414"/>
       <w:r>
         <w:rPr>
           <w:sz w:val="32"/>
@@ -4640,7 +4639,7 @@
           <w:szCs w:val="32"/>
         </w:rPr>
       </w:pPr>
-      <w:bookmarkStart w:id="14" w:name="_Toc56362313"/>
+      <w:bookmarkStart w:id="14" w:name="_Toc56366415"/>
       <w:r>
         <w:rPr>
           <w:sz w:val="32"/>
@@ -4739,7 +4738,7 @@
           <w:szCs w:val="32"/>
         </w:rPr>
       </w:pPr>
-      <w:bookmarkStart w:id="15" w:name="_Toc56362314"/>
+      <w:bookmarkStart w:id="15" w:name="_Toc56366416"/>
       <w:r>
         <w:rPr>
           <w:sz w:val="32"/>
@@ -4816,7 +4815,7 @@
           <w:szCs w:val="32"/>
         </w:rPr>
       </w:pPr>
-      <w:bookmarkStart w:id="16" w:name="_Toc56362315"/>
+      <w:bookmarkStart w:id="16" w:name="_Toc56366417"/>
       <w:r>
         <w:rPr>
           <w:sz w:val="32"/>
@@ -4894,7 +4893,7 @@
           <w:szCs w:val="32"/>
         </w:rPr>
       </w:pPr>
-      <w:bookmarkStart w:id="17" w:name="_Toc56362316"/>
+      <w:bookmarkStart w:id="17" w:name="_Toc56366418"/>
       <w:r>
         <w:rPr>
           <w:sz w:val="32"/>
@@ -4971,7 +4970,7 @@
           <w:szCs w:val="32"/>
         </w:rPr>
       </w:pPr>
-      <w:bookmarkStart w:id="18" w:name="_Toc56362317"/>
+      <w:bookmarkStart w:id="18" w:name="_Toc56366419"/>
       <w:r>
         <w:rPr>
           <w:sz w:val="32"/>
@@ -5049,7 +5048,7 @@
           <w:szCs w:val="32"/>
         </w:rPr>
       </w:pPr>
-      <w:bookmarkStart w:id="19" w:name="_Toc56362318"/>
+      <w:bookmarkStart w:id="19" w:name="_Toc56366420"/>
       <w:r>
         <w:rPr>
           <w:sz w:val="32"/>
@@ -5126,7 +5125,7 @@
           <w:szCs w:val="32"/>
         </w:rPr>
       </w:pPr>
-      <w:bookmarkStart w:id="20" w:name="_Toc56362319"/>
+      <w:bookmarkStart w:id="20" w:name="_Toc56366421"/>
       <w:r>
         <w:rPr>
           <w:sz w:val="32"/>
@@ -5219,7 +5218,7 @@
           <w:szCs w:val="36"/>
         </w:rPr>
       </w:pPr>
-      <w:bookmarkStart w:id="21" w:name="_Toc56362320"/>
+      <w:bookmarkStart w:id="21" w:name="_Toc56366422"/>
       <w:r>
         <w:rPr>
           <w:sz w:val="36"/>
@@ -5269,7 +5268,7 @@
           <w:szCs w:val="32"/>
         </w:rPr>
       </w:pPr>
-      <w:bookmarkStart w:id="22" w:name="_Toc56362321"/>
+      <w:bookmarkStart w:id="22" w:name="_Toc56366423"/>
       <w:r>
         <w:rPr>
           <w:sz w:val="32"/>
@@ -5299,10 +5298,10 @@
           <w:noProof/>
         </w:rPr>
         <w:drawing>
-          <wp:inline distT="0" distB="0" distL="0" distR="0" wp14:anchorId="21C4127C" wp14:editId="21895B0D">
+          <wp:inline distT="0" distB="0" distL="0" distR="0" wp14:anchorId="430210EA" wp14:editId="593080DF">
             <wp:extent cx="6267450" cy="2590800"/>
             <wp:effectExtent l="0" t="0" r="0" b="0"/>
-            <wp:docPr id="20" name="Imagem 20"/>
+            <wp:docPr id="18" name="Imagem 18"/>
             <wp:cNvGraphicFramePr>
               <a:graphicFrameLocks xmlns:a="http://schemas.openxmlformats.org/drawingml/2006/main" noChangeAspect="1"/>
             </wp:cNvGraphicFramePr>
@@ -5310,7 +5309,7 @@
               <a:graphicData uri="http://schemas.openxmlformats.org/drawingml/2006/picture">
                 <pic:pic xmlns:pic="http://schemas.openxmlformats.org/drawingml/2006/picture">
                   <pic:nvPicPr>
-                    <pic:cNvPr id="0" name="Picture 1"/>
+                    <pic:cNvPr id="0" name="Picture 3"/>
                     <pic:cNvPicPr>
                       <a:picLocks noChangeAspect="1" noChangeArrowheads="1"/>
                     </pic:cNvPicPr>
@@ -5361,7 +5360,7 @@
           <w:szCs w:val="32"/>
         </w:rPr>
       </w:pPr>
-      <w:bookmarkStart w:id="23" w:name="_Toc56362322"/>
+      <w:bookmarkStart w:id="23" w:name="_Toc56366424"/>
       <w:r>
         <w:rPr>
           <w:sz w:val="32"/>
@@ -5378,10 +5377,10 @@
           <w:noProof/>
         </w:rPr>
         <w:drawing>
-          <wp:inline distT="0" distB="0" distL="0" distR="0" wp14:anchorId="211A916E" wp14:editId="196DFF64">
+          <wp:inline distT="0" distB="0" distL="0" distR="0" wp14:anchorId="4C54195D" wp14:editId="74EF5138">
             <wp:extent cx="6276975" cy="2590800"/>
             <wp:effectExtent l="0" t="0" r="9525" b="0"/>
-            <wp:docPr id="38" name="Imagem 38"/>
+            <wp:docPr id="19" name="Imagem 19"/>
             <wp:cNvGraphicFramePr>
               <a:graphicFrameLocks xmlns:a="http://schemas.openxmlformats.org/drawingml/2006/main" noChangeAspect="1"/>
             </wp:cNvGraphicFramePr>
@@ -5389,7 +5388,7 @@
               <a:graphicData uri="http://schemas.openxmlformats.org/drawingml/2006/picture">
                 <pic:pic xmlns:pic="http://schemas.openxmlformats.org/drawingml/2006/picture">
                   <pic:nvPicPr>
-                    <pic:cNvPr id="0" name="Picture 3"/>
+                    <pic:cNvPr id="0" name="Picture 4"/>
                     <pic:cNvPicPr>
                       <a:picLocks noChangeAspect="1" noChangeArrowheads="1"/>
                     </pic:cNvPicPr>
@@ -5439,13 +5438,20 @@
           <w:szCs w:val="32"/>
         </w:rPr>
       </w:pPr>
-      <w:bookmarkStart w:id="24" w:name="_Toc56362323"/>
+      <w:bookmarkStart w:id="24" w:name="_Toc56366425"/>
       <w:r>
         <w:rPr>
           <w:sz w:val="32"/>
           <w:szCs w:val="32"/>
         </w:rPr>
         <w:t>Agendamentos</w:t>
+      </w:r>
+      <w:r>
+        <w:rPr>
+          <w:sz w:val="32"/>
+          <w:szCs w:val="32"/>
+        </w:rPr>
+        <w:t xml:space="preserve"> Solicitados</w:t>
       </w:r>
       <w:r>
         <w:rPr>
@@ -5462,10 +5468,10 @@
           <w:noProof/>
         </w:rPr>
         <w:drawing>
-          <wp:inline distT="0" distB="0" distL="0" distR="0" wp14:anchorId="0A8D5E4D" wp14:editId="197CE63F">
-            <wp:extent cx="6286500" cy="2602865"/>
-            <wp:effectExtent l="0" t="0" r="0" b="6985"/>
-            <wp:docPr id="3" name="Imagem 3"/>
+          <wp:inline distT="0" distB="0" distL="0" distR="0" wp14:anchorId="405D10EE" wp14:editId="41C29773">
+            <wp:extent cx="6267450" cy="2590800"/>
+            <wp:effectExtent l="0" t="0" r="0" b="0"/>
+            <wp:docPr id="21" name="Imagem 21"/>
             <wp:cNvGraphicFramePr>
               <a:graphicFrameLocks xmlns:a="http://schemas.openxmlformats.org/drawingml/2006/main" noChangeAspect="1"/>
             </wp:cNvGraphicFramePr>
@@ -5473,23 +5479,36 @@
               <a:graphicData uri="http://schemas.openxmlformats.org/drawingml/2006/picture">
                 <pic:pic xmlns:pic="http://schemas.openxmlformats.org/drawingml/2006/picture">
                   <pic:nvPicPr>
-                    <pic:cNvPr id="1" name=""/>
-                    <pic:cNvPicPr/>
+                    <pic:cNvPr id="0" name="Picture 5"/>
+                    <pic:cNvPicPr>
+                      <a:picLocks noChangeAspect="1" noChangeArrowheads="1"/>
+                    </pic:cNvPicPr>
                   </pic:nvPicPr>
                   <pic:blipFill>
-                    <a:blip r:embed="rId25"/>
+                    <a:blip r:embed="rId25" cstate="print">
+                      <a:extLst>
+                        <a:ext uri="{28A0092B-C50C-407E-A947-70E740481C1C}">
+                          <a14:useLocalDpi xmlns:a14="http://schemas.microsoft.com/office/drawing/2010/main" val="0"/>
+                        </a:ext>
+                      </a:extLst>
+                    </a:blip>
+                    <a:srcRect/>
                     <a:stretch>
                       <a:fillRect/>
                     </a:stretch>
                   </pic:blipFill>
-                  <pic:spPr>
+                  <pic:spPr bwMode="auto">
                     <a:xfrm>
                       <a:off x="0" y="0"/>
-                      <a:ext cx="6286500" cy="2602865"/>
+                      <a:ext cx="6267450" cy="2590800"/>
                     </a:xfrm>
                     <a:prstGeom prst="rect">
                       <a:avLst/>
                     </a:prstGeom>
+                    <a:noFill/>
+                    <a:ln>
+                      <a:noFill/>
+                    </a:ln>
                   </pic:spPr>
                 </pic:pic>
               </a:graphicData>
@@ -5510,7 +5529,7 @@
           <w:szCs w:val="32"/>
         </w:rPr>
       </w:pPr>
-      <w:bookmarkStart w:id="25" w:name="_Toc56362324"/>
+      <w:bookmarkStart w:id="25" w:name="_Toc56366426"/>
       <w:r>
         <w:rPr>
           <w:sz w:val="32"/>
@@ -5527,10 +5546,10 @@
           <w:noProof/>
         </w:rPr>
         <w:drawing>
-          <wp:inline distT="0" distB="0" distL="0" distR="0" wp14:anchorId="7207C747" wp14:editId="6B1BA40F">
-            <wp:extent cx="6286500" cy="2597785"/>
+          <wp:inline distT="0" distB="0" distL="0" distR="0" wp14:anchorId="3E948A86" wp14:editId="7465178D">
+            <wp:extent cx="6267450" cy="2590800"/>
             <wp:effectExtent l="0" t="0" r="0" b="0"/>
-            <wp:docPr id="5" name="Imagem 5"/>
+            <wp:docPr id="24" name="Imagem 24"/>
             <wp:cNvGraphicFramePr>
               <a:graphicFrameLocks xmlns:a="http://schemas.openxmlformats.org/drawingml/2006/main" noChangeAspect="1"/>
             </wp:cNvGraphicFramePr>
@@ -5538,23 +5557,36 @@
               <a:graphicData uri="http://schemas.openxmlformats.org/drawingml/2006/picture">
                 <pic:pic xmlns:pic="http://schemas.openxmlformats.org/drawingml/2006/picture">
                   <pic:nvPicPr>
-                    <pic:cNvPr id="1" name=""/>
-                    <pic:cNvPicPr/>
+                    <pic:cNvPr id="0" name="Picture 6"/>
+                    <pic:cNvPicPr>
+                      <a:picLocks noChangeAspect="1" noChangeArrowheads="1"/>
+                    </pic:cNvPicPr>
                   </pic:nvPicPr>
                   <pic:blipFill>
-                    <a:blip r:embed="rId26"/>
+                    <a:blip r:embed="rId26" cstate="print">
+                      <a:extLst>
+                        <a:ext uri="{28A0092B-C50C-407E-A947-70E740481C1C}">
+                          <a14:useLocalDpi xmlns:a14="http://schemas.microsoft.com/office/drawing/2010/main" val="0"/>
+                        </a:ext>
+                      </a:extLst>
+                    </a:blip>
+                    <a:srcRect/>
                     <a:stretch>
                       <a:fillRect/>
                     </a:stretch>
                   </pic:blipFill>
-                  <pic:spPr>
+                  <pic:spPr bwMode="auto">
                     <a:xfrm>
                       <a:off x="0" y="0"/>
-                      <a:ext cx="6286500" cy="2597785"/>
+                      <a:ext cx="6267450" cy="2590800"/>
                     </a:xfrm>
                     <a:prstGeom prst="rect">
                       <a:avLst/>
                     </a:prstGeom>
+                    <a:noFill/>
+                    <a:ln>
+                      <a:noFill/>
+                    </a:ln>
                   </pic:spPr>
                 </pic:pic>
               </a:graphicData>
@@ -5570,12 +5602,8 @@
           <w:ilvl w:val="2"/>
           <w:numId w:val="18"/>
         </w:numPr>
-        <w:rPr>
-          <w:sz w:val="32"/>
-          <w:szCs w:val="32"/>
-        </w:rPr>
-      </w:pPr>
-      <w:bookmarkStart w:id="26" w:name="_Toc56362325"/>
+      </w:pPr>
+      <w:bookmarkStart w:id="26" w:name="_Toc56366427"/>
       <w:r>
         <w:rPr>
           <w:sz w:val="32"/>
@@ -5591,10 +5619,10 @@
           <w:noProof/>
         </w:rPr>
         <w:drawing>
-          <wp:inline distT="0" distB="0" distL="0" distR="0" wp14:anchorId="26116E83" wp14:editId="503C0924">
-            <wp:extent cx="6286500" cy="2627630"/>
-            <wp:effectExtent l="0" t="0" r="0" b="1270"/>
-            <wp:docPr id="4" name="Imagem 4"/>
+          <wp:inline distT="0" distB="0" distL="0" distR="0" wp14:anchorId="18BECAA0" wp14:editId="6BFB89F7">
+            <wp:extent cx="6267450" cy="2590800"/>
+            <wp:effectExtent l="0" t="0" r="0" b="0"/>
+            <wp:docPr id="39" name="Imagem 39"/>
             <wp:cNvGraphicFramePr>
               <a:graphicFrameLocks xmlns:a="http://schemas.openxmlformats.org/drawingml/2006/main" noChangeAspect="1"/>
             </wp:cNvGraphicFramePr>
@@ -5602,23 +5630,36 @@
               <a:graphicData uri="http://schemas.openxmlformats.org/drawingml/2006/picture">
                 <pic:pic xmlns:pic="http://schemas.openxmlformats.org/drawingml/2006/picture">
                   <pic:nvPicPr>
-                    <pic:cNvPr id="1" name=""/>
-                    <pic:cNvPicPr/>
+                    <pic:cNvPr id="0" name="Picture 8"/>
+                    <pic:cNvPicPr>
+                      <a:picLocks noChangeAspect="1" noChangeArrowheads="1"/>
+                    </pic:cNvPicPr>
                   </pic:nvPicPr>
                   <pic:blipFill>
-                    <a:blip r:embed="rId27"/>
+                    <a:blip r:embed="rId27" cstate="print">
+                      <a:extLst>
+                        <a:ext uri="{28A0092B-C50C-407E-A947-70E740481C1C}">
+                          <a14:useLocalDpi xmlns:a14="http://schemas.microsoft.com/office/drawing/2010/main" val="0"/>
+                        </a:ext>
+                      </a:extLst>
+                    </a:blip>
+                    <a:srcRect/>
                     <a:stretch>
                       <a:fillRect/>
                     </a:stretch>
                   </pic:blipFill>
-                  <pic:spPr>
+                  <pic:spPr bwMode="auto">
                     <a:xfrm>
                       <a:off x="0" y="0"/>
-                      <a:ext cx="6286500" cy="2627630"/>
+                      <a:ext cx="6267450" cy="2590800"/>
                     </a:xfrm>
                     <a:prstGeom prst="rect">
                       <a:avLst/>
                     </a:prstGeom>
+                    <a:noFill/>
+                    <a:ln>
+                      <a:noFill/>
+                    </a:ln>
                   </pic:spPr>
                 </pic:pic>
               </a:graphicData>
@@ -5627,22 +5668,6 @@
         </w:drawing>
       </w:r>
     </w:p>
-    <w:p>
-      <w:pPr>
-        <w:pStyle w:val="Ttulo2"/>
-        <w:numPr>
-          <w:ilvl w:val="2"/>
-          <w:numId w:val="25"/>
-        </w:numPr>
-        <w:rPr>
-          <w:sz w:val="32"/>
-          <w:szCs w:val="32"/>
-        </w:rPr>
-      </w:pPr>
-      <w:r>
-        <w:br w:type="page"/>
-      </w:r>
-    </w:p>
     <w:p/>
     <w:p>
       <w:pPr>
@@ -5656,12 +5681,13 @@
           <w:szCs w:val="36"/>
         </w:rPr>
       </w:pPr>
-      <w:bookmarkStart w:id="27" w:name="_Toc56362326"/>
+      <w:bookmarkStart w:id="27" w:name="_Toc56366428"/>
       <w:r>
         <w:rPr>
           <w:sz w:val="36"/>
           <w:szCs w:val="36"/>
         </w:rPr>
+        <w:lastRenderedPageBreak/>
         <w:t>Diagrama de Sequência #00</w:t>
       </w:r>
       <w:r>
@@ -5713,7 +5739,7 @@
           <w:szCs w:val="32"/>
         </w:rPr>
       </w:pPr>
-      <w:bookmarkStart w:id="28" w:name="_Toc56362327"/>
+      <w:bookmarkStart w:id="28" w:name="_Toc56366429"/>
       <w:r>
         <w:rPr>
           <w:sz w:val="32"/>
@@ -5797,7 +5823,7 @@
           <w:szCs w:val="32"/>
         </w:rPr>
       </w:pPr>
-      <w:bookmarkStart w:id="29" w:name="_Toc56362328"/>
+      <w:bookmarkStart w:id="29" w:name="_Toc56366430"/>
       <w:r>
         <w:rPr>
           <w:sz w:val="32"/>
@@ -5874,7 +5900,7 @@
           <w:szCs w:val="32"/>
         </w:rPr>
       </w:pPr>
-      <w:bookmarkStart w:id="30" w:name="_Toc56362329"/>
+      <w:bookmarkStart w:id="30" w:name="_Toc56366431"/>
       <w:r>
         <w:rPr>
           <w:sz w:val="32"/>
@@ -5952,7 +5978,7 @@
           <w:szCs w:val="32"/>
         </w:rPr>
       </w:pPr>
-      <w:bookmarkStart w:id="31" w:name="_Toc56362330"/>
+      <w:bookmarkStart w:id="31" w:name="_Toc56366432"/>
       <w:r>
         <w:rPr>
           <w:sz w:val="32"/>
@@ -6029,7 +6055,7 @@
           <w:szCs w:val="32"/>
         </w:rPr>
       </w:pPr>
-      <w:bookmarkStart w:id="32" w:name="_Toc56362331"/>
+      <w:bookmarkStart w:id="32" w:name="_Toc56366433"/>
       <w:r>
         <w:rPr>
           <w:sz w:val="32"/>
@@ -6107,7 +6133,7 @@
           <w:szCs w:val="32"/>
         </w:rPr>
       </w:pPr>
-      <w:bookmarkStart w:id="33" w:name="_Toc56362332"/>
+      <w:bookmarkStart w:id="33" w:name="_Toc56366434"/>
       <w:r>
         <w:rPr>
           <w:sz w:val="32"/>
@@ -6123,10 +6149,10 @@
           <w:noProof/>
         </w:rPr>
         <w:drawing>
-          <wp:inline distT="0" distB="0" distL="0" distR="0" wp14:anchorId="6E28D032" wp14:editId="6A82FA1B">
-            <wp:extent cx="6276975" cy="2066925"/>
-            <wp:effectExtent l="0" t="0" r="9525" b="9525"/>
-            <wp:docPr id="16" name="Imagem 16"/>
+          <wp:inline distT="0" distB="0" distL="0" distR="0" wp14:anchorId="420708E2" wp14:editId="6EBFA66B">
+            <wp:extent cx="6276975" cy="2114550"/>
+            <wp:effectExtent l="0" t="0" r="9525" b="0"/>
+            <wp:docPr id="15" name="Imagem 15"/>
             <wp:cNvGraphicFramePr>
               <a:graphicFrameLocks xmlns:a="http://schemas.openxmlformats.org/drawingml/2006/main" noChangeAspect="1"/>
             </wp:cNvGraphicFramePr>
@@ -6134,7 +6160,7 @@
               <a:graphicData uri="http://schemas.openxmlformats.org/drawingml/2006/picture">
                 <pic:pic xmlns:pic="http://schemas.openxmlformats.org/drawingml/2006/picture">
                   <pic:nvPicPr>
-                    <pic:cNvPr id="0" name="Picture 6"/>
+                    <pic:cNvPr id="0" name="Picture 2"/>
                     <pic:cNvPicPr>
                       <a:picLocks noChangeAspect="1" noChangeArrowheads="1"/>
                     </pic:cNvPicPr>
@@ -6155,7 +6181,7 @@
                   <pic:spPr bwMode="auto">
                     <a:xfrm>
                       <a:off x="0" y="0"/>
-                      <a:ext cx="6276975" cy="2066925"/>
+                      <a:ext cx="6276975" cy="2114550"/>
                     </a:xfrm>
                     <a:prstGeom prst="rect">
                       <a:avLst/>
@@ -6191,7 +6217,7 @@
           <w:szCs w:val="40"/>
         </w:rPr>
       </w:pPr>
-      <w:bookmarkStart w:id="34" w:name="_Toc56362333"/>
+      <w:bookmarkStart w:id="34" w:name="_Toc56366435"/>
       <w:r>
         <w:rPr>
           <w:sz w:val="40"/>
@@ -6221,7 +6247,7 @@
           <w:szCs w:val="32"/>
         </w:rPr>
       </w:pPr>
-      <w:bookmarkStart w:id="35" w:name="_Toc56362334"/>
+      <w:bookmarkStart w:id="35" w:name="_Toc56366436"/>
       <w:r>
         <w:rPr>
           <w:sz w:val="32"/>

</xml_diff>

<commit_message>
Adicionado relatorio de contrato
</commit_message>
<xml_diff>
--- a/Documentos/8. Diagramas de Sequencia.docx
+++ b/Documentos/8. Diagramas de Sequencia.docx
@@ -576,7 +576,7 @@
           <w:r>
             <w:fldChar w:fldCharType="separate"/>
           </w:r>
-          <w:hyperlink w:anchor="_Toc56631260" w:history="1">
+          <w:hyperlink w:anchor="_Toc56697273" w:history="1">
             <w:r>
               <w:rPr>
                 <w:rStyle w:val="Hyperlink"/>
@@ -619,7 +619,7 @@
                 <w:noProof/>
                 <w:webHidden/>
               </w:rPr>
-              <w:instrText xml:space="preserve"> PAGEREF _Toc56631260 \h </w:instrText>
+              <w:instrText xml:space="preserve"> PAGEREF _Toc56697273 \h </w:instrText>
             </w:r>
             <w:r>
               <w:rPr>
@@ -664,7 +664,7 @@
               <w:szCs w:val="22"/>
             </w:rPr>
           </w:pPr>
-          <w:hyperlink w:anchor="_Toc56631261" w:history="1">
+          <w:hyperlink w:anchor="_Toc56697274" w:history="1">
             <w:r>
               <w:rPr>
                 <w:rStyle w:val="Hyperlink"/>
@@ -707,7 +707,7 @@
                 <w:noProof/>
                 <w:webHidden/>
               </w:rPr>
-              <w:instrText xml:space="preserve"> PAGEREF _Toc56631261 \h </w:instrText>
+              <w:instrText xml:space="preserve"> PAGEREF _Toc56697274 \h </w:instrText>
             </w:r>
             <w:r>
               <w:rPr>
@@ -752,7 +752,7 @@
               <w:szCs w:val="22"/>
             </w:rPr>
           </w:pPr>
-          <w:hyperlink w:anchor="_Toc56631262" w:history="1">
+          <w:hyperlink w:anchor="_Toc56697275" w:history="1">
             <w:r>
               <w:rPr>
                 <w:rStyle w:val="Hyperlink"/>
@@ -795,7 +795,7 @@
                 <w:noProof/>
                 <w:webHidden/>
               </w:rPr>
-              <w:instrText xml:space="preserve"> PAGEREF _Toc56631262 \h </w:instrText>
+              <w:instrText xml:space="preserve"> PAGEREF _Toc56697275 \h </w:instrText>
             </w:r>
             <w:r>
               <w:rPr>
@@ -840,7 +840,7 @@
               <w:szCs w:val="22"/>
             </w:rPr>
           </w:pPr>
-          <w:hyperlink w:anchor="_Toc56631263" w:history="1">
+          <w:hyperlink w:anchor="_Toc56697276" w:history="1">
             <w:r>
               <w:rPr>
                 <w:rStyle w:val="Hyperlink"/>
@@ -883,7 +883,7 @@
                 <w:noProof/>
                 <w:webHidden/>
               </w:rPr>
-              <w:instrText xml:space="preserve"> PAGEREF _Toc56631263 \h </w:instrText>
+              <w:instrText xml:space="preserve"> PAGEREF _Toc56697276 \h </w:instrText>
             </w:r>
             <w:r>
               <w:rPr>
@@ -928,7 +928,7 @@
               <w:szCs w:val="22"/>
             </w:rPr>
           </w:pPr>
-          <w:hyperlink w:anchor="_Toc56631264" w:history="1">
+          <w:hyperlink w:anchor="_Toc56697277" w:history="1">
             <w:r>
               <w:rPr>
                 <w:rStyle w:val="Hyperlink"/>
@@ -971,7 +971,7 @@
                 <w:noProof/>
                 <w:webHidden/>
               </w:rPr>
-              <w:instrText xml:space="preserve"> PAGEREF _Toc56631264 \h </w:instrText>
+              <w:instrText xml:space="preserve"> PAGEREF _Toc56697277 \h </w:instrText>
             </w:r>
             <w:r>
               <w:rPr>
@@ -1016,7 +1016,7 @@
               <w:szCs w:val="22"/>
             </w:rPr>
           </w:pPr>
-          <w:hyperlink w:anchor="_Toc56631265" w:history="1">
+          <w:hyperlink w:anchor="_Toc56697278" w:history="1">
             <w:r>
               <w:rPr>
                 <w:rStyle w:val="Hyperlink"/>
@@ -1059,7 +1059,7 @@
                 <w:noProof/>
                 <w:webHidden/>
               </w:rPr>
-              <w:instrText xml:space="preserve"> PAGEREF _Toc56631265 \h </w:instrText>
+              <w:instrText xml:space="preserve"> PAGEREF _Toc56697278 \h </w:instrText>
             </w:r>
             <w:r>
               <w:rPr>
@@ -1104,7 +1104,7 @@
               <w:szCs w:val="22"/>
             </w:rPr>
           </w:pPr>
-          <w:hyperlink w:anchor="_Toc56631266" w:history="1">
+          <w:hyperlink w:anchor="_Toc56697279" w:history="1">
             <w:r>
               <w:rPr>
                 <w:rStyle w:val="Hyperlink"/>
@@ -1147,7 +1147,7 @@
                 <w:noProof/>
                 <w:webHidden/>
               </w:rPr>
-              <w:instrText xml:space="preserve"> PAGEREF _Toc56631266 \h </w:instrText>
+              <w:instrText xml:space="preserve"> PAGEREF _Toc56697279 \h </w:instrText>
             </w:r>
             <w:r>
               <w:rPr>
@@ -1192,7 +1192,7 @@
               <w:szCs w:val="22"/>
             </w:rPr>
           </w:pPr>
-          <w:hyperlink w:anchor="_Toc56631267" w:history="1">
+          <w:hyperlink w:anchor="_Toc56697280" w:history="1">
             <w:r>
               <w:rPr>
                 <w:rStyle w:val="Hyperlink"/>
@@ -1235,7 +1235,7 @@
                 <w:noProof/>
                 <w:webHidden/>
               </w:rPr>
-              <w:instrText xml:space="preserve"> PAGEREF _Toc56631267 \h </w:instrText>
+              <w:instrText xml:space="preserve"> PAGEREF _Toc56697280 \h </w:instrText>
             </w:r>
             <w:r>
               <w:rPr>
@@ -1280,7 +1280,7 @@
               <w:szCs w:val="22"/>
             </w:rPr>
           </w:pPr>
-          <w:hyperlink w:anchor="_Toc56631268" w:history="1">
+          <w:hyperlink w:anchor="_Toc56697281" w:history="1">
             <w:r>
               <w:rPr>
                 <w:rStyle w:val="Hyperlink"/>
@@ -1323,7 +1323,7 @@
                 <w:noProof/>
                 <w:webHidden/>
               </w:rPr>
-              <w:instrText xml:space="preserve"> PAGEREF _Toc56631268 \h </w:instrText>
+              <w:instrText xml:space="preserve"> PAGEREF _Toc56697281 \h </w:instrText>
             </w:r>
             <w:r>
               <w:rPr>
@@ -1368,7 +1368,7 @@
               <w:szCs w:val="22"/>
             </w:rPr>
           </w:pPr>
-          <w:hyperlink w:anchor="_Toc56631269" w:history="1">
+          <w:hyperlink w:anchor="_Toc56697282" w:history="1">
             <w:r>
               <w:rPr>
                 <w:rStyle w:val="Hyperlink"/>
@@ -1411,7 +1411,7 @@
                 <w:noProof/>
                 <w:webHidden/>
               </w:rPr>
-              <w:instrText xml:space="preserve"> PAGEREF _Toc56631269 \h </w:instrText>
+              <w:instrText xml:space="preserve"> PAGEREF _Toc56697282 \h </w:instrText>
             </w:r>
             <w:r>
               <w:rPr>
@@ -1456,7 +1456,7 @@
               <w:szCs w:val="22"/>
             </w:rPr>
           </w:pPr>
-          <w:hyperlink w:anchor="_Toc56631270" w:history="1">
+          <w:hyperlink w:anchor="_Toc56697283" w:history="1">
             <w:r>
               <w:rPr>
                 <w:rStyle w:val="Hyperlink"/>
@@ -1499,7 +1499,7 @@
                 <w:noProof/>
                 <w:webHidden/>
               </w:rPr>
-              <w:instrText xml:space="preserve"> PAGEREF _Toc56631270 \h </w:instrText>
+              <w:instrText xml:space="preserve"> PAGEREF _Toc56697283 \h </w:instrText>
             </w:r>
             <w:r>
               <w:rPr>
@@ -1544,7 +1544,7 @@
               <w:szCs w:val="22"/>
             </w:rPr>
           </w:pPr>
-          <w:hyperlink w:anchor="_Toc56631271" w:history="1">
+          <w:hyperlink w:anchor="_Toc56697284" w:history="1">
             <w:r>
               <w:rPr>
                 <w:rStyle w:val="Hyperlink"/>
@@ -1587,7 +1587,7 @@
                 <w:noProof/>
                 <w:webHidden/>
               </w:rPr>
-              <w:instrText xml:space="preserve"> PAGEREF _Toc56631271 \h </w:instrText>
+              <w:instrText xml:space="preserve"> PAGEREF _Toc56697284 \h </w:instrText>
             </w:r>
             <w:r>
               <w:rPr>
@@ -1632,7 +1632,7 @@
               <w:szCs w:val="22"/>
             </w:rPr>
           </w:pPr>
-          <w:hyperlink w:anchor="_Toc56631272" w:history="1">
+          <w:hyperlink w:anchor="_Toc56697285" w:history="1">
             <w:r>
               <w:rPr>
                 <w:rStyle w:val="Hyperlink"/>
@@ -1675,7 +1675,7 @@
                 <w:noProof/>
                 <w:webHidden/>
               </w:rPr>
-              <w:instrText xml:space="preserve"> PAGEREF _Toc56631272 \h </w:instrText>
+              <w:instrText xml:space="preserve"> PAGEREF _Toc56697285 \h </w:instrText>
             </w:r>
             <w:r>
               <w:rPr>
@@ -1720,7 +1720,7 @@
               <w:szCs w:val="22"/>
             </w:rPr>
           </w:pPr>
-          <w:hyperlink w:anchor="_Toc56631273" w:history="1">
+          <w:hyperlink w:anchor="_Toc56697286" w:history="1">
             <w:r>
               <w:rPr>
                 <w:rStyle w:val="Hyperlink"/>
@@ -1763,7 +1763,7 @@
                 <w:noProof/>
                 <w:webHidden/>
               </w:rPr>
-              <w:instrText xml:space="preserve"> PAGEREF _Toc56631273 \h </w:instrText>
+              <w:instrText xml:space="preserve"> PAGEREF _Toc56697286 \h </w:instrText>
             </w:r>
             <w:r>
               <w:rPr>
@@ -1808,7 +1808,7 @@
               <w:szCs w:val="22"/>
             </w:rPr>
           </w:pPr>
-          <w:hyperlink w:anchor="_Toc56631274" w:history="1">
+          <w:hyperlink w:anchor="_Toc56697287" w:history="1">
             <w:r>
               <w:rPr>
                 <w:rStyle w:val="Hyperlink"/>
@@ -1851,7 +1851,7 @@
                 <w:noProof/>
                 <w:webHidden/>
               </w:rPr>
-              <w:instrText xml:space="preserve"> PAGEREF _Toc56631274 \h </w:instrText>
+              <w:instrText xml:space="preserve"> PAGEREF _Toc56697287 \h </w:instrText>
             </w:r>
             <w:r>
               <w:rPr>
@@ -1896,7 +1896,7 @@
               <w:szCs w:val="22"/>
             </w:rPr>
           </w:pPr>
-          <w:hyperlink w:anchor="_Toc56631275" w:history="1">
+          <w:hyperlink w:anchor="_Toc56697288" w:history="1">
             <w:r>
               <w:rPr>
                 <w:rStyle w:val="Hyperlink"/>
@@ -1939,7 +1939,7 @@
                 <w:noProof/>
                 <w:webHidden/>
               </w:rPr>
-              <w:instrText xml:space="preserve"> PAGEREF _Toc56631275 \h </w:instrText>
+              <w:instrText xml:space="preserve"> PAGEREF _Toc56697288 \h </w:instrText>
             </w:r>
             <w:r>
               <w:rPr>
@@ -1984,7 +1984,7 @@
               <w:szCs w:val="22"/>
             </w:rPr>
           </w:pPr>
-          <w:hyperlink w:anchor="_Toc56631276" w:history="1">
+          <w:hyperlink w:anchor="_Toc56697289" w:history="1">
             <w:r>
               <w:rPr>
                 <w:rStyle w:val="Hyperlink"/>
@@ -2027,7 +2027,7 @@
                 <w:noProof/>
                 <w:webHidden/>
               </w:rPr>
-              <w:instrText xml:space="preserve"> PAGEREF _Toc56631276 \h </w:instrText>
+              <w:instrText xml:space="preserve"> PAGEREF _Toc56697289 \h </w:instrText>
             </w:r>
             <w:r>
               <w:rPr>
@@ -2072,7 +2072,7 @@
               <w:szCs w:val="22"/>
             </w:rPr>
           </w:pPr>
-          <w:hyperlink w:anchor="_Toc56631277" w:history="1">
+          <w:hyperlink w:anchor="_Toc56697290" w:history="1">
             <w:r>
               <w:rPr>
                 <w:rStyle w:val="Hyperlink"/>
@@ -2115,7 +2115,7 @@
                 <w:noProof/>
                 <w:webHidden/>
               </w:rPr>
-              <w:instrText xml:space="preserve"> PAGEREF _Toc56631277 \h </w:instrText>
+              <w:instrText xml:space="preserve"> PAGEREF _Toc56697290 \h </w:instrText>
             </w:r>
             <w:r>
               <w:rPr>
@@ -2160,7 +2160,7 @@
               <w:szCs w:val="22"/>
             </w:rPr>
           </w:pPr>
-          <w:hyperlink w:anchor="_Toc56631278" w:history="1">
+          <w:hyperlink w:anchor="_Toc56697291" w:history="1">
             <w:r>
               <w:rPr>
                 <w:rStyle w:val="Hyperlink"/>
@@ -2203,7 +2203,7 @@
                 <w:noProof/>
                 <w:webHidden/>
               </w:rPr>
-              <w:instrText xml:space="preserve"> PAGEREF _Toc56631278 \h </w:instrText>
+              <w:instrText xml:space="preserve"> PAGEREF _Toc56697291 \h </w:instrText>
             </w:r>
             <w:r>
               <w:rPr>
@@ -2248,7 +2248,7 @@
               <w:szCs w:val="22"/>
             </w:rPr>
           </w:pPr>
-          <w:hyperlink w:anchor="_Toc56631279" w:history="1">
+          <w:hyperlink w:anchor="_Toc56697292" w:history="1">
             <w:r>
               <w:rPr>
                 <w:rStyle w:val="Hyperlink"/>
@@ -2291,7 +2291,7 @@
                 <w:noProof/>
                 <w:webHidden/>
               </w:rPr>
-              <w:instrText xml:space="preserve"> PAGEREF _Toc56631279 \h </w:instrText>
+              <w:instrText xml:space="preserve"> PAGEREF _Toc56697292 \h </w:instrText>
             </w:r>
             <w:r>
               <w:rPr>
@@ -2336,7 +2336,7 @@
               <w:szCs w:val="22"/>
             </w:rPr>
           </w:pPr>
-          <w:hyperlink w:anchor="_Toc56631280" w:history="1">
+          <w:hyperlink w:anchor="_Toc56697293" w:history="1">
             <w:r>
               <w:rPr>
                 <w:rStyle w:val="Hyperlink"/>
@@ -2379,7 +2379,7 @@
                 <w:noProof/>
                 <w:webHidden/>
               </w:rPr>
-              <w:instrText xml:space="preserve"> PAGEREF _Toc56631280 \h </w:instrText>
+              <w:instrText xml:space="preserve"> PAGEREF _Toc56697293 \h </w:instrText>
             </w:r>
             <w:r>
               <w:rPr>
@@ -2424,7 +2424,7 @@
               <w:szCs w:val="22"/>
             </w:rPr>
           </w:pPr>
-          <w:hyperlink w:anchor="_Toc56631281" w:history="1">
+          <w:hyperlink w:anchor="_Toc56697294" w:history="1">
             <w:r>
               <w:rPr>
                 <w:rStyle w:val="Hyperlink"/>
@@ -2467,7 +2467,7 @@
                 <w:noProof/>
                 <w:webHidden/>
               </w:rPr>
-              <w:instrText xml:space="preserve"> PAGEREF _Toc56631281 \h </w:instrText>
+              <w:instrText xml:space="preserve"> PAGEREF _Toc56697294 \h </w:instrText>
             </w:r>
             <w:r>
               <w:rPr>
@@ -2512,7 +2512,7 @@
               <w:szCs w:val="22"/>
             </w:rPr>
           </w:pPr>
-          <w:hyperlink w:anchor="_Toc56631282" w:history="1">
+          <w:hyperlink w:anchor="_Toc56697295" w:history="1">
             <w:r>
               <w:rPr>
                 <w:rStyle w:val="Hyperlink"/>
@@ -2555,7 +2555,7 @@
                 <w:noProof/>
                 <w:webHidden/>
               </w:rPr>
-              <w:instrText xml:space="preserve"> PAGEREF _Toc56631282 \h </w:instrText>
+              <w:instrText xml:space="preserve"> PAGEREF _Toc56697295 \h </w:instrText>
             </w:r>
             <w:r>
               <w:rPr>
@@ -2600,7 +2600,7 @@
               <w:szCs w:val="22"/>
             </w:rPr>
           </w:pPr>
-          <w:hyperlink w:anchor="_Toc56631283" w:history="1">
+          <w:hyperlink w:anchor="_Toc56697296" w:history="1">
             <w:r>
               <w:rPr>
                 <w:rStyle w:val="Hyperlink"/>
@@ -2622,7 +2622,7 @@
                 <w:rStyle w:val="Hyperlink"/>
                 <w:noProof/>
               </w:rPr>
-              <w:t>Contrato Aluguel</w:t>
+              <w:t>Contrato Aluguel/Venda</w:t>
             </w:r>
             <w:r>
               <w:rPr>
@@ -2643,7 +2643,7 @@
                 <w:noProof/>
                 <w:webHidden/>
               </w:rPr>
-              <w:instrText xml:space="preserve"> PAGEREF _Toc56631283 \h </w:instrText>
+              <w:instrText xml:space="preserve"> PAGEREF _Toc56697296 \h </w:instrText>
             </w:r>
             <w:r>
               <w:rPr>
@@ -2688,7 +2688,7 @@
               <w:szCs w:val="22"/>
             </w:rPr>
           </w:pPr>
-          <w:hyperlink w:anchor="_Toc56631284" w:history="1">
+          <w:hyperlink w:anchor="_Toc56697297" w:history="1">
             <w:r>
               <w:rPr>
                 <w:rStyle w:val="Hyperlink"/>
@@ -2710,7 +2710,7 @@
                 <w:rStyle w:val="Hyperlink"/>
                 <w:noProof/>
               </w:rPr>
-              <w:t>Contrato Venda</w:t>
+              <w:t>Emitir Ficha Agendamento</w:t>
             </w:r>
             <w:r>
               <w:rPr>
@@ -2731,7 +2731,7 @@
                 <w:noProof/>
                 <w:webHidden/>
               </w:rPr>
-              <w:instrText xml:space="preserve"> PAGEREF _Toc56631284 \h </w:instrText>
+              <w:instrText xml:space="preserve"> PAGEREF _Toc56697297 \h </w:instrText>
             </w:r>
             <w:r>
               <w:rPr>
@@ -2752,6 +2752,94 @@
                 <w:webHidden/>
               </w:rPr>
               <w:t>16</w:t>
+            </w:r>
+            <w:r>
+              <w:rPr>
+                <w:noProof/>
+                <w:webHidden/>
+              </w:rPr>
+              <w:fldChar w:fldCharType="end"/>
+            </w:r>
+          </w:hyperlink>
+        </w:p>
+        <w:p>
+          <w:pPr>
+            <w:pStyle w:val="Sumrio1"/>
+            <w:tabs>
+              <w:tab w:val="left" w:pos="660"/>
+              <w:tab w:val="right" w:pos="9890"/>
+            </w:tabs>
+            <w:rPr>
+              <w:rFonts w:asciiTheme="minorHAnsi" w:eastAsiaTheme="minorEastAsia" w:hAnsiTheme="minorHAnsi" w:cstheme="minorBidi"/>
+              <w:noProof/>
+              <w:sz w:val="22"/>
+              <w:szCs w:val="22"/>
+            </w:rPr>
+          </w:pPr>
+          <w:hyperlink w:anchor="_Toc56697298" w:history="1">
+            <w:r>
+              <w:rPr>
+                <w:rStyle w:val="Hyperlink"/>
+                <w:noProof/>
+              </w:rPr>
+              <w:t>2.4.</w:t>
+            </w:r>
+            <w:r>
+              <w:rPr>
+                <w:rFonts w:asciiTheme="minorHAnsi" w:eastAsiaTheme="minorEastAsia" w:hAnsiTheme="minorHAnsi" w:cstheme="minorBidi"/>
+                <w:noProof/>
+                <w:sz w:val="22"/>
+                <w:szCs w:val="22"/>
+              </w:rPr>
+              <w:tab/>
+            </w:r>
+            <w:r>
+              <w:rPr>
+                <w:rStyle w:val="Hyperlink"/>
+                <w:noProof/>
+              </w:rPr>
+              <w:t>Diagrama de Sequência #005 – Agendamento</w:t>
+            </w:r>
+            <w:r>
+              <w:rPr>
+                <w:noProof/>
+                <w:webHidden/>
+              </w:rPr>
+              <w:tab/>
+            </w:r>
+            <w:r>
+              <w:rPr>
+                <w:noProof/>
+                <w:webHidden/>
+              </w:rPr>
+              <w:fldChar w:fldCharType="begin"/>
+            </w:r>
+            <w:r>
+              <w:rPr>
+                <w:noProof/>
+                <w:webHidden/>
+              </w:rPr>
+              <w:instrText xml:space="preserve"> PAGEREF _Toc56697298 \h </w:instrText>
+            </w:r>
+            <w:r>
+              <w:rPr>
+                <w:noProof/>
+                <w:webHidden/>
+              </w:rPr>
+            </w:r>
+            <w:r>
+              <w:rPr>
+                <w:noProof/>
+                <w:webHidden/>
+              </w:rPr>
+              <w:fldChar w:fldCharType="separate"/>
+            </w:r>
+            <w:r>
+              <w:rPr>
+                <w:noProof/>
+                <w:webHidden/>
+              </w:rPr>
+              <w:t>17</w:t>
             </w:r>
             <w:r>
               <w:rPr>
@@ -2776,13 +2864,13 @@
               <w:szCs w:val="22"/>
             </w:rPr>
           </w:pPr>
-          <w:hyperlink w:anchor="_Toc56631285" w:history="1">
+          <w:hyperlink w:anchor="_Toc56697299" w:history="1">
             <w:r>
               <w:rPr>
                 <w:rStyle w:val="Hyperlink"/>
                 <w:noProof/>
               </w:rPr>
-              <w:t>2.3.6.</w:t>
+              <w:t>2.4.1.</w:t>
             </w:r>
             <w:r>
               <w:rPr>
@@ -2798,7 +2886,7 @@
                 <w:rStyle w:val="Hyperlink"/>
                 <w:noProof/>
               </w:rPr>
-              <w:t>Emitir Ficha Agendamento</w:t>
+              <w:t>Solicitar Visita</w:t>
             </w:r>
             <w:r>
               <w:rPr>
@@ -2819,95 +2907,7 @@
                 <w:noProof/>
                 <w:webHidden/>
               </w:rPr>
-              <w:instrText xml:space="preserve"> PAGEREF _Toc56631285 \h </w:instrText>
-            </w:r>
-            <w:r>
-              <w:rPr>
-                <w:noProof/>
-                <w:webHidden/>
-              </w:rPr>
-            </w:r>
-            <w:r>
-              <w:rPr>
-                <w:noProof/>
-                <w:webHidden/>
-              </w:rPr>
-              <w:fldChar w:fldCharType="separate"/>
-            </w:r>
-            <w:r>
-              <w:rPr>
-                <w:noProof/>
-                <w:webHidden/>
-              </w:rPr>
-              <w:t>17</w:t>
-            </w:r>
-            <w:r>
-              <w:rPr>
-                <w:noProof/>
-                <w:webHidden/>
-              </w:rPr>
-              <w:fldChar w:fldCharType="end"/>
-            </w:r>
-          </w:hyperlink>
-        </w:p>
-        <w:p>
-          <w:pPr>
-            <w:pStyle w:val="Sumrio1"/>
-            <w:tabs>
-              <w:tab w:val="left" w:pos="660"/>
-              <w:tab w:val="right" w:pos="9890"/>
-            </w:tabs>
-            <w:rPr>
-              <w:rFonts w:asciiTheme="minorHAnsi" w:eastAsiaTheme="minorEastAsia" w:hAnsiTheme="minorHAnsi" w:cstheme="minorBidi"/>
-              <w:noProof/>
-              <w:sz w:val="22"/>
-              <w:szCs w:val="22"/>
-            </w:rPr>
-          </w:pPr>
-          <w:hyperlink w:anchor="_Toc56631286" w:history="1">
-            <w:r>
-              <w:rPr>
-                <w:rStyle w:val="Hyperlink"/>
-                <w:noProof/>
-              </w:rPr>
-              <w:t>2.4.</w:t>
-            </w:r>
-            <w:r>
-              <w:rPr>
-                <w:rFonts w:asciiTheme="minorHAnsi" w:eastAsiaTheme="minorEastAsia" w:hAnsiTheme="minorHAnsi" w:cstheme="minorBidi"/>
-                <w:noProof/>
-                <w:sz w:val="22"/>
-                <w:szCs w:val="22"/>
-              </w:rPr>
-              <w:tab/>
-            </w:r>
-            <w:r>
-              <w:rPr>
-                <w:rStyle w:val="Hyperlink"/>
-                <w:noProof/>
-              </w:rPr>
-              <w:t>Diagrama de Sequência #005 – Agendamento</w:t>
-            </w:r>
-            <w:r>
-              <w:rPr>
-                <w:noProof/>
-                <w:webHidden/>
-              </w:rPr>
-              <w:tab/>
-            </w:r>
-            <w:r>
-              <w:rPr>
-                <w:noProof/>
-                <w:webHidden/>
-              </w:rPr>
-              <w:fldChar w:fldCharType="begin"/>
-            </w:r>
-            <w:r>
-              <w:rPr>
-                <w:noProof/>
-                <w:webHidden/>
-              </w:rPr>
-              <w:instrText xml:space="preserve"> PAGEREF _Toc56631286 \h </w:instrText>
+              <w:instrText xml:space="preserve"> PAGEREF _Toc56697299 \h </w:instrText>
             </w:r>
             <w:r>
               <w:rPr>
@@ -2952,13 +2952,13 @@
               <w:szCs w:val="22"/>
             </w:rPr>
           </w:pPr>
-          <w:hyperlink w:anchor="_Toc56631287" w:history="1">
+          <w:hyperlink w:anchor="_Toc56697300" w:history="1">
             <w:r>
               <w:rPr>
                 <w:rStyle w:val="Hyperlink"/>
                 <w:noProof/>
               </w:rPr>
-              <w:t>2.4.1.</w:t>
+              <w:t>2.4.2.</w:t>
             </w:r>
             <w:r>
               <w:rPr>
@@ -2974,7 +2974,7 @@
                 <w:rStyle w:val="Hyperlink"/>
                 <w:noProof/>
               </w:rPr>
-              <w:t>Solicitar Visita</w:t>
+              <w:t>Listar Agendamentos</w:t>
             </w:r>
             <w:r>
               <w:rPr>
@@ -2995,7 +2995,7 @@
                 <w:noProof/>
                 <w:webHidden/>
               </w:rPr>
-              <w:instrText xml:space="preserve"> PAGEREF _Toc56631287 \h </w:instrText>
+              <w:instrText xml:space="preserve"> PAGEREF _Toc56697300 \h </w:instrText>
             </w:r>
             <w:r>
               <w:rPr>
@@ -3040,13 +3040,13 @@
               <w:szCs w:val="22"/>
             </w:rPr>
           </w:pPr>
-          <w:hyperlink w:anchor="_Toc56631288" w:history="1">
+          <w:hyperlink w:anchor="_Toc56697301" w:history="1">
             <w:r>
               <w:rPr>
                 <w:rStyle w:val="Hyperlink"/>
                 <w:noProof/>
               </w:rPr>
-              <w:t>2.4.2.</w:t>
+              <w:t>2.4.3.</w:t>
             </w:r>
             <w:r>
               <w:rPr>
@@ -3062,7 +3062,7 @@
                 <w:rStyle w:val="Hyperlink"/>
                 <w:noProof/>
               </w:rPr>
-              <w:t>Listar Agendamentos</w:t>
+              <w:t>Listar Corretores</w:t>
             </w:r>
             <w:r>
               <w:rPr>
@@ -3083,7 +3083,7 @@
                 <w:noProof/>
                 <w:webHidden/>
               </w:rPr>
-              <w:instrText xml:space="preserve"> PAGEREF _Toc56631288 \h </w:instrText>
+              <w:instrText xml:space="preserve"> PAGEREF _Toc56697301 \h </w:instrText>
             </w:r>
             <w:r>
               <w:rPr>
@@ -3128,13 +3128,13 @@
               <w:szCs w:val="22"/>
             </w:rPr>
           </w:pPr>
-          <w:hyperlink w:anchor="_Toc56631289" w:history="1">
+          <w:hyperlink w:anchor="_Toc56697302" w:history="1">
             <w:r>
               <w:rPr>
                 <w:rStyle w:val="Hyperlink"/>
                 <w:noProof/>
               </w:rPr>
-              <w:t>2.4.3.</w:t>
+              <w:t>2.4.4.</w:t>
             </w:r>
             <w:r>
               <w:rPr>
@@ -3150,7 +3150,7 @@
                 <w:rStyle w:val="Hyperlink"/>
                 <w:noProof/>
               </w:rPr>
-              <w:t>Listar Corretores</w:t>
+              <w:t>Listar Imóvel por ID</w:t>
             </w:r>
             <w:r>
               <w:rPr>
@@ -3171,7 +3171,7 @@
                 <w:noProof/>
                 <w:webHidden/>
               </w:rPr>
-              <w:instrText xml:space="preserve"> PAGEREF _Toc56631289 \h </w:instrText>
+              <w:instrText xml:space="preserve"> PAGEREF _Toc56697302 \h </w:instrText>
             </w:r>
             <w:r>
               <w:rPr>
@@ -3216,13 +3216,13 @@
               <w:szCs w:val="22"/>
             </w:rPr>
           </w:pPr>
-          <w:hyperlink w:anchor="_Toc56631290" w:history="1">
+          <w:hyperlink w:anchor="_Toc56697303" w:history="1">
             <w:r>
               <w:rPr>
                 <w:rStyle w:val="Hyperlink"/>
                 <w:noProof/>
               </w:rPr>
-              <w:t>2.4.4.</w:t>
+              <w:t>2.4.5.</w:t>
             </w:r>
             <w:r>
               <w:rPr>
@@ -3238,7 +3238,7 @@
                 <w:rStyle w:val="Hyperlink"/>
                 <w:noProof/>
               </w:rPr>
-              <w:t>Listar Imóvel por ID</w:t>
+              <w:t>Agendamento Concluir</w:t>
             </w:r>
             <w:r>
               <w:rPr>
@@ -3259,7 +3259,7 @@
                 <w:noProof/>
                 <w:webHidden/>
               </w:rPr>
-              <w:instrText xml:space="preserve"> PAGEREF _Toc56631290 \h </w:instrText>
+              <w:instrText xml:space="preserve"> PAGEREF _Toc56697303 \h </w:instrText>
             </w:r>
             <w:r>
               <w:rPr>
@@ -3304,13 +3304,13 @@
               <w:szCs w:val="22"/>
             </w:rPr>
           </w:pPr>
-          <w:hyperlink w:anchor="_Toc56631291" w:history="1">
+          <w:hyperlink w:anchor="_Toc56697304" w:history="1">
             <w:r>
               <w:rPr>
                 <w:rStyle w:val="Hyperlink"/>
                 <w:noProof/>
               </w:rPr>
-              <w:t>2.4.5.</w:t>
+              <w:t>2.4.6.</w:t>
             </w:r>
             <w:r>
               <w:rPr>
@@ -3326,7 +3326,7 @@
                 <w:rStyle w:val="Hyperlink"/>
                 <w:noProof/>
               </w:rPr>
-              <w:t>Agendamento Concluir</w:t>
+              <w:t>Agendamento Cancelar</w:t>
             </w:r>
             <w:r>
               <w:rPr>
@@ -3347,95 +3347,7 @@
                 <w:noProof/>
                 <w:webHidden/>
               </w:rPr>
-              <w:instrText xml:space="preserve"> PAGEREF _Toc56631291 \h </w:instrText>
-            </w:r>
-            <w:r>
-              <w:rPr>
-                <w:noProof/>
-                <w:webHidden/>
-              </w:rPr>
-            </w:r>
-            <w:r>
-              <w:rPr>
-                <w:noProof/>
-                <w:webHidden/>
-              </w:rPr>
-              <w:fldChar w:fldCharType="separate"/>
-            </w:r>
-            <w:r>
-              <w:rPr>
-                <w:noProof/>
-                <w:webHidden/>
-              </w:rPr>
-              <w:t>19</w:t>
-            </w:r>
-            <w:r>
-              <w:rPr>
-                <w:noProof/>
-                <w:webHidden/>
-              </w:rPr>
-              <w:fldChar w:fldCharType="end"/>
-            </w:r>
-          </w:hyperlink>
-        </w:p>
-        <w:p>
-          <w:pPr>
-            <w:pStyle w:val="Sumrio2"/>
-            <w:tabs>
-              <w:tab w:val="left" w:pos="1100"/>
-              <w:tab w:val="right" w:pos="9890"/>
-            </w:tabs>
-            <w:rPr>
-              <w:rFonts w:asciiTheme="minorHAnsi" w:eastAsiaTheme="minorEastAsia" w:hAnsiTheme="minorHAnsi" w:cstheme="minorBidi"/>
-              <w:noProof/>
-              <w:sz w:val="22"/>
-              <w:szCs w:val="22"/>
-            </w:rPr>
-          </w:pPr>
-          <w:hyperlink w:anchor="_Toc56631292" w:history="1">
-            <w:r>
-              <w:rPr>
-                <w:rStyle w:val="Hyperlink"/>
-                <w:noProof/>
-              </w:rPr>
-              <w:t>2.4.6.</w:t>
-            </w:r>
-            <w:r>
-              <w:rPr>
-                <w:rFonts w:asciiTheme="minorHAnsi" w:eastAsiaTheme="minorEastAsia" w:hAnsiTheme="minorHAnsi" w:cstheme="minorBidi"/>
-                <w:noProof/>
-                <w:sz w:val="22"/>
-                <w:szCs w:val="22"/>
-              </w:rPr>
-              <w:tab/>
-            </w:r>
-            <w:r>
-              <w:rPr>
-                <w:rStyle w:val="Hyperlink"/>
-                <w:noProof/>
-              </w:rPr>
-              <w:t>Agendamento Cancelar</w:t>
-            </w:r>
-            <w:r>
-              <w:rPr>
-                <w:noProof/>
-                <w:webHidden/>
-              </w:rPr>
-              <w:tab/>
-            </w:r>
-            <w:r>
-              <w:rPr>
-                <w:noProof/>
-                <w:webHidden/>
-              </w:rPr>
-              <w:fldChar w:fldCharType="begin"/>
-            </w:r>
-            <w:r>
-              <w:rPr>
-                <w:noProof/>
-                <w:webHidden/>
-              </w:rPr>
-              <w:instrText xml:space="preserve"> PAGEREF _Toc56631292 \h </w:instrText>
+              <w:instrText xml:space="preserve"> PAGEREF _Toc56697304 \h </w:instrText>
             </w:r>
             <w:r>
               <w:rPr>
@@ -3480,7 +3392,7 @@
               <w:szCs w:val="22"/>
             </w:rPr>
           </w:pPr>
-          <w:hyperlink w:anchor="_Toc56631293" w:history="1">
+          <w:hyperlink w:anchor="_Toc56697305" w:history="1">
             <w:r>
               <w:rPr>
                 <w:rStyle w:val="Hyperlink"/>
@@ -3523,7 +3435,7 @@
                 <w:noProof/>
                 <w:webHidden/>
               </w:rPr>
-              <w:instrText xml:space="preserve"> PAGEREF _Toc56631293 \h </w:instrText>
+              <w:instrText xml:space="preserve"> PAGEREF _Toc56697305 \h </w:instrText>
             </w:r>
             <w:r>
               <w:rPr>
@@ -3568,7 +3480,7 @@
               <w:szCs w:val="22"/>
             </w:rPr>
           </w:pPr>
-          <w:hyperlink w:anchor="_Toc56631294" w:history="1">
+          <w:hyperlink w:anchor="_Toc56697306" w:history="1">
             <w:r>
               <w:rPr>
                 <w:rStyle w:val="Hyperlink"/>
@@ -3611,7 +3523,7 @@
                 <w:noProof/>
                 <w:webHidden/>
               </w:rPr>
-              <w:instrText xml:space="preserve"> PAGEREF _Toc56631294 \h </w:instrText>
+              <w:instrText xml:space="preserve"> PAGEREF _Toc56697306 \h </w:instrText>
             </w:r>
             <w:r>
               <w:rPr>
@@ -3672,11 +3584,14 @@
     <w:p/>
     <w:p/>
     <w:p>
+      <w:pPr>
+        <w:rPr>
+          <w:u w:val="single"/>
+        </w:rPr>
+      </w:pPr>
       <w:r>
         <w:br w:type="page"/>
       </w:r>
-      <w:bookmarkStart w:id="0" w:name="_GoBack"/>
-      <w:bookmarkEnd w:id="0"/>
     </w:p>
     <w:p>
       <w:pPr>
@@ -3690,7 +3605,7 @@
           <w:szCs w:val="52"/>
         </w:rPr>
       </w:pPr>
-      <w:bookmarkStart w:id="1" w:name="_Toc56631260"/>
+      <w:bookmarkStart w:id="0" w:name="_Toc56697273"/>
       <w:r>
         <w:rPr>
           <w:sz w:val="40"/>
@@ -3699,11 +3614,11 @@
         <w:lastRenderedPageBreak/>
         <w:t>Diagramas de Sequência</w:t>
       </w:r>
-      <w:bookmarkEnd w:id="1"/>
+      <w:bookmarkEnd w:id="0"/>
     </w:p>
     <w:p>
-      <w:bookmarkStart w:id="2" w:name="_30j0zll" w:colFirst="0" w:colLast="0"/>
-      <w:bookmarkEnd w:id="2"/>
+      <w:bookmarkStart w:id="1" w:name="_30j0zll" w:colFirst="0" w:colLast="0"/>
+      <w:bookmarkEnd w:id="1"/>
     </w:p>
     <w:p>
       <w:pPr>
@@ -3717,7 +3632,7 @@
           <w:szCs w:val="32"/>
         </w:rPr>
       </w:pPr>
-      <w:bookmarkStart w:id="3" w:name="_Toc56631261"/>
+      <w:bookmarkStart w:id="2" w:name="_Toc56697274"/>
       <w:r>
         <w:rPr>
           <w:sz w:val="32"/>
@@ -3739,7 +3654,7 @@
         </w:rPr>
         <w:t>Login</w:t>
       </w:r>
-      <w:bookmarkEnd w:id="3"/>
+      <w:bookmarkEnd w:id="2"/>
     </w:p>
     <w:p>
       <w:r>
@@ -3814,7 +3729,7 @@
           <w:szCs w:val="36"/>
         </w:rPr>
       </w:pPr>
-      <w:bookmarkStart w:id="4" w:name="_Toc56631262"/>
+      <w:bookmarkStart w:id="3" w:name="_Toc56697275"/>
       <w:r>
         <w:rPr>
           <w:sz w:val="36"/>
@@ -3857,7 +3772,7 @@
         </w:rPr>
         <w:t>rio</w:t>
       </w:r>
-      <w:bookmarkEnd w:id="4"/>
+      <w:bookmarkEnd w:id="3"/>
     </w:p>
     <w:p>
       <w:pPr>
@@ -3871,7 +3786,7 @@
           <w:szCs w:val="32"/>
         </w:rPr>
       </w:pPr>
-      <w:bookmarkStart w:id="5" w:name="_Toc56631263"/>
+      <w:bookmarkStart w:id="4" w:name="_Toc56697276"/>
       <w:r>
         <w:rPr>
           <w:sz w:val="32"/>
@@ -3886,7 +3801,7 @@
         </w:rPr>
         <w:t>Usuário</w:t>
       </w:r>
-      <w:bookmarkEnd w:id="5"/>
+      <w:bookmarkEnd w:id="4"/>
     </w:p>
     <w:p>
       <w:pPr>
@@ -4000,7 +3915,7 @@
           <w:szCs w:val="32"/>
         </w:rPr>
       </w:pPr>
-      <w:bookmarkStart w:id="6" w:name="_Toc56631264"/>
+      <w:bookmarkStart w:id="5" w:name="_Toc56697277"/>
       <w:r>
         <w:rPr>
           <w:sz w:val="32"/>
@@ -4015,7 +3930,7 @@
         </w:rPr>
         <w:t>Usuário</w:t>
       </w:r>
-      <w:bookmarkEnd w:id="6"/>
+      <w:bookmarkEnd w:id="5"/>
     </w:p>
     <w:p>
       <w:pPr>
@@ -4100,7 +4015,7 @@
           <w:szCs w:val="32"/>
         </w:rPr>
       </w:pPr>
-      <w:bookmarkStart w:id="7" w:name="_Toc56631265"/>
+      <w:bookmarkStart w:id="6" w:name="_Toc56697278"/>
       <w:r>
         <w:rPr>
           <w:sz w:val="32"/>
@@ -4122,7 +4037,7 @@
         </w:rPr>
         <w:t xml:space="preserve"> por ID</w:t>
       </w:r>
-      <w:bookmarkEnd w:id="7"/>
+      <w:bookmarkEnd w:id="6"/>
     </w:p>
     <w:p>
       <w:pPr>
@@ -4204,7 +4119,7 @@
           <w:szCs w:val="32"/>
         </w:rPr>
       </w:pPr>
-      <w:bookmarkStart w:id="8" w:name="_Toc56631266"/>
+      <w:bookmarkStart w:id="7" w:name="_Toc56697279"/>
       <w:r>
         <w:rPr>
           <w:sz w:val="32"/>
@@ -4219,7 +4134,7 @@
         </w:rPr>
         <w:t>Usuário por ID Ativos</w:t>
       </w:r>
-      <w:bookmarkEnd w:id="8"/>
+      <w:bookmarkEnd w:id="7"/>
     </w:p>
     <w:p>
       <w:r>
@@ -4307,7 +4222,7 @@
           <w:szCs w:val="32"/>
         </w:rPr>
       </w:pPr>
-      <w:bookmarkStart w:id="9" w:name="_Toc56631267"/>
+      <w:bookmarkStart w:id="8" w:name="_Toc56697280"/>
       <w:r>
         <w:rPr>
           <w:sz w:val="32"/>
@@ -4330,7 +4245,7 @@
         </w:rPr>
         <w:t>s</w:t>
       </w:r>
-      <w:bookmarkEnd w:id="9"/>
+      <w:bookmarkEnd w:id="8"/>
     </w:p>
     <w:p>
       <w:r>
@@ -4399,7 +4314,7 @@
           <w:szCs w:val="32"/>
         </w:rPr>
       </w:pPr>
-      <w:bookmarkStart w:id="10" w:name="_Toc56631268"/>
+      <w:bookmarkStart w:id="9" w:name="_Toc56697281"/>
       <w:r>
         <w:rPr>
           <w:sz w:val="32"/>
@@ -4421,7 +4336,7 @@
         </w:rPr>
         <w:t>Usuários</w:t>
       </w:r>
-      <w:bookmarkEnd w:id="10"/>
+      <w:bookmarkEnd w:id="9"/>
     </w:p>
     <w:p>
       <w:r>
@@ -4493,7 +4408,7 @@
           <w:szCs w:val="36"/>
         </w:rPr>
       </w:pPr>
-      <w:bookmarkStart w:id="11" w:name="_Toc56631269"/>
+      <w:bookmarkStart w:id="10" w:name="_Toc56697282"/>
       <w:r>
         <w:rPr>
           <w:sz w:val="36"/>
@@ -4530,7 +4445,7 @@
         </w:rPr>
         <w:t>Imóvel</w:t>
       </w:r>
-      <w:bookmarkEnd w:id="11"/>
+      <w:bookmarkEnd w:id="10"/>
     </w:p>
     <w:p>
       <w:pPr>
@@ -4544,7 +4459,7 @@
           <w:szCs w:val="32"/>
         </w:rPr>
       </w:pPr>
-      <w:bookmarkStart w:id="12" w:name="_Toc56631270"/>
+      <w:bookmarkStart w:id="11" w:name="_Toc56697283"/>
       <w:r>
         <w:rPr>
           <w:sz w:val="32"/>
@@ -4566,7 +4481,7 @@
         </w:rPr>
         <w:t>Imóvel</w:t>
       </w:r>
-      <w:bookmarkEnd w:id="12"/>
+      <w:bookmarkEnd w:id="11"/>
     </w:p>
     <w:p/>
     <w:p>
@@ -4636,7 +4551,7 @@
           <w:szCs w:val="32"/>
         </w:rPr>
       </w:pPr>
-      <w:bookmarkStart w:id="13" w:name="_Toc56631271"/>
+      <w:bookmarkStart w:id="12" w:name="_Toc56697284"/>
       <w:r>
         <w:rPr>
           <w:sz w:val="32"/>
@@ -4659,7 +4574,7 @@
         </w:rPr>
         <w:t>Imóvel</w:t>
       </w:r>
-      <w:bookmarkEnd w:id="13"/>
+      <w:bookmarkEnd w:id="12"/>
     </w:p>
     <w:p>
       <w:r>
@@ -4729,7 +4644,7 @@
           <w:szCs w:val="32"/>
         </w:rPr>
       </w:pPr>
-      <w:bookmarkStart w:id="14" w:name="_Toc56631272"/>
+      <w:bookmarkStart w:id="13" w:name="_Toc56697285"/>
       <w:r>
         <w:rPr>
           <w:sz w:val="32"/>
@@ -4758,7 +4673,7 @@
         </w:rPr>
         <w:t>is Aprovados</w:t>
       </w:r>
-      <w:bookmarkEnd w:id="14"/>
+      <w:bookmarkEnd w:id="13"/>
     </w:p>
     <w:p>
       <w:r>
@@ -4828,7 +4743,7 @@
           <w:szCs w:val="32"/>
         </w:rPr>
       </w:pPr>
-      <w:bookmarkStart w:id="15" w:name="_Toc56631273"/>
+      <w:bookmarkStart w:id="14" w:name="_Toc56697286"/>
       <w:r>
         <w:rPr>
           <w:sz w:val="32"/>
@@ -4837,7 +4752,7 @@
         <w:lastRenderedPageBreak/>
         <w:t>Consultar Imóvel por ID Ativos</w:t>
       </w:r>
-      <w:bookmarkEnd w:id="15"/>
+      <w:bookmarkEnd w:id="14"/>
     </w:p>
     <w:p>
       <w:r>
@@ -4906,7 +4821,7 @@
           <w:szCs w:val="32"/>
         </w:rPr>
       </w:pPr>
-      <w:bookmarkStart w:id="16" w:name="_Toc56631274"/>
+      <w:bookmarkStart w:id="15" w:name="_Toc56697287"/>
       <w:r>
         <w:rPr>
           <w:sz w:val="32"/>
@@ -4914,7 +4829,7 @@
         </w:rPr>
         <w:t>Consultar Imóvel por ID</w:t>
       </w:r>
-      <w:bookmarkEnd w:id="16"/>
+      <w:bookmarkEnd w:id="15"/>
     </w:p>
     <w:p>
       <w:r>
@@ -4983,7 +4898,7 @@
           <w:szCs w:val="32"/>
         </w:rPr>
       </w:pPr>
-      <w:bookmarkStart w:id="17" w:name="_Toc56631275"/>
+      <w:bookmarkStart w:id="16" w:name="_Toc56697288"/>
       <w:r>
         <w:rPr>
           <w:sz w:val="32"/>
@@ -4991,7 +4906,7 @@
         </w:rPr>
         <w:t>Consultar Imóvel em Análise</w:t>
       </w:r>
-      <w:bookmarkEnd w:id="17"/>
+      <w:bookmarkEnd w:id="16"/>
     </w:p>
     <w:p>
       <w:r>
@@ -5060,7 +4975,7 @@
           <w:szCs w:val="32"/>
         </w:rPr>
       </w:pPr>
-      <w:bookmarkStart w:id="18" w:name="_Toc56631276"/>
+      <w:bookmarkStart w:id="17" w:name="_Toc56697289"/>
       <w:r>
         <w:rPr>
           <w:sz w:val="32"/>
@@ -5069,7 +4984,7 @@
         <w:lastRenderedPageBreak/>
         <w:t>Reprovar Imóveis</w:t>
       </w:r>
-      <w:bookmarkEnd w:id="18"/>
+      <w:bookmarkEnd w:id="17"/>
     </w:p>
     <w:p>
       <w:r>
@@ -5138,7 +5053,7 @@
           <w:szCs w:val="32"/>
         </w:rPr>
       </w:pPr>
-      <w:bookmarkStart w:id="19" w:name="_Toc56631277"/>
+      <w:bookmarkStart w:id="18" w:name="_Toc56697290"/>
       <w:r>
         <w:rPr>
           <w:sz w:val="32"/>
@@ -5146,7 +5061,7 @@
         </w:rPr>
         <w:t>Aprovar Imóveis</w:t>
       </w:r>
-      <w:bookmarkEnd w:id="19"/>
+      <w:bookmarkEnd w:id="18"/>
     </w:p>
     <w:p>
       <w:r>
@@ -5215,7 +5130,7 @@
           <w:szCs w:val="32"/>
         </w:rPr>
       </w:pPr>
-      <w:bookmarkStart w:id="20" w:name="_Toc56631278"/>
+      <w:bookmarkStart w:id="19" w:name="_Toc56697291"/>
       <w:r>
         <w:rPr>
           <w:sz w:val="32"/>
@@ -5238,7 +5153,7 @@
         </w:rPr>
         <w:t>Imóvel</w:t>
       </w:r>
-      <w:bookmarkEnd w:id="20"/>
+      <w:bookmarkEnd w:id="19"/>
     </w:p>
     <w:p>
       <w:r>
@@ -5308,7 +5223,7 @@
           <w:szCs w:val="36"/>
         </w:rPr>
       </w:pPr>
-      <w:bookmarkStart w:id="21" w:name="_Toc56631279"/>
+      <w:bookmarkStart w:id="20" w:name="_Toc56697292"/>
       <w:r>
         <w:rPr>
           <w:sz w:val="36"/>
@@ -5344,7 +5259,7 @@
         </w:rPr>
         <w:t>Relatórios</w:t>
       </w:r>
-      <w:bookmarkEnd w:id="21"/>
+      <w:bookmarkEnd w:id="20"/>
     </w:p>
     <w:p>
       <w:pPr>
@@ -5358,7 +5273,7 @@
           <w:szCs w:val="32"/>
         </w:rPr>
       </w:pPr>
-      <w:bookmarkStart w:id="22" w:name="_Toc56631280"/>
+      <w:bookmarkStart w:id="21" w:name="_Toc56697293"/>
       <w:r>
         <w:rPr>
           <w:sz w:val="32"/>
@@ -5380,7 +5295,7 @@
         </w:rPr>
         <w:t xml:space="preserve"> por período</w:t>
       </w:r>
-      <w:bookmarkEnd w:id="22"/>
+      <w:bookmarkEnd w:id="21"/>
     </w:p>
     <w:p>
       <w:r>
@@ -5450,7 +5365,7 @@
           <w:szCs w:val="32"/>
         </w:rPr>
       </w:pPr>
-      <w:bookmarkStart w:id="23" w:name="_Toc56631281"/>
+      <w:bookmarkStart w:id="22" w:name="_Toc56697294"/>
       <w:r>
         <w:rPr>
           <w:sz w:val="32"/>
@@ -5459,7 +5374,7 @@
         <w:lastRenderedPageBreak/>
         <w:t>Usuários Cadastrados por período</w:t>
       </w:r>
-      <w:bookmarkEnd w:id="23"/>
+      <w:bookmarkEnd w:id="22"/>
     </w:p>
     <w:p>
       <w:r>
@@ -5528,7 +5443,7 @@
           <w:szCs w:val="32"/>
         </w:rPr>
       </w:pPr>
-      <w:bookmarkStart w:id="24" w:name="_Toc56631282"/>
+      <w:bookmarkStart w:id="23" w:name="_Toc56697295"/>
       <w:r>
         <w:rPr>
           <w:sz w:val="32"/>
@@ -5550,7 +5465,7 @@
         </w:rPr>
         <w:t xml:space="preserve"> por período</w:t>
       </w:r>
-      <w:bookmarkEnd w:id="24"/>
+      <w:bookmarkEnd w:id="23"/>
     </w:p>
     <w:p>
       <w:r>
@@ -5619,7 +5534,7 @@
           <w:szCs w:val="32"/>
         </w:rPr>
       </w:pPr>
-      <w:bookmarkStart w:id="25" w:name="_Toc56631283"/>
+      <w:bookmarkStart w:id="24" w:name="_Toc56697296"/>
       <w:r>
         <w:rPr>
           <w:sz w:val="32"/>
@@ -5628,7 +5543,14 @@
         <w:lastRenderedPageBreak/>
         <w:t>Contrato Aluguel</w:t>
       </w:r>
-      <w:bookmarkEnd w:id="25"/>
+      <w:r>
+        <w:rPr>
+          <w:sz w:val="32"/>
+          <w:szCs w:val="32"/>
+        </w:rPr>
+        <w:t>/Venda</w:t>
+      </w:r>
+      <w:bookmarkEnd w:id="24"/>
     </w:p>
     <w:p>
       <w:r>
@@ -5685,6 +5607,8 @@
         </w:drawing>
       </w:r>
     </w:p>
+    <w:p/>
+    <w:p/>
     <w:p>
       <w:pPr>
         <w:pStyle w:val="Ttulo2"/>
@@ -5693,105 +5617,22 @@
           <w:numId w:val="18"/>
         </w:numPr>
       </w:pPr>
-      <w:bookmarkStart w:id="26" w:name="_Toc56631284"/>
+      <w:bookmarkStart w:id="25" w:name="_Toc56697297"/>
       <w:r>
         <w:rPr>
           <w:sz w:val="32"/>
           <w:szCs w:val="32"/>
         </w:rPr>
-        <w:t>Contrato Venda</w:t>
-      </w:r>
-      <w:bookmarkEnd w:id="26"/>
+        <w:t>Ficha Agendamento</w:t>
+      </w:r>
+      <w:bookmarkEnd w:id="25"/>
     </w:p>
     <w:p>
+      <w:bookmarkStart w:id="26" w:name="_GoBack"/>
       <w:r>
         <w:rPr>
           <w:noProof/>
-        </w:rPr>
-        <w:drawing>
-          <wp:inline distT="0" distB="0" distL="0" distR="0" wp14:anchorId="59B31B53" wp14:editId="2A4DC3AE">
-            <wp:extent cx="6276975" cy="2066925"/>
-            <wp:effectExtent l="0" t="0" r="9525" b="9525"/>
-            <wp:docPr id="53" name="Imagem 53"/>
-            <wp:cNvGraphicFramePr>
-              <a:graphicFrameLocks xmlns:a="http://schemas.openxmlformats.org/drawingml/2006/main" noChangeAspect="1"/>
-            </wp:cNvGraphicFramePr>
-            <a:graphic xmlns:a="http://schemas.openxmlformats.org/drawingml/2006/main">
-              <a:graphicData uri="http://schemas.openxmlformats.org/drawingml/2006/picture">
-                <pic:pic xmlns:pic="http://schemas.openxmlformats.org/drawingml/2006/picture">
-                  <pic:nvPicPr>
-                    <pic:cNvPr id="0" name="Picture 23"/>
-                    <pic:cNvPicPr>
-                      <a:picLocks noChangeAspect="1" noChangeArrowheads="1"/>
-                    </pic:cNvPicPr>
-                  </pic:nvPicPr>
-                  <pic:blipFill>
-                    <a:blip r:embed="rId26" cstate="print">
-                      <a:extLst>
-                        <a:ext uri="{28A0092B-C50C-407E-A947-70E740481C1C}">
-                          <a14:useLocalDpi xmlns:a14="http://schemas.microsoft.com/office/drawing/2010/main" val="0"/>
-                        </a:ext>
-                      </a:extLst>
-                    </a:blip>
-                    <a:srcRect/>
-                    <a:stretch>
-                      <a:fillRect/>
-                    </a:stretch>
-                  </pic:blipFill>
-                  <pic:spPr bwMode="auto">
-                    <a:xfrm>
-                      <a:off x="0" y="0"/>
-                      <a:ext cx="6276975" cy="2066925"/>
-                    </a:xfrm>
-                    <a:prstGeom prst="rect">
-                      <a:avLst/>
-                    </a:prstGeom>
-                    <a:noFill/>
-                    <a:ln>
-                      <a:noFill/>
-                    </a:ln>
-                  </pic:spPr>
-                </pic:pic>
-              </a:graphicData>
-            </a:graphic>
-          </wp:inline>
-        </w:drawing>
-      </w:r>
-    </w:p>
-    <w:p/>
-    <w:p/>
-    <w:p/>
-    <w:p/>
-    <w:p/>
-    <w:p/>
-    <w:p/>
-    <w:p/>
-    <w:p/>
-    <w:p/>
-    <w:p/>
-    <w:p>
-      <w:pPr>
-        <w:pStyle w:val="Ttulo2"/>
-        <w:numPr>
-          <w:ilvl w:val="2"/>
-          <w:numId w:val="18"/>
-        </w:numPr>
-      </w:pPr>
-      <w:bookmarkStart w:id="27" w:name="_Toc56631285"/>
-      <w:r>
-        <w:rPr>
-          <w:sz w:val="32"/>
-          <w:szCs w:val="32"/>
-        </w:rPr>
-        <w:lastRenderedPageBreak/>
-        <w:t>Emitir Ficha Agendamento</w:t>
-      </w:r>
-      <w:bookmarkEnd w:id="27"/>
-    </w:p>
-    <w:p>
-      <w:r>
-        <w:rPr>
-          <w:noProof/>
+          <w:u w:val="single"/>
         </w:rPr>
         <w:drawing>
           <wp:inline distT="0" distB="0" distL="0" distR="0" wp14:anchorId="37F8851C" wp14:editId="3D34823A">
@@ -5811,7 +5652,7 @@
                     </pic:cNvPicPr>
                   </pic:nvPicPr>
                   <pic:blipFill>
-                    <a:blip r:embed="rId27" cstate="print">
+                    <a:blip r:embed="rId26" cstate="print">
                       <a:extLst>
                         <a:ext uri="{28A0092B-C50C-407E-A947-70E740481C1C}">
                           <a14:useLocalDpi xmlns:a14="http://schemas.microsoft.com/office/drawing/2010/main" val="0"/>
@@ -5842,6 +5683,7 @@
           </wp:inline>
         </w:drawing>
       </w:r>
+      <w:bookmarkEnd w:id="26"/>
     </w:p>
     <w:p>
       <w:pPr>
@@ -5855,12 +5697,13 @@
           <w:szCs w:val="36"/>
         </w:rPr>
       </w:pPr>
-      <w:bookmarkStart w:id="28" w:name="_Toc56631286"/>
+      <w:bookmarkStart w:id="27" w:name="_Toc56697298"/>
       <w:r>
         <w:rPr>
           <w:sz w:val="36"/>
           <w:szCs w:val="36"/>
         </w:rPr>
+        <w:lastRenderedPageBreak/>
         <w:t>Diagrama de Sequência #00</w:t>
       </w:r>
       <w:r>
@@ -5898,7 +5741,7 @@
         </w:rPr>
         <w:t>Agendamento</w:t>
       </w:r>
-      <w:bookmarkEnd w:id="28"/>
+      <w:bookmarkEnd w:id="27"/>
     </w:p>
     <w:p>
       <w:pPr>
@@ -5912,7 +5755,7 @@
           <w:szCs w:val="32"/>
         </w:rPr>
       </w:pPr>
-      <w:bookmarkStart w:id="29" w:name="_Toc56631287"/>
+      <w:bookmarkStart w:id="28" w:name="_Toc56697299"/>
       <w:r>
         <w:rPr>
           <w:sz w:val="32"/>
@@ -5927,7 +5770,7 @@
         </w:rPr>
         <w:t>Visita</w:t>
       </w:r>
-      <w:bookmarkEnd w:id="29"/>
+      <w:bookmarkEnd w:id="28"/>
     </w:p>
     <w:p>
       <w:r>
@@ -5952,7 +5795,7 @@
                     </pic:cNvPicPr>
                   </pic:nvPicPr>
                   <pic:blipFill>
-                    <a:blip r:embed="rId28" cstate="print">
+                    <a:blip r:embed="rId27" cstate="print">
                       <a:extLst>
                         <a:ext uri="{28A0092B-C50C-407E-A947-70E740481C1C}">
                           <a14:useLocalDpi xmlns:a14="http://schemas.microsoft.com/office/drawing/2010/main" val="0"/>
@@ -5996,16 +5839,15 @@
           <w:szCs w:val="32"/>
         </w:rPr>
       </w:pPr>
-      <w:bookmarkStart w:id="30" w:name="_Toc56631288"/>
+      <w:bookmarkStart w:id="29" w:name="_Toc56697300"/>
       <w:r>
         <w:rPr>
           <w:sz w:val="32"/>
           <w:szCs w:val="32"/>
         </w:rPr>
-        <w:lastRenderedPageBreak/>
         <w:t>Listar Agendamentos</w:t>
       </w:r>
-      <w:bookmarkEnd w:id="30"/>
+      <w:bookmarkEnd w:id="29"/>
     </w:p>
     <w:p>
       <w:r>
@@ -6030,7 +5872,7 @@
                     </pic:cNvPicPr>
                   </pic:nvPicPr>
                   <pic:blipFill>
-                    <a:blip r:embed="rId29" cstate="print">
+                    <a:blip r:embed="rId28" cstate="print">
                       <a:extLst>
                         <a:ext uri="{28A0092B-C50C-407E-A947-70E740481C1C}">
                           <a14:useLocalDpi xmlns:a14="http://schemas.microsoft.com/office/drawing/2010/main" val="0"/>
@@ -6074,15 +5916,16 @@
           <w:szCs w:val="32"/>
         </w:rPr>
       </w:pPr>
-      <w:bookmarkStart w:id="31" w:name="_Toc56631289"/>
+      <w:bookmarkStart w:id="30" w:name="_Toc56697301"/>
       <w:r>
         <w:rPr>
           <w:sz w:val="32"/>
           <w:szCs w:val="32"/>
         </w:rPr>
+        <w:lastRenderedPageBreak/>
         <w:t>Listar Corretores</w:t>
       </w:r>
-      <w:bookmarkEnd w:id="31"/>
+      <w:bookmarkEnd w:id="30"/>
     </w:p>
     <w:p>
       <w:r>
@@ -6107,7 +5950,7 @@
                     </pic:cNvPicPr>
                   </pic:nvPicPr>
                   <pic:blipFill>
-                    <a:blip r:embed="rId30" cstate="print">
+                    <a:blip r:embed="rId29" cstate="print">
                       <a:extLst>
                         <a:ext uri="{28A0092B-C50C-407E-A947-70E740481C1C}">
                           <a14:useLocalDpi xmlns:a14="http://schemas.microsoft.com/office/drawing/2010/main" val="0"/>
@@ -6151,7 +5994,7 @@
           <w:szCs w:val="32"/>
         </w:rPr>
       </w:pPr>
-      <w:bookmarkStart w:id="32" w:name="_Toc56631290"/>
+      <w:bookmarkStart w:id="31" w:name="_Toc56697302"/>
       <w:r>
         <w:rPr>
           <w:sz w:val="32"/>
@@ -6159,7 +6002,7 @@
         </w:rPr>
         <w:t>Listar Imóvel por ID</w:t>
       </w:r>
-      <w:bookmarkEnd w:id="32"/>
+      <w:bookmarkEnd w:id="31"/>
     </w:p>
     <w:p>
       <w:r>
@@ -6184,7 +6027,7 @@
                     </pic:cNvPicPr>
                   </pic:nvPicPr>
                   <pic:blipFill>
-                    <a:blip r:embed="rId31" cstate="print">
+                    <a:blip r:embed="rId30" cstate="print">
                       <a:extLst>
                         <a:ext uri="{28A0092B-C50C-407E-A947-70E740481C1C}">
                           <a14:useLocalDpi xmlns:a14="http://schemas.microsoft.com/office/drawing/2010/main" val="0"/>
@@ -6228,16 +6071,15 @@
           <w:szCs w:val="32"/>
         </w:rPr>
       </w:pPr>
-      <w:bookmarkStart w:id="33" w:name="_Toc56631291"/>
+      <w:bookmarkStart w:id="32" w:name="_Toc56697303"/>
       <w:r>
         <w:rPr>
           <w:sz w:val="32"/>
           <w:szCs w:val="32"/>
         </w:rPr>
-        <w:lastRenderedPageBreak/>
         <w:t>Agendamento Concluir</w:t>
       </w:r>
-      <w:bookmarkEnd w:id="33"/>
+      <w:bookmarkEnd w:id="32"/>
     </w:p>
     <w:p>
       <w:r>
@@ -6262,7 +6104,7 @@
                     </pic:cNvPicPr>
                   </pic:nvPicPr>
                   <pic:blipFill>
-                    <a:blip r:embed="rId32" cstate="print">
+                    <a:blip r:embed="rId31" cstate="print">
                       <a:extLst>
                         <a:ext uri="{28A0092B-C50C-407E-A947-70E740481C1C}">
                           <a14:useLocalDpi xmlns:a14="http://schemas.microsoft.com/office/drawing/2010/main" val="0"/>
@@ -6306,15 +6148,16 @@
           <w:szCs w:val="32"/>
         </w:rPr>
       </w:pPr>
-      <w:bookmarkStart w:id="34" w:name="_Toc56631292"/>
+      <w:bookmarkStart w:id="33" w:name="_Toc56697304"/>
       <w:r>
         <w:rPr>
           <w:sz w:val="32"/>
           <w:szCs w:val="32"/>
         </w:rPr>
+        <w:lastRenderedPageBreak/>
         <w:t>Agendamento Cancelar</w:t>
       </w:r>
-      <w:bookmarkEnd w:id="34"/>
+      <w:bookmarkEnd w:id="33"/>
     </w:p>
     <w:p>
       <w:r>
@@ -6339,7 +6182,7 @@
                     </pic:cNvPicPr>
                   </pic:nvPicPr>
                   <pic:blipFill>
-                    <a:blip r:embed="rId33" cstate="print">
+                    <a:blip r:embed="rId32" cstate="print">
                       <a:extLst>
                         <a:ext uri="{28A0092B-C50C-407E-A947-70E740481C1C}">
                           <a14:useLocalDpi xmlns:a14="http://schemas.microsoft.com/office/drawing/2010/main" val="0"/>
@@ -6390,7 +6233,7 @@
           <w:szCs w:val="40"/>
         </w:rPr>
       </w:pPr>
-      <w:bookmarkStart w:id="35" w:name="_Toc56631293"/>
+      <w:bookmarkStart w:id="34" w:name="_Toc56697305"/>
       <w:r>
         <w:rPr>
           <w:sz w:val="40"/>
@@ -6406,7 +6249,7 @@
         </w:rPr>
         <w:t>Estado</w:t>
       </w:r>
-      <w:bookmarkEnd w:id="35"/>
+      <w:bookmarkEnd w:id="34"/>
     </w:p>
     <w:p>
       <w:pPr>
@@ -6420,7 +6263,7 @@
           <w:szCs w:val="32"/>
         </w:rPr>
       </w:pPr>
-      <w:bookmarkStart w:id="36" w:name="_Toc56631294"/>
+      <w:bookmarkStart w:id="35" w:name="_Toc56697306"/>
       <w:r>
         <w:rPr>
           <w:sz w:val="32"/>
@@ -6428,7 +6271,7 @@
         </w:rPr>
         <w:t>Estado do Imóvel</w:t>
       </w:r>
-      <w:bookmarkEnd w:id="36"/>
+      <w:bookmarkEnd w:id="35"/>
     </w:p>
     <w:p>
       <w:r>
@@ -6453,7 +6296,7 @@
                     </pic:cNvPicPr>
                   </pic:nvPicPr>
                   <pic:blipFill>
-                    <a:blip r:embed="rId34" cstate="print">
+                    <a:blip r:embed="rId33" cstate="print">
                       <a:extLst>
                         <a:ext uri="{28A0092B-C50C-407E-A947-70E740481C1C}">
                           <a14:useLocalDpi xmlns:a14="http://schemas.microsoft.com/office/drawing/2010/main" val="0"/>
@@ -6489,9 +6332,9 @@
     <w:p/>
     <w:p/>
     <w:sectPr>
-      <w:headerReference w:type="default" r:id="rId35"/>
-      <w:footerReference w:type="even" r:id="rId36"/>
-      <w:footerReference w:type="default" r:id="rId37"/>
+      <w:headerReference w:type="default" r:id="rId34"/>
+      <w:footerReference w:type="even" r:id="rId35"/>
+      <w:footerReference w:type="default" r:id="rId36"/>
       <w:pgSz w:w="12240" w:h="15840"/>
       <w:pgMar w:top="1797" w:right="1260" w:bottom="1977" w:left="1080" w:header="708" w:footer="708" w:gutter="0"/>
       <w:pgNumType w:start="1"/>

</xml_diff>